<commit_message>
updating aside and searching icons
</commit_message>
<xml_diff>
--- a/Wireframing/Wikipedia-wireframing.docx
+++ b/Wireframing/Wikipedia-wireframing.docx
@@ -11,7 +11,7 @@
         <mc:AlternateContent>
           <mc:Choice Requires="wps">
             <w:drawing>
-              <wp:anchor distT="45720" distB="45720" distL="114300" distR="114300" simplePos="0" relativeHeight="251661312" behindDoc="0" locked="0" layoutInCell="1" allowOverlap="1" wp14:anchorId="207C7AFF" wp14:editId="62875F41">
+              <wp:anchor distT="45720" distB="45720" distL="114300" distR="114300" simplePos="0" relativeHeight="251661312" behindDoc="0" locked="0" layoutInCell="1" allowOverlap="1" wp14:anchorId="250F1FCE" wp14:editId="5043E738">
                 <wp:simplePos x="0" y="0"/>
                 <wp:positionH relativeFrom="column">
                   <wp:posOffset>6257925</wp:posOffset>
@@ -88,7 +88,7 @@
           </mc:Choice>
           <mc:Fallback>
             <w:pict>
-              <v:shapetype w14:anchorId="207C7AFF" id="_x0000_t202" coordsize="21600,21600" o:spt="202" path="m,l,21600r21600,l21600,xe">
+              <v:shapetype w14:anchorId="250F1FCE" id="_x0000_t202" coordsize="21600,21600" o:spt="202" path="m,l,21600r21600,l21600,xe">
                 <v:stroke joinstyle="miter"/>
                 <v:path gradientshapeok="t" o:connecttype="rect"/>
               </v:shapetype>
@@ -125,7 +125,7 @@
         <mc:AlternateContent>
           <mc:Choice Requires="wps">
             <w:drawing>
-              <wp:anchor distT="45720" distB="45720" distL="114300" distR="114300" simplePos="0" relativeHeight="251659264" behindDoc="0" locked="0" layoutInCell="1" allowOverlap="1" wp14:anchorId="4AC54FBD" wp14:editId="0E90E220">
+              <wp:anchor distT="45720" distB="45720" distL="114300" distR="114300" simplePos="0" relativeHeight="251659264" behindDoc="0" locked="0" layoutInCell="1" allowOverlap="1" wp14:anchorId="580A30D3" wp14:editId="19FFF48F">
                 <wp:simplePos x="0" y="0"/>
                 <wp:positionH relativeFrom="column">
                   <wp:posOffset>6257925</wp:posOffset>
@@ -202,7 +202,7 @@
           </mc:Choice>
           <mc:Fallback>
             <w:pict>
-              <v:shape w14:anchorId="4AC54FBD" id="_x0000_s1027" type="#_x0000_t202" style="position:absolute;margin-left:492.75pt;margin-top:60pt;width:183.75pt;height:39pt;z-index:251659264;visibility:visible;mso-wrap-style:square;mso-width-percent:0;mso-height-percent:0;mso-wrap-distance-left:9pt;mso-wrap-distance-top:3.6pt;mso-wrap-distance-right:9pt;mso-wrap-distance-bottom:3.6pt;mso-position-horizontal:absolute;mso-position-horizontal-relative:text;mso-position-vertical:absolute;mso-position-vertical-relative:text;mso-width-percent:0;mso-height-percent:0;mso-width-relative:margin;mso-height-relative:margin;v-text-anchor:top" o:gfxdata="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">
+              <v:shape w14:anchorId="580A30D3" id="_x0000_s1027" type="#_x0000_t202" style="position:absolute;margin-left:492.75pt;margin-top:60pt;width:183.75pt;height:39pt;z-index:251659264;visibility:visible;mso-wrap-style:square;mso-width-percent:0;mso-height-percent:0;mso-wrap-distance-left:9pt;mso-wrap-distance-top:3.6pt;mso-wrap-distance-right:9pt;mso-wrap-distance-bottom:3.6pt;mso-position-horizontal:absolute;mso-position-horizontal-relative:text;mso-position-vertical:absolute;mso-position-vertical-relative:text;mso-width-percent:0;mso-height-percent:0;mso-width-relative:margin;mso-height-relative:margin;v-text-anchor:top" o:gfxdata="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">
                 <v:textbox>
                   <w:txbxContent>
                     <w:p>
@@ -235,7 +235,7 @@
         <mc:AlternateContent>
           <mc:Choice Requires="wps">
             <w:drawing>
-              <wp:anchor distT="45720" distB="45720" distL="114300" distR="114300" simplePos="0" relativeHeight="251689984" behindDoc="0" locked="0" layoutInCell="1" allowOverlap="1" wp14:anchorId="146C4B17" wp14:editId="198972C5">
+              <wp:anchor distT="45720" distB="45720" distL="114300" distR="114300" simplePos="0" relativeHeight="251689984" behindDoc="0" locked="0" layoutInCell="1" allowOverlap="1" wp14:anchorId="0B55C6A1" wp14:editId="74B1B633">
                 <wp:simplePos x="0" y="0"/>
                 <wp:positionH relativeFrom="column">
                   <wp:posOffset>628015</wp:posOffset>
@@ -288,6 +288,7 @@
                               </w:rPr>
                             </w:pPr>
                             <w:proofErr w:type="spellStart"/>
+                            <w:proofErr w:type="gramStart"/>
                             <w:r>
                               <w:rPr>
                                 <w:sz w:val="32"/>
@@ -296,6 +297,7 @@
                               <w:t>p.sidebar-heading</w:t>
                             </w:r>
                             <w:proofErr w:type="spellEnd"/>
+                            <w:proofErr w:type="gramEnd"/>
                           </w:p>
                         </w:txbxContent>
                       </wps:txbx>
@@ -316,7 +318,7 @@
           </mc:Choice>
           <mc:Fallback>
             <w:pict>
-              <v:shape w14:anchorId="146C4B17" id="_x0000_s1028" type="#_x0000_t202" style="position:absolute;margin-left:49.45pt;margin-top:267.75pt;width:138.75pt;height:39pt;z-index:251689984;visibility:visible;mso-wrap-style:square;mso-width-percent:0;mso-height-percent:0;mso-wrap-distance-left:9pt;mso-wrap-distance-top:3.6pt;mso-wrap-distance-right:9pt;mso-wrap-distance-bottom:3.6pt;mso-position-horizontal:absolute;mso-position-horizontal-relative:text;mso-position-vertical:absolute;mso-position-vertical-relative:text;mso-width-percent:0;mso-height-percent:0;mso-width-relative:margin;mso-height-relative:margin;v-text-anchor:top" o:gfxdata="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">
+              <v:shape w14:anchorId="0B55C6A1" id="_x0000_s1028" type="#_x0000_t202" style="position:absolute;margin-left:49.45pt;margin-top:267.75pt;width:138.75pt;height:39pt;z-index:251689984;visibility:visible;mso-wrap-style:square;mso-width-percent:0;mso-height-percent:0;mso-wrap-distance-left:9pt;mso-wrap-distance-top:3.6pt;mso-wrap-distance-right:9pt;mso-wrap-distance-bottom:3.6pt;mso-position-horizontal:absolute;mso-position-horizontal-relative:text;mso-position-vertical:absolute;mso-position-vertical-relative:text;mso-width-percent:0;mso-height-percent:0;mso-width-relative:margin;mso-height-relative:margin;v-text-anchor:top" o:gfxdata="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">
                 <v:fill opacity="46003f"/>
                 <v:textbox>
                   <w:txbxContent>
@@ -328,6 +330,7 @@
                         </w:rPr>
                       </w:pPr>
                       <w:proofErr w:type="spellStart"/>
+                      <w:proofErr w:type="gramStart"/>
                       <w:r>
                         <w:rPr>
                           <w:sz w:val="32"/>
@@ -336,6 +339,7 @@
                         <w:t>p.sidebar-heading</w:t>
                       </w:r>
                       <w:proofErr w:type="spellEnd"/>
+                      <w:proofErr w:type="gramEnd"/>
                     </w:p>
                   </w:txbxContent>
                 </v:textbox>
@@ -352,7 +356,7 @@
         <mc:AlternateContent>
           <mc:Choice Requires="wps">
             <w:drawing>
-              <wp:anchor distT="45720" distB="45720" distL="114300" distR="114300" simplePos="0" relativeHeight="251687936" behindDoc="0" locked="0" layoutInCell="1" allowOverlap="1" wp14:anchorId="4904B8FF" wp14:editId="5539E8C6">
+              <wp:anchor distT="45720" distB="45720" distL="114300" distR="114300" simplePos="0" relativeHeight="251687936" behindDoc="0" locked="0" layoutInCell="1" allowOverlap="1" wp14:anchorId="60A7A6B4" wp14:editId="1AB3420D">
                 <wp:simplePos x="0" y="0"/>
                 <wp:positionH relativeFrom="column">
                   <wp:posOffset>57150</wp:posOffset>
@@ -527,7 +531,7 @@
           </mc:Choice>
           <mc:Fallback>
             <w:pict>
-              <v:shape w14:anchorId="4904B8FF" id="_x0000_s1029" type="#_x0000_t202" style="position:absolute;margin-left:4.5pt;margin-top:-11.25pt;width:395.25pt;height:56.25pt;z-index:251687936;visibility:visible;mso-wrap-style:square;mso-width-percent:0;mso-height-percent:0;mso-wrap-distance-left:9pt;mso-wrap-distance-top:3.6pt;mso-wrap-distance-right:9pt;mso-wrap-distance-bottom:3.6pt;mso-position-horizontal:absolute;mso-position-horizontal-relative:text;mso-position-vertical:absolute;mso-position-vertical-relative:text;mso-width-percent:0;mso-height-percent:0;mso-width-relative:margin;mso-height-relative:margin;v-text-anchor:top" o:gfxdata="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">
+              <v:shape w14:anchorId="60A7A6B4" id="_x0000_s1029" type="#_x0000_t202" style="position:absolute;margin-left:4.5pt;margin-top:-11.25pt;width:395.25pt;height:56.25pt;z-index:251687936;visibility:visible;mso-wrap-style:square;mso-width-percent:0;mso-height-percent:0;mso-wrap-distance-left:9pt;mso-wrap-distance-top:3.6pt;mso-wrap-distance-right:9pt;mso-wrap-distance-bottom:3.6pt;mso-position-horizontal:absolute;mso-position-horizontal-relative:text;mso-position-vertical:absolute;mso-position-vertical-relative:text;mso-width-percent:0;mso-height-percent:0;mso-width-relative:margin;mso-height-relative:margin;v-text-anchor:top" o:gfxdata="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">
                 <v:fill opacity="46003f"/>
                 <v:textbox>
                   <w:txbxContent>
@@ -612,14 +616,7 @@
                           <w:sz w:val="32"/>
                           <w:szCs w:val="32"/>
                         </w:rPr>
-                        <w:t>: 123px</w:t>
-                      </w:r>
-                      <w:r>
-                        <w:rPr>
-                          <w:sz w:val="32"/>
-                          <w:szCs w:val="32"/>
-                        </w:rPr>
-                        <w:t xml:space="preserve">; </w:t>
+                        <w:t xml:space="preserve">: 123px; </w:t>
                       </w:r>
                       <w:proofErr w:type="spellStart"/>
                       <w:r>
@@ -664,7 +661,7 @@
         <mc:AlternateContent>
           <mc:Choice Requires="wps">
             <w:drawing>
-              <wp:anchor distT="45720" distB="45720" distL="114300" distR="114300" simplePos="0" relativeHeight="251685888" behindDoc="0" locked="0" layoutInCell="1" allowOverlap="1" wp14:anchorId="29A3E17A" wp14:editId="0F0DCE3B">
+              <wp:anchor distT="45720" distB="45720" distL="114300" distR="114300" simplePos="0" relativeHeight="251685888" behindDoc="0" locked="0" layoutInCell="1" allowOverlap="1" wp14:anchorId="69F9AD75" wp14:editId="2A805F4F">
                 <wp:simplePos x="0" y="0"/>
                 <wp:positionH relativeFrom="column">
                   <wp:posOffset>5343525</wp:posOffset>
@@ -1066,7 +1063,7 @@
           </mc:Choice>
           <mc:Fallback>
             <w:pict>
-              <v:shape w14:anchorId="29A3E17A" id="_x0000_s1030" type="#_x0000_t202" style="position:absolute;margin-left:420.75pt;margin-top:-9pt;width:591pt;height:84.75pt;z-index:251685888;visibility:visible;mso-wrap-style:square;mso-width-percent:0;mso-height-percent:0;mso-wrap-distance-left:9pt;mso-wrap-distance-top:3.6pt;mso-wrap-distance-right:9pt;mso-wrap-distance-bottom:3.6pt;mso-position-horizontal:absolute;mso-position-horizontal-relative:text;mso-position-vertical:absolute;mso-position-vertical-relative:text;mso-width-percent:0;mso-height-percent:0;mso-width-relative:margin;mso-height-relative:margin;v-text-anchor:top" o:gfxdata="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">
+              <v:shape w14:anchorId="69F9AD75" id="_x0000_s1030" type="#_x0000_t202" style="position:absolute;margin-left:420.75pt;margin-top:-9pt;width:591pt;height:84.75pt;z-index:251685888;visibility:visible;mso-wrap-style:square;mso-width-percent:0;mso-height-percent:0;mso-wrap-distance-left:9pt;mso-wrap-distance-top:3.6pt;mso-wrap-distance-right:9pt;mso-wrap-distance-bottom:3.6pt;mso-position-horizontal:absolute;mso-position-horizontal-relative:text;mso-position-vertical:absolute;mso-position-vertical-relative:text;mso-width-percent:0;mso-height-percent:0;mso-width-relative:margin;mso-height-relative:margin;v-text-anchor:top" o:gfxdata="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">
                 <v:fill opacity="46003f"/>
                 <v:textbox>
                   <w:txbxContent>
@@ -1139,21 +1136,7 @@
                           <w:sz w:val="32"/>
                           <w:szCs w:val="32"/>
                         </w:rPr>
-                        <w:t xml:space="preserve"> - </w:t>
-                      </w:r>
-                      <w:r>
-                        <w:rPr>
-                          <w:sz w:val="32"/>
-                          <w:szCs w:val="32"/>
-                        </w:rPr>
-                        <w:t>178px</w:t>
-                      </w:r>
-                      <w:r>
-                        <w:rPr>
-                          <w:sz w:val="32"/>
-                          <w:szCs w:val="32"/>
-                        </w:rPr>
-                        <w:t>)</w:t>
+                        <w:t xml:space="preserve"> - 178px)</w:t>
                       </w:r>
                       <w:r>
                         <w:rPr>
@@ -1421,1177 +1404,6 @@
                         <w:t>right</w:t>
                       </w:r>
                       <w:proofErr w:type="spellEnd"/>
-                    </w:p>
-                  </w:txbxContent>
-                </v:textbox>
-              </v:shape>
-            </w:pict>
-          </mc:Fallback>
-        </mc:AlternateContent>
-      </w:r>
-      <w:r>
-        <w:rPr>
-          <w:noProof/>
-          <w:lang w:eastAsia="hu-HU"/>
-        </w:rPr>
-        <mc:AlternateContent>
-          <mc:Choice Requires="wps">
-            <w:drawing>
-              <wp:anchor distT="45720" distB="45720" distL="114300" distR="114300" simplePos="0" relativeHeight="251665408" behindDoc="0" locked="0" layoutInCell="1" allowOverlap="1" wp14:anchorId="1FAD56CC" wp14:editId="57E78DC6">
-                <wp:simplePos x="0" y="0"/>
-                <wp:positionH relativeFrom="column">
-                  <wp:posOffset>47625</wp:posOffset>
-                </wp:positionH>
-                <wp:positionV relativeFrom="paragraph">
-                  <wp:posOffset>828675</wp:posOffset>
-                </wp:positionV>
-                <wp:extent cx="6115050" cy="2095500"/>
-                <wp:effectExtent l="0" t="0" r="19050" b="19050"/>
-                <wp:wrapNone/>
-                <wp:docPr id="6" name="Szövegdoboz 2"/>
-                <wp:cNvGraphicFramePr>
-                  <a:graphicFrameLocks xmlns:a="http://schemas.openxmlformats.org/drawingml/2006/main"/>
-                </wp:cNvGraphicFramePr>
-                <a:graphic xmlns:a="http://schemas.openxmlformats.org/drawingml/2006/main">
-                  <a:graphicData uri="http://schemas.microsoft.com/office/word/2010/wordprocessingShape">
-                    <wps:wsp>
-                      <wps:cNvSpPr txBox="1">
-                        <a:spLocks noChangeArrowheads="1"/>
-                      </wps:cNvSpPr>
-                      <wps:spPr bwMode="auto">
-                        <a:xfrm>
-                          <a:off x="0" y="0"/>
-                          <a:ext cx="6115050" cy="2095500"/>
-                        </a:xfrm>
-                        <a:prstGeom prst="rect">
-                          <a:avLst/>
-                        </a:prstGeom>
-                        <a:solidFill>
-                          <a:srgbClr val="FFFFFF">
-                            <a:alpha val="70000"/>
-                          </a:srgbClr>
-                        </a:solidFill>
-                        <a:ln w="9525">
-                          <a:solidFill>
-                            <a:srgbClr val="000000"/>
-                          </a:solidFill>
-                          <a:miter lim="800000"/>
-                          <a:headEnd/>
-                          <a:tailEnd/>
-                        </a:ln>
-                      </wps:spPr>
-                      <wps:txbx>
-                        <w:txbxContent>
-                          <w:p>
-                            <w:pPr>
-                              <w:rPr>
-                                <w:sz w:val="32"/>
-                                <w:szCs w:val="32"/>
-                              </w:rPr>
-                            </w:pPr>
-                            <w:r>
-                              <w:rPr>
-                                <w:sz w:val="32"/>
-                                <w:szCs w:val="32"/>
-                              </w:rPr>
-                              <w:t>.</w:t>
-                            </w:r>
-                            <w:proofErr w:type="spellStart"/>
-                            <w:r>
-                              <w:rPr>
-                                <w:sz w:val="32"/>
-                                <w:szCs w:val="32"/>
-                              </w:rPr>
-                              <w:t>desktop-</w:t>
-                            </w:r>
-                            <w:r>
-                              <w:rPr>
-                                <w:sz w:val="32"/>
-                                <w:szCs w:val="32"/>
-                              </w:rPr>
-                              <w:t>sidebar</w:t>
-                            </w:r>
-                            <w:proofErr w:type="spellEnd"/>
-                            <w:r>
-                              <w:rPr>
-                                <w:sz w:val="32"/>
-                                <w:szCs w:val="32"/>
-                              </w:rPr>
-                              <w:t xml:space="preserve"> – </w:t>
-                            </w:r>
-                            <w:proofErr w:type="spellStart"/>
-                            <w:r>
-                              <w:rPr>
-                                <w:sz w:val="32"/>
-                                <w:szCs w:val="32"/>
-                              </w:rPr>
-                              <w:t>width</w:t>
-                            </w:r>
-                            <w:proofErr w:type="spellEnd"/>
-                            <w:r>
-                              <w:rPr>
-                                <w:sz w:val="32"/>
-                                <w:szCs w:val="32"/>
-                              </w:rPr>
-                              <w:t>: 4,</w:t>
-                            </w:r>
-                            <w:r>
-                              <w:rPr>
-                                <w:sz w:val="32"/>
-                                <w:szCs w:val="32"/>
-                              </w:rPr>
-                              <w:t>65</w:t>
-                            </w:r>
-                            <w:r>
-                              <w:rPr>
-                                <w:sz w:val="32"/>
-                                <w:szCs w:val="32"/>
-                              </w:rPr>
-                              <w:t>cm</w:t>
-                            </w:r>
-                            <w:r>
-                              <w:rPr>
-                                <w:sz w:val="32"/>
-                                <w:szCs w:val="32"/>
-                              </w:rPr>
-                              <w:t xml:space="preserve"> (178px)</w:t>
-                            </w:r>
-                            <w:r>
-                              <w:rPr>
-                                <w:sz w:val="32"/>
-                                <w:szCs w:val="32"/>
-                              </w:rPr>
-                              <w:t xml:space="preserve">; </w:t>
-                            </w:r>
-                            <w:r>
-                              <w:rPr>
-                                <w:sz w:val="32"/>
-                                <w:szCs w:val="32"/>
-                              </w:rPr>
-                              <w:t xml:space="preserve">display: </w:t>
-                            </w:r>
-                            <w:proofErr w:type="spellStart"/>
-                            <w:r>
-                              <w:rPr>
-                                <w:sz w:val="32"/>
-                                <w:szCs w:val="32"/>
-                              </w:rPr>
-                              <w:t>hidden</w:t>
-                            </w:r>
-                            <w:proofErr w:type="spellEnd"/>
-                            <w:r>
-                              <w:rPr>
-                                <w:sz w:val="32"/>
-                                <w:szCs w:val="32"/>
-                              </w:rPr>
-                              <w:t xml:space="preserve">; </w:t>
-                            </w:r>
-                            <w:proofErr w:type="spellStart"/>
-                            <w:r>
-                              <w:rPr>
-                                <w:sz w:val="32"/>
-                                <w:szCs w:val="32"/>
-                              </w:rPr>
-                              <w:t>transform</w:t>
-                            </w:r>
-                            <w:proofErr w:type="spellEnd"/>
-                            <w:r>
-                              <w:rPr>
-                                <w:sz w:val="32"/>
-                                <w:szCs w:val="32"/>
-                              </w:rPr>
-                              <w:t xml:space="preserve">: </w:t>
-                            </w:r>
-                            <w:proofErr w:type="spellStart"/>
-                            <w:proofErr w:type="gramStart"/>
-                            <w:r>
-                              <w:rPr>
-                                <w:sz w:val="32"/>
-                                <w:szCs w:val="32"/>
-                              </w:rPr>
-                              <w:t>translate</w:t>
-                            </w:r>
-                            <w:proofErr w:type="spellEnd"/>
-                            <w:r>
-                              <w:rPr>
-                                <w:sz w:val="32"/>
-                                <w:szCs w:val="32"/>
-                              </w:rPr>
-                              <w:t>(</w:t>
-                            </w:r>
-                            <w:proofErr w:type="spellStart"/>
-                            <w:proofErr w:type="gramEnd"/>
-                            <w:r>
-                              <w:rPr>
-                                <w:sz w:val="32"/>
-                                <w:szCs w:val="32"/>
-                              </w:rPr>
-                              <w:t>xpx</w:t>
-                            </w:r>
-                            <w:proofErr w:type="spellEnd"/>
-                            <w:r>
-                              <w:rPr>
-                                <w:sz w:val="32"/>
-                                <w:szCs w:val="32"/>
-                              </w:rPr>
-                              <w:t xml:space="preserve">, </w:t>
-                            </w:r>
-                            <w:r>
-                              <w:rPr>
-                                <w:sz w:val="32"/>
-                                <w:szCs w:val="32"/>
-                              </w:rPr>
-                              <w:t>-73</w:t>
-                            </w:r>
-                            <w:r>
-                              <w:rPr>
-                                <w:sz w:val="32"/>
-                                <w:szCs w:val="32"/>
-                              </w:rPr>
-                              <w:t>px);</w:t>
-                            </w:r>
-                          </w:p>
-                          <w:p>
-                            <w:pPr>
-                              <w:rPr>
-                                <w:sz w:val="32"/>
-                                <w:szCs w:val="32"/>
-                              </w:rPr>
-                            </w:pPr>
-                            <w:r>
-                              <w:rPr>
-                                <w:sz w:val="32"/>
-                                <w:szCs w:val="32"/>
-                              </w:rPr>
-                              <w:t>@</w:t>
-                            </w:r>
-                            <w:r>
-                              <w:rPr>
-                                <w:sz w:val="32"/>
-                                <w:szCs w:val="32"/>
-                              </w:rPr>
-                              <w:t>982</w:t>
-                            </w:r>
-                            <w:r>
-                              <w:rPr>
-                                <w:sz w:val="32"/>
-                                <w:szCs w:val="32"/>
-                              </w:rPr>
-                              <w:t xml:space="preserve"> </w:t>
-                            </w:r>
-                            <w:proofErr w:type="spellStart"/>
-                            <w:r>
-                              <w:rPr>
-                                <w:sz w:val="32"/>
-                                <w:szCs w:val="32"/>
-                              </w:rPr>
-                              <w:t>position</w:t>
-                            </w:r>
-                            <w:proofErr w:type="spellEnd"/>
-                            <w:r>
-                              <w:rPr>
-                                <w:sz w:val="32"/>
-                                <w:szCs w:val="32"/>
-                              </w:rPr>
-                              <w:t xml:space="preserve">: </w:t>
-                            </w:r>
-                            <w:proofErr w:type="gramStart"/>
-                            <w:r>
-                              <w:rPr>
-                                <w:sz w:val="32"/>
-                                <w:szCs w:val="32"/>
-                              </w:rPr>
-                              <w:t>fixed</w:t>
-                            </w:r>
-                            <w:proofErr w:type="gramEnd"/>
-                            <w:r>
-                              <w:rPr>
-                                <w:sz w:val="32"/>
-                                <w:szCs w:val="32"/>
-                              </w:rPr>
-                              <w:t>;</w:t>
-                            </w:r>
-                            <w:r>
-                              <w:rPr>
-                                <w:sz w:val="32"/>
-                                <w:szCs w:val="32"/>
-                              </w:rPr>
-                              <w:t xml:space="preserve"> </w:t>
-                            </w:r>
-                            <w:r>
-                              <w:rPr>
-                                <w:sz w:val="32"/>
-                                <w:szCs w:val="32"/>
-                              </w:rPr>
-                              <w:t xml:space="preserve">top: 0; </w:t>
-                            </w:r>
-                            <w:proofErr w:type="spellStart"/>
-                            <w:r>
-                              <w:rPr>
-                                <w:sz w:val="32"/>
-                                <w:szCs w:val="32"/>
-                              </w:rPr>
-                              <w:t>height</w:t>
-                            </w:r>
-                            <w:proofErr w:type="spellEnd"/>
-                            <w:r>
-                              <w:rPr>
-                                <w:sz w:val="32"/>
-                                <w:szCs w:val="32"/>
-                              </w:rPr>
-                              <w:t xml:space="preserve">: </w:t>
-                            </w:r>
-                            <w:proofErr w:type="spellStart"/>
-                            <w:r>
-                              <w:rPr>
-                                <w:sz w:val="32"/>
-                                <w:szCs w:val="32"/>
-                              </w:rPr>
-                              <w:t>calc</w:t>
-                            </w:r>
-                            <w:proofErr w:type="spellEnd"/>
-                            <w:r>
-                              <w:rPr>
-                                <w:sz w:val="32"/>
-                                <w:szCs w:val="32"/>
-                              </w:rPr>
-                              <w:t>(</w:t>
-                            </w:r>
-                            <w:r>
-                              <w:rPr>
-                                <w:sz w:val="32"/>
-                                <w:szCs w:val="32"/>
-                              </w:rPr>
-                              <w:t>100</w:t>
-                            </w:r>
-                            <w:r>
-                              <w:rPr>
-                                <w:sz w:val="32"/>
-                                <w:szCs w:val="32"/>
-                              </w:rPr>
-                              <w:t>vh - 123px)</w:t>
-                            </w:r>
-                            <w:r>
-                              <w:rPr>
-                                <w:sz w:val="32"/>
-                                <w:szCs w:val="32"/>
-                              </w:rPr>
-                              <w:t>;</w:t>
-                            </w:r>
-                            <w:r>
-                              <w:rPr>
-                                <w:sz w:val="32"/>
-                                <w:szCs w:val="32"/>
-                              </w:rPr>
-                              <w:t xml:space="preserve"> </w:t>
-                            </w:r>
-                            <w:proofErr w:type="spellStart"/>
-                            <w:r>
-                              <w:rPr>
-                                <w:sz w:val="32"/>
-                                <w:szCs w:val="32"/>
-                              </w:rPr>
-                              <w:t>width</w:t>
-                            </w:r>
-                            <w:proofErr w:type="spellEnd"/>
-                            <w:r>
-                              <w:rPr>
-                                <w:sz w:val="32"/>
-                                <w:szCs w:val="32"/>
-                              </w:rPr>
-                              <w:t xml:space="preserve">: </w:t>
-                            </w:r>
-                            <w:r>
-                              <w:rPr>
-                                <w:sz w:val="32"/>
-                                <w:szCs w:val="32"/>
-                              </w:rPr>
-                              <w:t>178px</w:t>
-                            </w:r>
-                            <w:r>
-                              <w:rPr>
-                                <w:sz w:val="32"/>
-                                <w:szCs w:val="32"/>
-                              </w:rPr>
-                              <w:t>;</w:t>
-                            </w:r>
-                          </w:p>
-                          <w:p>
-                            <w:pPr>
-                              <w:rPr>
-                                <w:sz w:val="32"/>
-                                <w:szCs w:val="32"/>
-                              </w:rPr>
-                            </w:pPr>
-                            <w:r>
-                              <w:rPr>
-                                <w:sz w:val="32"/>
-                                <w:szCs w:val="32"/>
-                              </w:rPr>
-                              <w:t>@</w:t>
-                            </w:r>
-                            <w:proofErr w:type="gramStart"/>
-                            <w:r>
-                              <w:rPr>
-                                <w:sz w:val="32"/>
-                                <w:szCs w:val="32"/>
-                              </w:rPr>
-                              <w:t>982</w:t>
-                            </w:r>
-                            <w:r>
-                              <w:rPr>
-                                <w:sz w:val="32"/>
-                                <w:szCs w:val="32"/>
-                              </w:rPr>
-                              <w:t xml:space="preserve"> </w:t>
-                            </w:r>
-                            <w:r>
-                              <w:rPr>
-                                <w:sz w:val="32"/>
-                                <w:szCs w:val="32"/>
-                              </w:rPr>
-                              <w:t>.</w:t>
-                            </w:r>
-                            <w:proofErr w:type="spellStart"/>
-                            <w:r>
-                              <w:rPr>
-                                <w:sz w:val="32"/>
-                                <w:szCs w:val="32"/>
-                              </w:rPr>
-                              <w:t>primary-content</w:t>
-                            </w:r>
-                            <w:proofErr w:type="spellEnd"/>
-                            <w:proofErr w:type="gramEnd"/>
-                            <w:r>
-                              <w:rPr>
-                                <w:sz w:val="32"/>
-                                <w:szCs w:val="32"/>
-                              </w:rPr>
-                              <w:t xml:space="preserve"> {</w:t>
-                            </w:r>
-                            <w:proofErr w:type="spellStart"/>
-                            <w:r>
-                              <w:rPr>
-                                <w:sz w:val="32"/>
-                                <w:szCs w:val="32"/>
-                              </w:rPr>
-                              <w:t>float</w:t>
-                            </w:r>
-                            <w:proofErr w:type="spellEnd"/>
-                            <w:r>
-                              <w:rPr>
-                                <w:sz w:val="32"/>
-                                <w:szCs w:val="32"/>
-                              </w:rPr>
-                              <w:t xml:space="preserve">: </w:t>
-                            </w:r>
-                            <w:proofErr w:type="spellStart"/>
-                            <w:r>
-                              <w:rPr>
-                                <w:sz w:val="32"/>
-                                <w:szCs w:val="32"/>
-                              </w:rPr>
-                              <w:t>right</w:t>
-                            </w:r>
-                            <w:proofErr w:type="spellEnd"/>
-                            <w:r>
-                              <w:rPr>
-                                <w:sz w:val="32"/>
-                                <w:szCs w:val="32"/>
-                              </w:rPr>
-                              <w:t>;</w:t>
-                            </w:r>
-                            <w:r>
-                              <w:rPr>
-                                <w:sz w:val="32"/>
-                                <w:szCs w:val="32"/>
-                              </w:rPr>
-                              <w:t xml:space="preserve"> </w:t>
-                            </w:r>
-                            <w:proofErr w:type="spellStart"/>
-                            <w:r>
-                              <w:rPr>
-                                <w:sz w:val="32"/>
-                                <w:szCs w:val="32"/>
-                              </w:rPr>
-                              <w:t>width</w:t>
-                            </w:r>
-                            <w:proofErr w:type="spellEnd"/>
-                            <w:r>
-                              <w:rPr>
-                                <w:sz w:val="32"/>
-                                <w:szCs w:val="32"/>
-                              </w:rPr>
-                              <w:t xml:space="preserve">: </w:t>
-                            </w:r>
-                            <w:proofErr w:type="spellStart"/>
-                            <w:r>
-                              <w:rPr>
-                                <w:sz w:val="32"/>
-                                <w:szCs w:val="32"/>
-                              </w:rPr>
-                              <w:t>calc</w:t>
-                            </w:r>
-                            <w:proofErr w:type="spellEnd"/>
-                            <w:r>
-                              <w:rPr>
-                                <w:sz w:val="32"/>
-                                <w:szCs w:val="32"/>
-                              </w:rPr>
-                              <w:t>(100vw - 178px)</w:t>
-                            </w:r>
-                            <w:r>
-                              <w:rPr>
-                                <w:sz w:val="32"/>
-                                <w:szCs w:val="32"/>
-                              </w:rPr>
-                              <w:t xml:space="preserve"> </w:t>
-                            </w:r>
-                            <w:proofErr w:type="spellStart"/>
-                            <w:r>
-                              <w:rPr>
-                                <w:sz w:val="32"/>
-                                <w:szCs w:val="32"/>
-                              </w:rPr>
-                              <w:t>padding-bottom</w:t>
-                            </w:r>
-                            <w:proofErr w:type="spellEnd"/>
-                            <w:r>
-                              <w:rPr>
-                                <w:sz w:val="32"/>
-                                <w:szCs w:val="32"/>
-                              </w:rPr>
-                              <w:t>: 140px;</w:t>
-                            </w:r>
-                            <w:r>
-                              <w:rPr>
-                                <w:sz w:val="32"/>
-                                <w:szCs w:val="32"/>
-                              </w:rPr>
-                              <w:t xml:space="preserve"> /* </w:t>
-                            </w:r>
-                            <w:proofErr w:type="spellStart"/>
-                            <w:r>
-                              <w:rPr>
-                                <w:sz w:val="32"/>
-                                <w:szCs w:val="32"/>
-                              </w:rPr>
-                              <w:t>Space</w:t>
-                            </w:r>
-                            <w:proofErr w:type="spellEnd"/>
-                            <w:r>
-                              <w:rPr>
-                                <w:sz w:val="32"/>
-                                <w:szCs w:val="32"/>
-                              </w:rPr>
-                              <w:t xml:space="preserve"> </w:t>
-                            </w:r>
-                            <w:proofErr w:type="spellStart"/>
-                            <w:r>
-                              <w:rPr>
-                                <w:sz w:val="32"/>
-                                <w:szCs w:val="32"/>
-                              </w:rPr>
-                              <w:t>for</w:t>
-                            </w:r>
-                            <w:proofErr w:type="spellEnd"/>
-                            <w:r>
-                              <w:rPr>
-                                <w:sz w:val="32"/>
-                                <w:szCs w:val="32"/>
-                              </w:rPr>
-                              <w:t xml:space="preserve"> </w:t>
-                            </w:r>
-                            <w:proofErr w:type="spellStart"/>
-                            <w:r>
-                              <w:rPr>
-                                <w:sz w:val="32"/>
-                                <w:szCs w:val="32"/>
-                              </w:rPr>
-                              <w:t>footer</w:t>
-                            </w:r>
-                            <w:proofErr w:type="spellEnd"/>
-                            <w:r>
-                              <w:rPr>
-                                <w:sz w:val="32"/>
-                                <w:szCs w:val="32"/>
-                              </w:rPr>
-                              <w:t xml:space="preserve"> */</w:t>
-                            </w:r>
-                            <w:r>
-                              <w:rPr>
-                                <w:sz w:val="32"/>
-                                <w:szCs w:val="32"/>
-                              </w:rPr>
-                              <w:t>}</w:t>
-                            </w:r>
-                          </w:p>
-                        </w:txbxContent>
-                      </wps:txbx>
-                      <wps:bodyPr rot="0" vert="horz" wrap="square" lIns="91440" tIns="45720" rIns="91440" bIns="45720" anchor="t" anchorCtr="0">
-                        <a:noAutofit/>
-                      </wps:bodyPr>
-                    </wps:wsp>
-                  </a:graphicData>
-                </a:graphic>
-                <wp14:sizeRelH relativeFrom="margin">
-                  <wp14:pctWidth>0</wp14:pctWidth>
-                </wp14:sizeRelH>
-                <wp14:sizeRelV relativeFrom="margin">
-                  <wp14:pctHeight>0</wp14:pctHeight>
-                </wp14:sizeRelV>
-              </wp:anchor>
-            </w:drawing>
-          </mc:Choice>
-          <mc:Fallback>
-            <w:pict>
-              <v:shape w14:anchorId="1FAD56CC" id="_x0000_s1031" type="#_x0000_t202" style="position:absolute;margin-left:3.75pt;margin-top:65.25pt;width:481.5pt;height:165pt;z-index:251665408;visibility:visible;mso-wrap-style:square;mso-width-percent:0;mso-height-percent:0;mso-wrap-distance-left:9pt;mso-wrap-distance-top:3.6pt;mso-wrap-distance-right:9pt;mso-wrap-distance-bottom:3.6pt;mso-position-horizontal:absolute;mso-position-horizontal-relative:text;mso-position-vertical:absolute;mso-position-vertical-relative:text;mso-width-percent:0;mso-height-percent:0;mso-width-relative:margin;mso-height-relative:margin;v-text-anchor:top" o:gfxdata="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">
-                <v:fill opacity="46003f"/>
-                <v:textbox>
-                  <w:txbxContent>
-                    <w:p>
-                      <w:pPr>
-                        <w:rPr>
-                          <w:sz w:val="32"/>
-                          <w:szCs w:val="32"/>
-                        </w:rPr>
-                      </w:pPr>
-                      <w:r>
-                        <w:rPr>
-                          <w:sz w:val="32"/>
-                          <w:szCs w:val="32"/>
-                        </w:rPr>
-                        <w:t>.</w:t>
-                      </w:r>
-                      <w:proofErr w:type="spellStart"/>
-                      <w:r>
-                        <w:rPr>
-                          <w:sz w:val="32"/>
-                          <w:szCs w:val="32"/>
-                        </w:rPr>
-                        <w:t>desktop-</w:t>
-                      </w:r>
-                      <w:r>
-                        <w:rPr>
-                          <w:sz w:val="32"/>
-                          <w:szCs w:val="32"/>
-                        </w:rPr>
-                        <w:t>sidebar</w:t>
-                      </w:r>
-                      <w:proofErr w:type="spellEnd"/>
-                      <w:r>
-                        <w:rPr>
-                          <w:sz w:val="32"/>
-                          <w:szCs w:val="32"/>
-                        </w:rPr>
-                        <w:t xml:space="preserve"> – </w:t>
-                      </w:r>
-                      <w:proofErr w:type="spellStart"/>
-                      <w:r>
-                        <w:rPr>
-                          <w:sz w:val="32"/>
-                          <w:szCs w:val="32"/>
-                        </w:rPr>
-                        <w:t>width</w:t>
-                      </w:r>
-                      <w:proofErr w:type="spellEnd"/>
-                      <w:r>
-                        <w:rPr>
-                          <w:sz w:val="32"/>
-                          <w:szCs w:val="32"/>
-                        </w:rPr>
-                        <w:t>: 4,</w:t>
-                      </w:r>
-                      <w:r>
-                        <w:rPr>
-                          <w:sz w:val="32"/>
-                          <w:szCs w:val="32"/>
-                        </w:rPr>
-                        <w:t>65</w:t>
-                      </w:r>
-                      <w:r>
-                        <w:rPr>
-                          <w:sz w:val="32"/>
-                          <w:szCs w:val="32"/>
-                        </w:rPr>
-                        <w:t>cm</w:t>
-                      </w:r>
-                      <w:r>
-                        <w:rPr>
-                          <w:sz w:val="32"/>
-                          <w:szCs w:val="32"/>
-                        </w:rPr>
-                        <w:t xml:space="preserve"> (178px)</w:t>
-                      </w:r>
-                      <w:r>
-                        <w:rPr>
-                          <w:sz w:val="32"/>
-                          <w:szCs w:val="32"/>
-                        </w:rPr>
-                        <w:t xml:space="preserve">; </w:t>
-                      </w:r>
-                      <w:r>
-                        <w:rPr>
-                          <w:sz w:val="32"/>
-                          <w:szCs w:val="32"/>
-                        </w:rPr>
-                        <w:t xml:space="preserve">display: </w:t>
-                      </w:r>
-                      <w:proofErr w:type="spellStart"/>
-                      <w:r>
-                        <w:rPr>
-                          <w:sz w:val="32"/>
-                          <w:szCs w:val="32"/>
-                        </w:rPr>
-                        <w:t>hidden</w:t>
-                      </w:r>
-                      <w:proofErr w:type="spellEnd"/>
-                      <w:r>
-                        <w:rPr>
-                          <w:sz w:val="32"/>
-                          <w:szCs w:val="32"/>
-                        </w:rPr>
-                        <w:t xml:space="preserve">; </w:t>
-                      </w:r>
-                      <w:proofErr w:type="spellStart"/>
-                      <w:r>
-                        <w:rPr>
-                          <w:sz w:val="32"/>
-                          <w:szCs w:val="32"/>
-                        </w:rPr>
-                        <w:t>transform</w:t>
-                      </w:r>
-                      <w:proofErr w:type="spellEnd"/>
-                      <w:r>
-                        <w:rPr>
-                          <w:sz w:val="32"/>
-                          <w:szCs w:val="32"/>
-                        </w:rPr>
-                        <w:t xml:space="preserve">: </w:t>
-                      </w:r>
-                      <w:proofErr w:type="spellStart"/>
-                      <w:proofErr w:type="gramStart"/>
-                      <w:r>
-                        <w:rPr>
-                          <w:sz w:val="32"/>
-                          <w:szCs w:val="32"/>
-                        </w:rPr>
-                        <w:t>translate</w:t>
-                      </w:r>
-                      <w:proofErr w:type="spellEnd"/>
-                      <w:r>
-                        <w:rPr>
-                          <w:sz w:val="32"/>
-                          <w:szCs w:val="32"/>
-                        </w:rPr>
-                        <w:t>(</w:t>
-                      </w:r>
-                      <w:proofErr w:type="spellStart"/>
-                      <w:proofErr w:type="gramEnd"/>
-                      <w:r>
-                        <w:rPr>
-                          <w:sz w:val="32"/>
-                          <w:szCs w:val="32"/>
-                        </w:rPr>
-                        <w:t>xpx</w:t>
-                      </w:r>
-                      <w:proofErr w:type="spellEnd"/>
-                      <w:r>
-                        <w:rPr>
-                          <w:sz w:val="32"/>
-                          <w:szCs w:val="32"/>
-                        </w:rPr>
-                        <w:t xml:space="preserve">, </w:t>
-                      </w:r>
-                      <w:r>
-                        <w:rPr>
-                          <w:sz w:val="32"/>
-                          <w:szCs w:val="32"/>
-                        </w:rPr>
-                        <w:t>-73</w:t>
-                      </w:r>
-                      <w:r>
-                        <w:rPr>
-                          <w:sz w:val="32"/>
-                          <w:szCs w:val="32"/>
-                        </w:rPr>
-                        <w:t>px);</w:t>
-                      </w:r>
-                    </w:p>
-                    <w:p>
-                      <w:pPr>
-                        <w:rPr>
-                          <w:sz w:val="32"/>
-                          <w:szCs w:val="32"/>
-                        </w:rPr>
-                      </w:pPr>
-                      <w:r>
-                        <w:rPr>
-                          <w:sz w:val="32"/>
-                          <w:szCs w:val="32"/>
-                        </w:rPr>
-                        <w:t>@</w:t>
-                      </w:r>
-                      <w:r>
-                        <w:rPr>
-                          <w:sz w:val="32"/>
-                          <w:szCs w:val="32"/>
-                        </w:rPr>
-                        <w:t>982</w:t>
-                      </w:r>
-                      <w:r>
-                        <w:rPr>
-                          <w:sz w:val="32"/>
-                          <w:szCs w:val="32"/>
-                        </w:rPr>
-                        <w:t xml:space="preserve"> </w:t>
-                      </w:r>
-                      <w:proofErr w:type="spellStart"/>
-                      <w:r>
-                        <w:rPr>
-                          <w:sz w:val="32"/>
-                          <w:szCs w:val="32"/>
-                        </w:rPr>
-                        <w:t>position</w:t>
-                      </w:r>
-                      <w:proofErr w:type="spellEnd"/>
-                      <w:r>
-                        <w:rPr>
-                          <w:sz w:val="32"/>
-                          <w:szCs w:val="32"/>
-                        </w:rPr>
-                        <w:t xml:space="preserve">: </w:t>
-                      </w:r>
-                      <w:proofErr w:type="gramStart"/>
-                      <w:r>
-                        <w:rPr>
-                          <w:sz w:val="32"/>
-                          <w:szCs w:val="32"/>
-                        </w:rPr>
-                        <w:t>fixed</w:t>
-                      </w:r>
-                      <w:proofErr w:type="gramEnd"/>
-                      <w:r>
-                        <w:rPr>
-                          <w:sz w:val="32"/>
-                          <w:szCs w:val="32"/>
-                        </w:rPr>
-                        <w:t>;</w:t>
-                      </w:r>
-                      <w:r>
-                        <w:rPr>
-                          <w:sz w:val="32"/>
-                          <w:szCs w:val="32"/>
-                        </w:rPr>
-                        <w:t xml:space="preserve"> </w:t>
-                      </w:r>
-                      <w:r>
-                        <w:rPr>
-                          <w:sz w:val="32"/>
-                          <w:szCs w:val="32"/>
-                        </w:rPr>
-                        <w:t xml:space="preserve">top: 0; </w:t>
-                      </w:r>
-                      <w:proofErr w:type="spellStart"/>
-                      <w:r>
-                        <w:rPr>
-                          <w:sz w:val="32"/>
-                          <w:szCs w:val="32"/>
-                        </w:rPr>
-                        <w:t>height</w:t>
-                      </w:r>
-                      <w:proofErr w:type="spellEnd"/>
-                      <w:r>
-                        <w:rPr>
-                          <w:sz w:val="32"/>
-                          <w:szCs w:val="32"/>
-                        </w:rPr>
-                        <w:t xml:space="preserve">: </w:t>
-                      </w:r>
-                      <w:proofErr w:type="spellStart"/>
-                      <w:r>
-                        <w:rPr>
-                          <w:sz w:val="32"/>
-                          <w:szCs w:val="32"/>
-                        </w:rPr>
-                        <w:t>calc</w:t>
-                      </w:r>
-                      <w:proofErr w:type="spellEnd"/>
-                      <w:r>
-                        <w:rPr>
-                          <w:sz w:val="32"/>
-                          <w:szCs w:val="32"/>
-                        </w:rPr>
-                        <w:t>(</w:t>
-                      </w:r>
-                      <w:r>
-                        <w:rPr>
-                          <w:sz w:val="32"/>
-                          <w:szCs w:val="32"/>
-                        </w:rPr>
-                        <w:t>100</w:t>
-                      </w:r>
-                      <w:r>
-                        <w:rPr>
-                          <w:sz w:val="32"/>
-                          <w:szCs w:val="32"/>
-                        </w:rPr>
-                        <w:t>vh - 123px)</w:t>
-                      </w:r>
-                      <w:r>
-                        <w:rPr>
-                          <w:sz w:val="32"/>
-                          <w:szCs w:val="32"/>
-                        </w:rPr>
-                        <w:t>;</w:t>
-                      </w:r>
-                      <w:r>
-                        <w:rPr>
-                          <w:sz w:val="32"/>
-                          <w:szCs w:val="32"/>
-                        </w:rPr>
-                        <w:t xml:space="preserve"> </w:t>
-                      </w:r>
-                      <w:proofErr w:type="spellStart"/>
-                      <w:r>
-                        <w:rPr>
-                          <w:sz w:val="32"/>
-                          <w:szCs w:val="32"/>
-                        </w:rPr>
-                        <w:t>width</w:t>
-                      </w:r>
-                      <w:proofErr w:type="spellEnd"/>
-                      <w:r>
-                        <w:rPr>
-                          <w:sz w:val="32"/>
-                          <w:szCs w:val="32"/>
-                        </w:rPr>
-                        <w:t xml:space="preserve">: </w:t>
-                      </w:r>
-                      <w:r>
-                        <w:rPr>
-                          <w:sz w:val="32"/>
-                          <w:szCs w:val="32"/>
-                        </w:rPr>
-                        <w:t>178px</w:t>
-                      </w:r>
-                      <w:r>
-                        <w:rPr>
-                          <w:sz w:val="32"/>
-                          <w:szCs w:val="32"/>
-                        </w:rPr>
-                        <w:t>;</w:t>
-                      </w:r>
-                    </w:p>
-                    <w:p>
-                      <w:pPr>
-                        <w:rPr>
-                          <w:sz w:val="32"/>
-                          <w:szCs w:val="32"/>
-                        </w:rPr>
-                      </w:pPr>
-                      <w:r>
-                        <w:rPr>
-                          <w:sz w:val="32"/>
-                          <w:szCs w:val="32"/>
-                        </w:rPr>
-                        <w:t>@</w:t>
-                      </w:r>
-                      <w:proofErr w:type="gramStart"/>
-                      <w:r>
-                        <w:rPr>
-                          <w:sz w:val="32"/>
-                          <w:szCs w:val="32"/>
-                        </w:rPr>
-                        <w:t>982</w:t>
-                      </w:r>
-                      <w:r>
-                        <w:rPr>
-                          <w:sz w:val="32"/>
-                          <w:szCs w:val="32"/>
-                        </w:rPr>
-                        <w:t xml:space="preserve"> </w:t>
-                      </w:r>
-                      <w:r>
-                        <w:rPr>
-                          <w:sz w:val="32"/>
-                          <w:szCs w:val="32"/>
-                        </w:rPr>
-                        <w:t>.</w:t>
-                      </w:r>
-                      <w:proofErr w:type="spellStart"/>
-                      <w:r>
-                        <w:rPr>
-                          <w:sz w:val="32"/>
-                          <w:szCs w:val="32"/>
-                        </w:rPr>
-                        <w:t>primary-content</w:t>
-                      </w:r>
-                      <w:proofErr w:type="spellEnd"/>
-                      <w:proofErr w:type="gramEnd"/>
-                      <w:r>
-                        <w:rPr>
-                          <w:sz w:val="32"/>
-                          <w:szCs w:val="32"/>
-                        </w:rPr>
-                        <w:t xml:space="preserve"> {</w:t>
-                      </w:r>
-                      <w:proofErr w:type="spellStart"/>
-                      <w:r>
-                        <w:rPr>
-                          <w:sz w:val="32"/>
-                          <w:szCs w:val="32"/>
-                        </w:rPr>
-                        <w:t>float</w:t>
-                      </w:r>
-                      <w:proofErr w:type="spellEnd"/>
-                      <w:r>
-                        <w:rPr>
-                          <w:sz w:val="32"/>
-                          <w:szCs w:val="32"/>
-                        </w:rPr>
-                        <w:t xml:space="preserve">: </w:t>
-                      </w:r>
-                      <w:proofErr w:type="spellStart"/>
-                      <w:r>
-                        <w:rPr>
-                          <w:sz w:val="32"/>
-                          <w:szCs w:val="32"/>
-                        </w:rPr>
-                        <w:t>right</w:t>
-                      </w:r>
-                      <w:proofErr w:type="spellEnd"/>
-                      <w:r>
-                        <w:rPr>
-                          <w:sz w:val="32"/>
-                          <w:szCs w:val="32"/>
-                        </w:rPr>
-                        <w:t>;</w:t>
-                      </w:r>
-                      <w:r>
-                        <w:rPr>
-                          <w:sz w:val="32"/>
-                          <w:szCs w:val="32"/>
-                        </w:rPr>
-                        <w:t xml:space="preserve"> </w:t>
-                      </w:r>
-                      <w:proofErr w:type="spellStart"/>
-                      <w:r>
-                        <w:rPr>
-                          <w:sz w:val="32"/>
-                          <w:szCs w:val="32"/>
-                        </w:rPr>
-                        <w:t>width</w:t>
-                      </w:r>
-                      <w:proofErr w:type="spellEnd"/>
-                      <w:r>
-                        <w:rPr>
-                          <w:sz w:val="32"/>
-                          <w:szCs w:val="32"/>
-                        </w:rPr>
-                        <w:t xml:space="preserve">: </w:t>
-                      </w:r>
-                      <w:proofErr w:type="spellStart"/>
-                      <w:r>
-                        <w:rPr>
-                          <w:sz w:val="32"/>
-                          <w:szCs w:val="32"/>
-                        </w:rPr>
-                        <w:t>calc</w:t>
-                      </w:r>
-                      <w:proofErr w:type="spellEnd"/>
-                      <w:r>
-                        <w:rPr>
-                          <w:sz w:val="32"/>
-                          <w:szCs w:val="32"/>
-                        </w:rPr>
-                        <w:t>(100vw - 178px)</w:t>
-                      </w:r>
-                      <w:r>
-                        <w:rPr>
-                          <w:sz w:val="32"/>
-                          <w:szCs w:val="32"/>
-                        </w:rPr>
-                        <w:t xml:space="preserve"> </w:t>
-                      </w:r>
-                      <w:proofErr w:type="spellStart"/>
-                      <w:r>
-                        <w:rPr>
-                          <w:sz w:val="32"/>
-                          <w:szCs w:val="32"/>
-                        </w:rPr>
-                        <w:t>padding-bottom</w:t>
-                      </w:r>
-                      <w:proofErr w:type="spellEnd"/>
-                      <w:r>
-                        <w:rPr>
-                          <w:sz w:val="32"/>
-                          <w:szCs w:val="32"/>
-                        </w:rPr>
-                        <w:t>: 140px;</w:t>
-                      </w:r>
-                      <w:r>
-                        <w:rPr>
-                          <w:sz w:val="32"/>
-                          <w:szCs w:val="32"/>
-                        </w:rPr>
-                        <w:t xml:space="preserve"> /* </w:t>
-                      </w:r>
-                      <w:proofErr w:type="spellStart"/>
-                      <w:r>
-                        <w:rPr>
-                          <w:sz w:val="32"/>
-                          <w:szCs w:val="32"/>
-                        </w:rPr>
-                        <w:t>Space</w:t>
-                      </w:r>
-                      <w:proofErr w:type="spellEnd"/>
-                      <w:r>
-                        <w:rPr>
-                          <w:sz w:val="32"/>
-                          <w:szCs w:val="32"/>
-                        </w:rPr>
-                        <w:t xml:space="preserve"> </w:t>
-                      </w:r>
-                      <w:proofErr w:type="spellStart"/>
-                      <w:r>
-                        <w:rPr>
-                          <w:sz w:val="32"/>
-                          <w:szCs w:val="32"/>
-                        </w:rPr>
-                        <w:t>for</w:t>
-                      </w:r>
-                      <w:proofErr w:type="spellEnd"/>
-                      <w:r>
-                        <w:rPr>
-                          <w:sz w:val="32"/>
-                          <w:szCs w:val="32"/>
-                        </w:rPr>
-                        <w:t xml:space="preserve"> </w:t>
-                      </w:r>
-                      <w:proofErr w:type="spellStart"/>
-                      <w:r>
-                        <w:rPr>
-                          <w:sz w:val="32"/>
-                          <w:szCs w:val="32"/>
-                        </w:rPr>
-                        <w:t>footer</w:t>
-                      </w:r>
-                      <w:proofErr w:type="spellEnd"/>
-                      <w:r>
-                        <w:rPr>
-                          <w:sz w:val="32"/>
-                          <w:szCs w:val="32"/>
-                        </w:rPr>
-                        <w:t xml:space="preserve"> */</w:t>
-                      </w:r>
-                      <w:r>
-                        <w:rPr>
-                          <w:sz w:val="32"/>
-                          <w:szCs w:val="32"/>
-                        </w:rPr>
-                        <w:t>}</w:t>
-                      </w:r>
                     </w:p>
                   </w:txbxContent>
                 </v:textbox>
@@ -2763,7 +1575,7 @@
           </mc:Choice>
           <mc:Fallback>
             <w:pict>
-              <v:shape w14:anchorId="6936D193" id="_x0000_s1032" type="#_x0000_t202" style="position:absolute;margin-left:657.75pt;margin-top:159pt;width:183.75pt;height:177.75pt;z-index:251675648;visibility:visible;mso-wrap-style:square;mso-width-percent:0;mso-height-percent:0;mso-wrap-distance-left:9pt;mso-wrap-distance-top:3.6pt;mso-wrap-distance-right:9pt;mso-wrap-distance-bottom:3.6pt;mso-position-horizontal:absolute;mso-position-horizontal-relative:text;mso-position-vertical:absolute;mso-position-vertical-relative:text;mso-width-percent:0;mso-height-percent:0;mso-width-relative:margin;mso-height-relative:margin;v-text-anchor:top" o:gfxdata="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">
+              <v:shape w14:anchorId="6936D193" id="_x0000_s1031" type="#_x0000_t202" style="position:absolute;margin-left:657.75pt;margin-top:159pt;width:183.75pt;height:177.75pt;z-index:251675648;visibility:visible;mso-wrap-style:square;mso-width-percent:0;mso-height-percent:0;mso-wrap-distance-left:9pt;mso-wrap-distance-top:3.6pt;mso-wrap-distance-right:9pt;mso-wrap-distance-bottom:3.6pt;mso-position-horizontal:absolute;mso-position-horizontal-relative:text;mso-position-vertical:absolute;mso-position-vertical-relative:text;mso-width-percent:0;mso-height-percent:0;mso-width-relative:margin;mso-height-relative:margin;v-text-anchor:top" o:gfxdata="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">
                 <v:fill opacity="46003f"/>
                 <v:textbox>
                   <w:txbxContent>
@@ -2775,6 +1587,7 @@
                         </w:rPr>
                       </w:pPr>
                       <w:proofErr w:type="spellStart"/>
+                      <w:proofErr w:type="gramStart"/>
                       <w:r>
                         <w:rPr>
                           <w:sz w:val="32"/>
@@ -2783,6 +1596,7 @@
                         <w:t>p.infobox-heading</w:t>
                       </w:r>
                       <w:proofErr w:type="spellEnd"/>
+                      <w:proofErr w:type="gramEnd"/>
                       <w:r>
                         <w:rPr>
                           <w:sz w:val="32"/>
@@ -2957,7 +1771,7 @@
           </mc:Choice>
           <mc:Fallback>
             <w:pict>
-              <v:shape w14:anchorId="29AC991C" id="_x0000_s1033" type="#_x0000_t202" style="position:absolute;margin-left:228pt;margin-top:349.5pt;width:183.75pt;height:39pt;z-index:251673600;visibility:visible;mso-wrap-style:square;mso-width-percent:0;mso-height-percent:0;mso-wrap-distance-left:9pt;mso-wrap-distance-top:3.6pt;mso-wrap-distance-right:9pt;mso-wrap-distance-bottom:3.6pt;mso-position-horizontal:absolute;mso-position-horizontal-relative:text;mso-position-vertical:absolute;mso-position-vertical-relative:text;mso-width-percent:0;mso-height-percent:0;mso-width-relative:margin;mso-height-relative:margin;v-text-anchor:top" o:gfxdata="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">
+              <v:shape w14:anchorId="29AC991C" id="_x0000_s1032" type="#_x0000_t202" style="position:absolute;margin-left:228pt;margin-top:349.5pt;width:183.75pt;height:39pt;z-index:251673600;visibility:visible;mso-wrap-style:square;mso-width-percent:0;mso-height-percent:0;mso-wrap-distance-left:9pt;mso-wrap-distance-top:3.6pt;mso-wrap-distance-right:9pt;mso-wrap-distance-bottom:3.6pt;mso-position-horizontal:absolute;mso-position-horizontal-relative:text;mso-position-vertical:absolute;mso-position-vertical-relative:text;mso-width-percent:0;mso-height-percent:0;mso-width-relative:margin;mso-height-relative:margin;v-text-anchor:top" o:gfxdata="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">
                 <v:textbox>
                   <w:txbxContent>
                     <w:p>
@@ -3135,7 +1949,7 @@
           </mc:Choice>
           <mc:Fallback>
             <w:pict>
-              <v:shape w14:anchorId="6029E7E5" id="_x0000_s1034" type="#_x0000_t202" style="position:absolute;margin-left:243.75pt;margin-top:279.75pt;width:305.25pt;height:39pt;z-index:251671552;visibility:visible;mso-wrap-style:square;mso-width-percent:0;mso-height-percent:0;mso-wrap-distance-left:9pt;mso-wrap-distance-top:3.6pt;mso-wrap-distance-right:9pt;mso-wrap-distance-bottom:3.6pt;mso-position-horizontal:absolute;mso-position-horizontal-relative:text;mso-position-vertical:absolute;mso-position-vertical-relative:text;mso-width-percent:0;mso-height-percent:0;mso-width-relative:margin;mso-height-relative:margin;v-text-anchor:top" o:gfxdata="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">
+              <v:shape w14:anchorId="6029E7E5" id="_x0000_s1033" type="#_x0000_t202" style="position:absolute;margin-left:243.75pt;margin-top:279.75pt;width:305.25pt;height:39pt;z-index:251671552;visibility:visible;mso-wrap-style:square;mso-width-percent:0;mso-height-percent:0;mso-wrap-distance-left:9pt;mso-wrap-distance-top:3.6pt;mso-wrap-distance-right:9pt;mso-wrap-distance-bottom:3.6pt;mso-position-horizontal:absolute;mso-position-horizontal-relative:text;mso-position-vertical:absolute;mso-position-vertical-relative:text;mso-width-percent:0;mso-height-percent:0;mso-width-relative:margin;mso-height-relative:margin;v-text-anchor:top" o:gfxdata="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">
                 <v:textbox>
                   <w:txbxContent>
                     <w:p>
@@ -3363,7 +2177,7 @@
           </mc:Choice>
           <mc:Fallback>
             <w:pict>
-              <v:shape w14:anchorId="02242CCB" id="_x0000_s1035" type="#_x0000_t202" style="position:absolute;margin-left:783pt;margin-top:102.75pt;width:183.75pt;height:39pt;z-index:251669504;visibility:visible;mso-wrap-style:square;mso-width-percent:0;mso-height-percent:0;mso-wrap-distance-left:9pt;mso-wrap-distance-top:3.6pt;mso-wrap-distance-right:9pt;mso-wrap-distance-bottom:3.6pt;mso-position-horizontal:absolute;mso-position-horizontal-relative:text;mso-position-vertical:absolute;mso-position-vertical-relative:text;mso-width-percent:0;mso-height-percent:0;mso-width-relative:margin;mso-height-relative:margin;v-text-anchor:top" o:gfxdata="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">
+              <v:shape w14:anchorId="02242CCB" id="_x0000_s1034" type="#_x0000_t202" style="position:absolute;margin-left:783pt;margin-top:102.75pt;width:183.75pt;height:39pt;z-index:251669504;visibility:visible;mso-wrap-style:square;mso-width-percent:0;mso-height-percent:0;mso-wrap-distance-left:9pt;mso-wrap-distance-top:3.6pt;mso-wrap-distance-right:9pt;mso-wrap-distance-bottom:3.6pt;mso-position-horizontal:absolute;mso-position-horizontal-relative:text;mso-position-vertical:absolute;mso-position-vertical-relative:text;mso-width-percent:0;mso-height-percent:0;mso-width-relative:margin;mso-height-relative:margin;v-text-anchor:top" o:gfxdata="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">
                 <v:textbox>
                   <w:txbxContent>
                     <w:p>
@@ -3580,7 +2394,7 @@
           </mc:Choice>
           <mc:Fallback>
             <w:pict>
-              <v:shape w14:anchorId="159E850E" id="_x0000_s1036" type="#_x0000_t202" style="position:absolute;margin-left:437.25pt;margin-top:170.25pt;width:183.75pt;height:39pt;z-index:251663360;visibility:visible;mso-wrap-style:square;mso-width-percent:0;mso-height-percent:0;mso-wrap-distance-left:9pt;mso-wrap-distance-top:3.6pt;mso-wrap-distance-right:9pt;mso-wrap-distance-bottom:3.6pt;mso-position-horizontal:absolute;mso-position-horizontal-relative:text;mso-position-vertical:absolute;mso-position-vertical-relative:text;mso-width-percent:0;mso-height-percent:0;mso-width-relative:margin;mso-height-relative:margin;v-text-anchor:top" o:gfxdata="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">
+              <v:shape w14:anchorId="159E850E" id="_x0000_s1035" type="#_x0000_t202" style="position:absolute;margin-left:437.25pt;margin-top:170.25pt;width:183.75pt;height:39pt;z-index:251663360;visibility:visible;mso-wrap-style:square;mso-width-percent:0;mso-height-percent:0;mso-wrap-distance-left:9pt;mso-wrap-distance-top:3.6pt;mso-wrap-distance-right:9pt;mso-wrap-distance-bottom:3.6pt;mso-position-horizontal:absolute;mso-position-horizontal-relative:text;mso-position-vertical:absolute;mso-position-vertical-relative:text;mso-width-percent:0;mso-height-percent:0;mso-width-relative:margin;mso-height-relative:margin;v-text-anchor:top" o:gfxdata="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">
                 <v:textbox>
                   <w:txbxContent>
                     <w:p>
@@ -3811,7 +2625,7 @@
           </mc:Choice>
           <mc:Fallback>
             <w:pict>
-              <v:shape w14:anchorId="4C2F7248" id="_x0000_s1037" type="#_x0000_t202" style="position:absolute;margin-left:149.25pt;margin-top:149.95pt;width:139.5pt;height:39pt;z-index:251679744;visibility:visible;mso-wrap-style:square;mso-width-percent:0;mso-height-percent:0;mso-wrap-distance-left:9pt;mso-wrap-distance-top:3.6pt;mso-wrap-distance-right:9pt;mso-wrap-distance-bottom:3.6pt;mso-position-horizontal:absolute;mso-position-horizontal-relative:text;mso-position-vertical:absolute;mso-position-vertical-relative:text;mso-width-percent:0;mso-height-percent:0;mso-width-relative:margin;mso-height-relative:margin;v-text-anchor:top" o:gfxdata="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">
+              <v:shape w14:anchorId="4C2F7248" id="_x0000_s1036" type="#_x0000_t202" style="position:absolute;margin-left:149.25pt;margin-top:149.95pt;width:139.5pt;height:39pt;z-index:251679744;visibility:visible;mso-wrap-style:square;mso-width-percent:0;mso-height-percent:0;mso-wrap-distance-left:9pt;mso-wrap-distance-top:3.6pt;mso-wrap-distance-right:9pt;mso-wrap-distance-bottom:3.6pt;mso-position-horizontal:absolute;mso-position-horizontal-relative:text;mso-position-vertical:absolute;mso-position-vertical-relative:text;mso-width-percent:0;mso-height-percent:0;mso-width-relative:margin;mso-height-relative:margin;v-text-anchor:top" o:gfxdata="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">
                 <v:textbox>
                   <w:txbxContent>
                     <w:p>
@@ -3957,7 +2771,7 @@
           </mc:Choice>
           <mc:Fallback>
             <w:pict>
-              <v:shape w14:anchorId="2D851A3A" id="_x0000_s1038" type="#_x0000_t202" style="position:absolute;margin-left:449.25pt;margin-top:98.95pt;width:183.75pt;height:39pt;z-index:251677696;visibility:visible;mso-wrap-style:square;mso-width-percent:0;mso-height-percent:0;mso-wrap-distance-left:9pt;mso-wrap-distance-top:3.6pt;mso-wrap-distance-right:9pt;mso-wrap-distance-bottom:3.6pt;mso-position-horizontal:absolute;mso-position-horizontal-relative:text;mso-position-vertical:absolute;mso-position-vertical-relative:text;mso-width-percent:0;mso-height-percent:0;mso-width-relative:margin;mso-height-relative:margin;v-text-anchor:top" o:gfxdata="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">
+              <v:shape w14:anchorId="2D851A3A" id="_x0000_s1037" type="#_x0000_t202" style="position:absolute;margin-left:449.25pt;margin-top:98.95pt;width:183.75pt;height:39pt;z-index:251677696;visibility:visible;mso-wrap-style:square;mso-width-percent:0;mso-height-percent:0;mso-wrap-distance-left:9pt;mso-wrap-distance-top:3.6pt;mso-wrap-distance-right:9pt;mso-wrap-distance-bottom:3.6pt;mso-position-horizontal:absolute;mso-position-horizontal-relative:text;mso-position-vertical:absolute;mso-position-vertical-relative:text;mso-width-percent:0;mso-height-percent:0;mso-width-relative:margin;mso-height-relative:margin;v-text-anchor:top" o:gfxdata="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">
                 <v:textbox>
                   <w:txbxContent>
                     <w:p>
@@ -3972,21 +2786,7 @@
                           <w:sz w:val="32"/>
                           <w:szCs w:val="32"/>
                         </w:rPr>
-                        <w:t>h</w:t>
-                      </w:r>
-                      <w:r>
-                        <w:rPr>
-                          <w:sz w:val="32"/>
-                          <w:szCs w:val="32"/>
-                        </w:rPr>
-                        <w:t>3</w:t>
-                      </w:r>
-                      <w:r>
-                        <w:rPr>
-                          <w:sz w:val="32"/>
-                          <w:szCs w:val="32"/>
-                        </w:rPr>
-                        <w:t xml:space="preserve">, </w:t>
+                        <w:t xml:space="preserve">h3, </w:t>
                       </w:r>
                       <w:proofErr w:type="spellStart"/>
                       <w:r>
@@ -4156,11 +2956,7 @@
           </mc:Choice>
           <mc:Fallback>
             <w:pict>
-              <v:shapetype w14:anchorId="0AED6719" id="_x0000_t202" coordsize="21600,21600" o:spt="202" path="m,l,21600r21600,l21600,xe">
-                <v:stroke joinstyle="miter"/>
-                <v:path gradientshapeok="t" o:connecttype="rect"/>
-              </v:shapetype>
-              <v:shape id="_x0000_s1039" type="#_x0000_t202" style="position:absolute;margin-left:153pt;margin-top:96.65pt;width:183.75pt;height:27.75pt;z-index:251697152;visibility:visible;mso-wrap-style:square;mso-width-percent:0;mso-height-percent:0;mso-wrap-distance-left:9pt;mso-wrap-distance-top:3.6pt;mso-wrap-distance-right:9pt;mso-wrap-distance-bottom:3.6pt;mso-position-horizontal:absolute;mso-position-horizontal-relative:text;mso-position-vertical:absolute;mso-position-vertical-relative:text;mso-width-percent:0;mso-height-percent:0;mso-width-relative:margin;mso-height-relative:margin;v-text-anchor:top" o:gfxdata="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">
+              <v:shape w14:anchorId="0AED6719" id="_x0000_s1038" type="#_x0000_t202" style="position:absolute;margin-left:153pt;margin-top:96.65pt;width:183.75pt;height:27.75pt;z-index:251697152;visibility:visible;mso-wrap-style:square;mso-width-percent:0;mso-height-percent:0;mso-wrap-distance-left:9pt;mso-wrap-distance-top:3.6pt;mso-wrap-distance-right:9pt;mso-wrap-distance-bottom:3.6pt;mso-position-horizontal:absolute;mso-position-horizontal-relative:text;mso-position-vertical:absolute;mso-position-vertical-relative:text;mso-width-percent:0;mso-height-percent:0;mso-width-relative:margin;mso-height-relative:margin;v-text-anchor:top" o:gfxdata="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">
                 <v:textbox>
                   <w:txbxContent>
                     <w:p>
@@ -4170,12 +2966,21 @@
                           <w:szCs w:val="32"/>
                         </w:rPr>
                       </w:pPr>
-                      <w:r>
-                        <w:rPr>
-                          <w:sz w:val="32"/>
-                          <w:szCs w:val="32"/>
-                        </w:rPr>
-                        <w:t>padding: 26px</w:t>
+                      <w:proofErr w:type="spellStart"/>
+                      <w:r>
+                        <w:rPr>
+                          <w:sz w:val="32"/>
+                          <w:szCs w:val="32"/>
+                        </w:rPr>
+                        <w:t>padding</w:t>
+                      </w:r>
+                      <w:proofErr w:type="spellEnd"/>
+                      <w:r>
+                        <w:rPr>
+                          <w:sz w:val="32"/>
+                          <w:szCs w:val="32"/>
+                        </w:rPr>
+                        <w:t>: 26px</w:t>
                       </w:r>
                       <w:r>
                         <w:rPr>
@@ -4184,8 +2989,6 @@
                         </w:rPr>
                         <w:t>, 1.625rem</w:t>
                       </w:r>
-                      <w:bookmarkStart w:id="1" w:name="_GoBack"/>
-                      <w:bookmarkEnd w:id="1"/>
                     </w:p>
                   </w:txbxContent>
                 </v:textbox>
@@ -4336,7 +3139,7 @@
           </mc:Choice>
           <mc:Fallback>
             <w:pict>
-              <v:rect w14:anchorId="1330EA2E" id="Téglalap 30" o:spid="_x0000_s1040" style="position:absolute;margin-left:132pt;margin-top:92.9pt;width:18.75pt;height:18.75pt;z-index:251693056;visibility:visible;mso-wrap-style:square;mso-wrap-distance-left:9pt;mso-wrap-distance-top:0;mso-wrap-distance-right:9pt;mso-wrap-distance-bottom:0;mso-position-horizontal:absolute;mso-position-horizontal-relative:text;mso-position-vertical:absolute;mso-position-vertical-relative:text;v-text-anchor:middle" o:gfxdata="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" fillcolor="#5b9bd5 [3204]" strokecolor="#1f4d78 [1604]" strokeweight="1pt">
+              <v:rect w14:anchorId="1330EA2E" id="Téglalap 30" o:spid="_x0000_s1039" style="position:absolute;margin-left:132pt;margin-top:92.9pt;width:18.75pt;height:18.75pt;z-index:251693056;visibility:visible;mso-wrap-style:square;mso-wrap-distance-left:9pt;mso-wrap-distance-top:0;mso-wrap-distance-right:9pt;mso-wrap-distance-bottom:0;mso-position-horizontal:absolute;mso-position-horizontal-relative:text;mso-position-vertical:absolute;mso-position-vertical-relative:text;v-text-anchor:middle" o:gfxdata="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" fillcolor="#5b9bd5 [3204]" strokecolor="#1f4d78 [1604]" strokeweight="1pt">
                 <v:textbox>
                   <w:txbxContent>
                     <w:p>
@@ -4463,7 +3266,7 @@
           </mc:Choice>
           <mc:Fallback>
             <w:pict>
-              <v:shape w14:anchorId="7B386E6B" id="_x0000_s1041" type="#_x0000_t202" style="position:absolute;margin-left:684pt;margin-top:67.4pt;width:183.75pt;height:39pt;z-index:251692032;visibility:visible;mso-wrap-style:square;mso-width-percent:0;mso-height-percent:0;mso-wrap-distance-left:9pt;mso-wrap-distance-top:3.6pt;mso-wrap-distance-right:9pt;mso-wrap-distance-bottom:3.6pt;mso-position-horizontal:absolute;mso-position-horizontal-relative:text;mso-position-vertical:absolute;mso-position-vertical-relative:text;mso-width-percent:0;mso-height-percent:0;mso-width-relative:margin;mso-height-relative:margin;v-text-anchor:top" o:gfxdata="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">
+              <v:shape w14:anchorId="7B386E6B" id="_x0000_s1040" type="#_x0000_t202" style="position:absolute;margin-left:684pt;margin-top:67.4pt;width:183.75pt;height:39pt;z-index:251692032;visibility:visible;mso-wrap-style:square;mso-width-percent:0;mso-height-percent:0;mso-wrap-distance-left:9pt;mso-wrap-distance-top:3.6pt;mso-wrap-distance-right:9pt;mso-wrap-distance-bottom:3.6pt;mso-position-horizontal:absolute;mso-position-horizontal-relative:text;mso-position-vertical:absolute;mso-position-vertical-relative:text;mso-width-percent:0;mso-height-percent:0;mso-width-relative:margin;mso-height-relative:margin;v-text-anchor:top" o:gfxdata="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">
                 <v:textbox>
                   <w:txbxContent>
                     <w:p>
@@ -4627,7 +3430,7 @@
         <mc:AlternateContent>
           <mc:Choice Requires="wps">
             <w:drawing>
-              <wp:anchor distT="45720" distB="45720" distL="114300" distR="114300" simplePos="0" relativeHeight="251683840" behindDoc="0" locked="0" layoutInCell="1" allowOverlap="1" wp14:anchorId="1F1866DF" wp14:editId="062F4CC9">
+              <wp:anchor distT="45720" distB="45720" distL="114300" distR="114300" simplePos="0" relativeHeight="251683840" behindDoc="0" locked="0" layoutInCell="1" allowOverlap="1" wp14:anchorId="049B5CB1" wp14:editId="573FA181">
                 <wp:simplePos x="0" y="0"/>
                 <wp:positionH relativeFrom="column">
                   <wp:posOffset>4495800</wp:posOffset>
@@ -4761,11 +3564,7 @@
           </mc:Choice>
           <mc:Fallback>
             <w:pict>
-              <v:shapetype w14:anchorId="1F1866DF" id="_x0000_t202" coordsize="21600,21600" o:spt="202" path="m,l,21600r21600,l21600,xe">
-                <v:stroke joinstyle="miter"/>
-                <v:path gradientshapeok="t" o:connecttype="rect"/>
-              </v:shapetype>
-              <v:shape id="_x0000_s1042" type="#_x0000_t202" style="position:absolute;margin-left:354pt;margin-top:58.35pt;width:183.75pt;height:148.5pt;z-index:251683840;visibility:visible;mso-wrap-style:square;mso-width-percent:0;mso-height-percent:0;mso-wrap-distance-left:9pt;mso-wrap-distance-top:3.6pt;mso-wrap-distance-right:9pt;mso-wrap-distance-bottom:3.6pt;mso-position-horizontal:absolute;mso-position-horizontal-relative:text;mso-position-vertical:absolute;mso-position-vertical-relative:text;mso-width-percent:0;mso-height-percent:0;mso-width-relative:margin;mso-height-relative:margin;v-text-anchor:top" o:gfxdata="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">
+              <v:shape w14:anchorId="049B5CB1" id="_x0000_s1041" type="#_x0000_t202" style="position:absolute;margin-left:354pt;margin-top:58.35pt;width:183.75pt;height:148.5pt;z-index:251683840;visibility:visible;mso-wrap-style:square;mso-width-percent:0;mso-height-percent:0;mso-wrap-distance-left:9pt;mso-wrap-distance-top:3.6pt;mso-wrap-distance-right:9pt;mso-wrap-distance-bottom:3.6pt;mso-position-horizontal:absolute;mso-position-horizontal-relative:text;mso-position-vertical:absolute;mso-position-vertical-relative:text;mso-width-percent:0;mso-height-percent:0;mso-width-relative:margin;mso-height-relative:margin;v-text-anchor:top" o:gfxdata="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">
                 <v:textbox>
                   <w:txbxContent>
                     <w:p>
@@ -4855,7 +3654,7 @@
         <mc:AlternateContent>
           <mc:Choice Requires="wps">
             <w:drawing>
-              <wp:anchor distT="45720" distB="45720" distL="114300" distR="114300" simplePos="0" relativeHeight="251681792" behindDoc="0" locked="0" layoutInCell="1" allowOverlap="1" wp14:anchorId="5FA17157" wp14:editId="4F860AE5">
+              <wp:anchor distT="45720" distB="45720" distL="114300" distR="114300" simplePos="0" relativeHeight="251681792" behindDoc="0" locked="0" layoutInCell="1" allowOverlap="1" wp14:anchorId="3F23BC56" wp14:editId="58FD0D5A">
                 <wp:simplePos x="0" y="0"/>
                 <wp:positionH relativeFrom="column">
                   <wp:posOffset>1857375</wp:posOffset>
@@ -4934,7 +3733,7 @@
           </mc:Choice>
           <mc:Fallback>
             <w:pict>
-              <v:shape w14:anchorId="32C6E11A" id="_x0000_s1040" type="#_x0000_t202" style="position:absolute;margin-left:146.25pt;margin-top:58.35pt;width:183.75pt;height:39pt;z-index:251681792;visibility:visible;mso-wrap-style:square;mso-width-percent:0;mso-height-percent:0;mso-wrap-distance-left:9pt;mso-wrap-distance-top:3.6pt;mso-wrap-distance-right:9pt;mso-wrap-distance-bottom:3.6pt;mso-position-horizontal:absolute;mso-position-horizontal-relative:text;mso-position-vertical:absolute;mso-position-vertical-relative:text;mso-width-percent:0;mso-height-percent:0;mso-width-relative:margin;mso-height-relative:margin;v-text-anchor:top" o:gfxdata="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">
+              <v:shape w14:anchorId="3F23BC56" id="_x0000_s1042" type="#_x0000_t202" style="position:absolute;margin-left:146.25pt;margin-top:58.35pt;width:183.75pt;height:39pt;z-index:251681792;visibility:visible;mso-wrap-style:square;mso-width-percent:0;mso-height-percent:0;mso-wrap-distance-left:9pt;mso-wrap-distance-top:3.6pt;mso-wrap-distance-right:9pt;mso-wrap-distance-bottom:3.6pt;mso-position-horizontal:absolute;mso-position-horizontal-relative:text;mso-position-vertical:absolute;mso-position-vertical-relative:text;mso-width-percent:0;mso-height-percent:0;mso-width-relative:margin;mso-height-relative:margin;v-text-anchor:top" o:gfxdata="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">
                 <v:textbox>
                   <w:txbxContent>
                     <w:p>
@@ -4967,7 +3766,7 @@
           <w:lang w:eastAsia="hu-HU"/>
         </w:rPr>
         <w:drawing>
-          <wp:anchor distT="0" distB="0" distL="114300" distR="114300" simplePos="0" relativeHeight="251667456" behindDoc="0" locked="0" layoutInCell="1" allowOverlap="1" wp14:anchorId="0D6D8885" wp14:editId="3E1B19E7">
+          <wp:anchor distT="0" distB="0" distL="114300" distR="114300" simplePos="0" relativeHeight="251667456" behindDoc="0" locked="0" layoutInCell="1" allowOverlap="1" wp14:anchorId="0EE0830C" wp14:editId="5610243F">
             <wp:simplePos x="0" y="0"/>
             <wp:positionH relativeFrom="column">
               <wp:posOffset>7525385</wp:posOffset>
@@ -5171,7 +3970,7 @@
           </mc:Choice>
           <mc:Fallback>
             <w:pict>
-              <v:rect w14:anchorId="3299295C" id="Téglalap 24" o:spid="_x0000_s1041" style="width:47.25pt;height:31.5pt;visibility:visible;mso-wrap-style:square;mso-left-percent:-10001;mso-top-percent:-10001;mso-position-horizontal:absolute;mso-position-horizontal-relative:char;mso-position-vertical:absolute;mso-position-vertical-relative:line;mso-left-percent:-10001;mso-top-percent:-10001;v-text-anchor:middle" o:gfxdata="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" fillcolor="#f6f6f6" stroked="f" strokeweight="1pt">
+              <v:rect w14:anchorId="3299295C" id="Téglalap 24" o:spid="_x0000_s1043" style="width:47.25pt;height:31.5pt;visibility:visible;mso-wrap-style:square;mso-left-percent:-10001;mso-top-percent:-10001;mso-position-horizontal:absolute;mso-position-horizontal-relative:char;mso-position-vertical:absolute;mso-position-vertical-relative:line;mso-left-percent:-10001;mso-top-percent:-10001;v-text-anchor:middle" o:gfxdata="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" fillcolor="#f6f6f6" stroked="f" strokeweight="1pt">
                 <v:textbox>
                   <w:txbxContent>
                     <w:p>
@@ -5302,7 +4101,7 @@
           </mc:Choice>
           <mc:Fallback>
             <w:pict>
-              <v:rect w14:anchorId="05D6CF09" id="Téglalap 25" o:spid="_x0000_s1042" style="width:47.25pt;height:31.5pt;visibility:visible;mso-wrap-style:square;mso-left-percent:-10001;mso-top-percent:-10001;mso-position-horizontal:absolute;mso-position-horizontal-relative:char;mso-position-vertical:absolute;mso-position-vertical-relative:line;mso-left-percent:-10001;mso-top-percent:-10001;v-text-anchor:middle" o:gfxdata="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" fillcolor="white [3212]" strokecolor="#747070 [1614]" strokeweight="1pt">
+              <v:rect w14:anchorId="05D6CF09" id="Téglalap 25" o:spid="_x0000_s1044" style="width:47.25pt;height:31.5pt;visibility:visible;mso-wrap-style:square;mso-left-percent:-10001;mso-top-percent:-10001;mso-position-horizontal:absolute;mso-position-horizontal-relative:char;mso-position-vertical:absolute;mso-position-vertical-relative:line;mso-left-percent:-10001;mso-top-percent:-10001;v-text-anchor:middle" o:gfxdata="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" fillcolor="white [3212]" strokecolor="#747070 [1614]" strokeweight="1pt">
                 <v:textbox>
                   <w:txbxContent>
                     <w:p>
@@ -5435,7 +4234,7 @@
           </mc:Choice>
           <mc:Fallback>
             <w:pict>
-              <v:rect id="Téglalap 23" o:spid="_x0000_s1043" style="width:48pt;height:31.5pt;visibility:visible;mso-wrap-style:square;mso-left-percent:-10001;mso-top-percent:-10001;mso-position-horizontal:absolute;mso-position-horizontal-relative:char;mso-position-vertical:absolute;mso-position-vertical-relative:line;mso-left-percent:-10001;mso-top-percent:-10001;v-text-anchor:middle" o:gfxdata="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" fillcolor="#a2a9b1" stroked="f" strokeweight="1pt">
+              <v:rect id="Téglalap 23" o:spid="_x0000_s1045" style="width:48pt;height:31.5pt;visibility:visible;mso-wrap-style:square;mso-left-percent:-10001;mso-top-percent:-10001;mso-position-horizontal:absolute;mso-position-horizontal-relative:char;mso-position-vertical:absolute;mso-position-vertical-relative:line;mso-left-percent:-10001;mso-top-percent:-10001;v-text-anchor:middle" o:gfxdata="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" fillcolor="#a2a9b1" stroked="f" strokeweight="1pt">
                 <v:textbox>
                   <w:txbxContent>
                     <w:p>
@@ -5563,7 +4362,7 @@
           </mc:Choice>
           <mc:Fallback>
             <w:pict>
-              <v:rect w14:anchorId="0F0BBAB0" id="Téglalap 26" o:spid="_x0000_s1044" style="width:48pt;height:31.5pt;visibility:visible;mso-wrap-style:square;mso-left-percent:-10001;mso-top-percent:-10001;mso-position-horizontal:absolute;mso-position-horizontal-relative:char;mso-position-vertical:absolute;mso-position-vertical-relative:line;mso-left-percent:-10001;mso-top-percent:-10001;v-text-anchor:middle" o:gfxdata="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" fillcolor="#a2d7f9" stroked="f" strokeweight="1pt">
+              <v:rect w14:anchorId="0F0BBAB0" id="Téglalap 26" o:spid="_x0000_s1046" style="width:48pt;height:31.5pt;visibility:visible;mso-wrap-style:square;mso-left-percent:-10001;mso-top-percent:-10001;mso-position-horizontal:absolute;mso-position-horizontal-relative:char;mso-position-vertical:absolute;mso-position-vertical-relative:line;mso-left-percent:-10001;mso-top-percent:-10001;v-text-anchor:middle" o:gfxdata="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" fillcolor="#a2d7f9" stroked="f" strokeweight="1pt">
                 <v:textbox>
                   <w:txbxContent>
                     <w:p>
@@ -5582,13 +4381,7 @@
                         <w:rPr>
                           <w:color w:val="000000" w:themeColor="text1"/>
                         </w:rPr>
-                        <w:t>a</w:t>
-                      </w:r>
-                      <w:r>
-                        <w:rPr>
-                          <w:color w:val="000000" w:themeColor="text1"/>
-                        </w:rPr>
-                        <w:t>7d7f9</w:t>
+                        <w:t>a7d7f9</w:t>
                       </w:r>
                     </w:p>
                   </w:txbxContent>
@@ -5696,7 +4489,7 @@
           </mc:Choice>
           <mc:Fallback>
             <w:pict>
-              <v:rect w14:anchorId="4C5E0B27" id="Téglalap 27" o:spid="_x0000_s1045" style="width:48pt;height:31.5pt;visibility:visible;mso-wrap-style:square;mso-left-percent:-10001;mso-top-percent:-10001;mso-position-horizontal:absolute;mso-position-horizontal-relative:char;mso-position-vertical:absolute;mso-position-vertical-relative:line;mso-left-percent:-10001;mso-top-percent:-10001;v-text-anchor:middle" o:gfxdata="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" fillcolor="#0645bf" stroked="f" strokeweight="1pt">
+              <v:rect w14:anchorId="4C5E0B27" id="Téglalap 27" o:spid="_x0000_s1047" style="width:48pt;height:31.5pt;visibility:visible;mso-wrap-style:square;mso-left-percent:-10001;mso-top-percent:-10001;mso-position-horizontal:absolute;mso-position-horizontal-relative:char;mso-position-vertical:absolute;mso-position-vertical-relative:line;mso-left-percent:-10001;mso-top-percent:-10001;v-text-anchor:middle" o:gfxdata="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" fillcolor="#0645bf" stroked="f" strokeweight="1pt">
                 <v:textbox>
                   <w:txbxContent>
                     <w:p>
@@ -5709,13 +4502,7 @@
                         <w:rPr>
                           <w:color w:val="FFFFFF" w:themeColor="background1"/>
                         </w:rPr>
-                        <w:t>#</w:t>
-                      </w:r>
-                      <w:r>
-                        <w:rPr>
-                          <w:color w:val="FFFFFF" w:themeColor="background1"/>
-                        </w:rPr>
-                        <w:t>0645bf</w:t>
+                        <w:t>#0645bf</w:t>
                       </w:r>
                     </w:p>
                   </w:txbxContent>
@@ -5815,7 +4602,7 @@
           </mc:Choice>
           <mc:Fallback>
             <w:pict>
-              <v:rect w14:anchorId="2D0C7CCF" id="Téglalap 28" o:spid="_x0000_s1046" style="width:48pt;height:31.5pt;visibility:visible;mso-wrap-style:square;mso-left-percent:-10001;mso-top-percent:-10001;mso-position-horizontal:absolute;mso-position-horizontal-relative:char;mso-position-vertical:absolute;mso-position-vertical-relative:line;mso-left-percent:-10001;mso-top-percent:-10001;v-text-anchor:middle" o:gfxdata="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" fillcolor="#54595d" stroked="f" strokeweight="1pt">
+              <v:rect w14:anchorId="2D0C7CCF" id="Téglalap 28" o:spid="_x0000_s1048" style="width:48pt;height:31.5pt;visibility:visible;mso-wrap-style:square;mso-left-percent:-10001;mso-top-percent:-10001;mso-position-horizontal:absolute;mso-position-horizontal-relative:char;mso-position-vertical:absolute;mso-position-vertical-relative:line;mso-left-percent:-10001;mso-top-percent:-10001;v-text-anchor:middle" o:gfxdata="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" fillcolor="#54595d" stroked="f" strokeweight="1pt">
                 <v:textbox>
                   <w:txbxContent>
                     <w:p>
@@ -6201,6 +4988,63 @@
                     <a:prstGeom prst="rect">
                       <a:avLst/>
                     </a:prstGeom>
+                  </pic:spPr>
+                </pic:pic>
+              </a:graphicData>
+            </a:graphic>
+          </wp:inline>
+        </w:drawing>
+      </w:r>
+      <w:r>
+        <w:t xml:space="preserve"> </w:t>
+      </w:r>
+      <w:r>
+        <w:rPr>
+          <w:noProof/>
+          <w:lang w:eastAsia="hu-HU"/>
+        </w:rPr>
+        <w:drawing>
+          <wp:inline distT="0" distB="0" distL="0" distR="0">
+            <wp:extent cx="295275" cy="266700"/>
+            <wp:effectExtent l="0" t="0" r="9525" b="0"/>
+            <wp:docPr id="40" name="Kép 40"/>
+            <wp:cNvGraphicFramePr>
+              <a:graphicFrameLocks xmlns:a="http://schemas.openxmlformats.org/drawingml/2006/main" noChangeAspect="1"/>
+            </wp:cNvGraphicFramePr>
+            <a:graphic xmlns:a="http://schemas.openxmlformats.org/drawingml/2006/main">
+              <a:graphicData uri="http://schemas.openxmlformats.org/drawingml/2006/picture">
+                <pic:pic xmlns:pic="http://schemas.openxmlformats.org/drawingml/2006/picture">
+                  <pic:nvPicPr>
+                    <pic:cNvPr id="9" name="mobile-footer.jpg"/>
+                    <pic:cNvPicPr/>
+                  </pic:nvPicPr>
+                  <pic:blipFill rotWithShape="1">
+                    <a:blip r:embed="rId8" cstate="print">
+                      <a:extLst>
+                        <a:ext uri="{28A0092B-C50C-407E-A947-70E740481C1C}">
+                          <a14:useLocalDpi xmlns:a14="http://schemas.microsoft.com/office/drawing/2010/main" val="0"/>
+                        </a:ext>
+                      </a:extLst>
+                    </a:blip>
+                    <a:srcRect l="2532" t="5127" r="89617" b="90884"/>
+                    <a:stretch/>
+                  </pic:blipFill>
+                  <pic:spPr bwMode="auto">
+                    <a:xfrm>
+                      <a:off x="0" y="0"/>
+                      <a:ext cx="295275" cy="266700"/>
+                    </a:xfrm>
+                    <a:prstGeom prst="rect">
+                      <a:avLst/>
+                    </a:prstGeom>
+                    <a:ln>
+                      <a:noFill/>
+                    </a:ln>
+                    <a:extLst>
+                      <a:ext uri="{53640926-AAD7-44D8-BBD7-CCE9431645EC}">
+                        <a14:shadowObscured xmlns:a14="http://schemas.microsoft.com/office/drawing/2010/main"/>
+                      </a:ext>
+                    </a:extLst>
                   </pic:spPr>
                 </pic:pic>
               </a:graphicData>
@@ -6274,9 +5118,171 @@
           <w:lang w:eastAsia="hu-HU"/>
         </w:rPr>
         <w:drawing>
+          <wp:inline distT="0" distB="0" distL="0" distR="0" wp14:anchorId="04C85ED3" wp14:editId="15EA8445">
+            <wp:extent cx="371475" cy="333375"/>
+            <wp:effectExtent l="0" t="0" r="0" b="9525"/>
+            <wp:docPr id="41" name="Kép 41"/>
+            <wp:cNvGraphicFramePr>
+              <a:graphicFrameLocks xmlns:a="http://schemas.openxmlformats.org/drawingml/2006/main" noChangeAspect="1"/>
+            </wp:cNvGraphicFramePr>
+            <a:graphic xmlns:a="http://schemas.openxmlformats.org/drawingml/2006/main">
+              <a:graphicData uri="http://schemas.openxmlformats.org/drawingml/2006/picture">
+                <pic:pic xmlns:pic="http://schemas.openxmlformats.org/drawingml/2006/picture">
+                  <pic:nvPicPr>
+                    <pic:cNvPr id="7" name="wikipedia mobile layout.jpg"/>
+                    <pic:cNvPicPr/>
+                  </pic:nvPicPr>
+                  <pic:blipFill rotWithShape="1">
+                    <a:blip r:embed="rId16" cstate="print">
+                      <a:extLst>
+                        <a:ext uri="{28A0092B-C50C-407E-A947-70E740481C1C}">
+                          <a14:useLocalDpi xmlns:a14="http://schemas.microsoft.com/office/drawing/2010/main" val="0"/>
+                        </a:ext>
+                      </a:extLst>
+                    </a:blip>
+                    <a:srcRect l="2592" t="11221" r="86191" b="87122"/>
+                    <a:stretch/>
+                  </pic:blipFill>
+                  <pic:spPr bwMode="auto">
+                    <a:xfrm>
+                      <a:off x="0" y="0"/>
+                      <a:ext cx="371617" cy="333503"/>
+                    </a:xfrm>
+                    <a:prstGeom prst="rect">
+                      <a:avLst/>
+                    </a:prstGeom>
+                    <a:ln>
+                      <a:noFill/>
+                    </a:ln>
+                    <a:extLst>
+                      <a:ext uri="{53640926-AAD7-44D8-BBD7-CCE9431645EC}">
+                        <a14:shadowObscured xmlns:a14="http://schemas.microsoft.com/office/drawing/2010/main"/>
+                      </a:ext>
+                    </a:extLst>
+                  </pic:spPr>
+                </pic:pic>
+              </a:graphicData>
+            </a:graphic>
+          </wp:inline>
+        </w:drawing>
+      </w:r>
+      <w:r>
+        <w:rPr>
+          <w:noProof/>
+          <w:lang w:eastAsia="hu-HU"/>
+        </w:rPr>
+        <w:drawing>
+          <wp:inline distT="0" distB="0" distL="0" distR="0" wp14:anchorId="17191D18" wp14:editId="397DF26B">
+            <wp:extent cx="361950" cy="323850"/>
+            <wp:effectExtent l="0" t="0" r="0" b="0"/>
+            <wp:docPr id="42" name="Kép 42"/>
+            <wp:cNvGraphicFramePr>
+              <a:graphicFrameLocks xmlns:a="http://schemas.openxmlformats.org/drawingml/2006/main" noChangeAspect="1"/>
+            </wp:cNvGraphicFramePr>
+            <a:graphic xmlns:a="http://schemas.openxmlformats.org/drawingml/2006/main">
+              <a:graphicData uri="http://schemas.openxmlformats.org/drawingml/2006/picture">
+                <pic:pic xmlns:pic="http://schemas.openxmlformats.org/drawingml/2006/picture">
+                  <pic:nvPicPr>
+                    <pic:cNvPr id="7" name="wikipedia mobile layout.jpg"/>
+                    <pic:cNvPicPr/>
+                  </pic:nvPicPr>
+                  <pic:blipFill rotWithShape="1">
+                    <a:blip r:embed="rId16" cstate="print">
+                      <a:extLst>
+                        <a:ext uri="{28A0092B-C50C-407E-A947-70E740481C1C}">
+                          <a14:useLocalDpi xmlns:a14="http://schemas.microsoft.com/office/drawing/2010/main" val="0"/>
+                        </a:ext>
+                      </a:extLst>
+                    </a:blip>
+                    <a:srcRect l="62128" t="11220" r="26922" b="87166"/>
+                    <a:stretch/>
+                  </pic:blipFill>
+                  <pic:spPr bwMode="auto">
+                    <a:xfrm>
+                      <a:off x="0" y="0"/>
+                      <a:ext cx="362732" cy="324549"/>
+                    </a:xfrm>
+                    <a:prstGeom prst="rect">
+                      <a:avLst/>
+                    </a:prstGeom>
+                    <a:ln>
+                      <a:noFill/>
+                    </a:ln>
+                    <a:extLst>
+                      <a:ext uri="{53640926-AAD7-44D8-BBD7-CCE9431645EC}">
+                        <a14:shadowObscured xmlns:a14="http://schemas.microsoft.com/office/drawing/2010/main"/>
+                      </a:ext>
+                    </a:extLst>
+                  </pic:spPr>
+                </pic:pic>
+              </a:graphicData>
+            </a:graphic>
+          </wp:inline>
+        </w:drawing>
+      </w:r>
+      <w:r>
+        <w:rPr>
+          <w:noProof/>
+          <w:lang w:eastAsia="hu-HU"/>
+        </w:rPr>
+        <w:drawing>
+          <wp:inline distT="0" distB="0" distL="0" distR="0" wp14:anchorId="17191D18" wp14:editId="397DF26B">
+            <wp:extent cx="266700" cy="314325"/>
+            <wp:effectExtent l="0" t="0" r="0" b="9525"/>
+            <wp:docPr id="43" name="Kép 43"/>
+            <wp:cNvGraphicFramePr>
+              <a:graphicFrameLocks xmlns:a="http://schemas.openxmlformats.org/drawingml/2006/main" noChangeAspect="1"/>
+            </wp:cNvGraphicFramePr>
+            <a:graphic xmlns:a="http://schemas.openxmlformats.org/drawingml/2006/main">
+              <a:graphicData uri="http://schemas.openxmlformats.org/drawingml/2006/picture">
+                <pic:pic xmlns:pic="http://schemas.openxmlformats.org/drawingml/2006/picture">
+                  <pic:nvPicPr>
+                    <pic:cNvPr id="7" name="wikipedia mobile layout.jpg"/>
+                    <pic:cNvPicPr/>
+                  </pic:nvPicPr>
+                  <pic:blipFill rotWithShape="1">
+                    <a:blip r:embed="rId16" cstate="print">
+                      <a:extLst>
+                        <a:ext uri="{28A0092B-C50C-407E-A947-70E740481C1C}">
+                          <a14:useLocalDpi xmlns:a14="http://schemas.microsoft.com/office/drawing/2010/main" val="0"/>
+                        </a:ext>
+                      </a:extLst>
+                    </a:blip>
+                    <a:srcRect l="75796" t="11121" r="16129" b="87310"/>
+                    <a:stretch/>
+                  </pic:blipFill>
+                  <pic:spPr bwMode="auto">
+                    <a:xfrm>
+                      <a:off x="0" y="0"/>
+                      <a:ext cx="267520" cy="315292"/>
+                    </a:xfrm>
+                    <a:prstGeom prst="rect">
+                      <a:avLst/>
+                    </a:prstGeom>
+                    <a:ln>
+                      <a:noFill/>
+                    </a:ln>
+                    <a:extLst>
+                      <a:ext uri="{53640926-AAD7-44D8-BBD7-CCE9431645EC}">
+                        <a14:shadowObscured xmlns:a14="http://schemas.microsoft.com/office/drawing/2010/main"/>
+                      </a:ext>
+                    </a:extLst>
+                  </pic:spPr>
+                </pic:pic>
+              </a:graphicData>
+            </a:graphic>
+          </wp:inline>
+        </w:drawing>
+      </w:r>
+      <w:r>
+        <w:rPr>
+          <w:noProof/>
+          <w:lang w:eastAsia="hu-HU"/>
+        </w:rPr>
+        <w:drawing>
           <wp:inline distT="0" distB="0" distL="0" distR="0" wp14:anchorId="5597DCB7" wp14:editId="3DFB2B5A">
-            <wp:extent cx="3312159" cy="314325"/>
-            <wp:effectExtent l="0" t="0" r="3175" b="0"/>
+            <wp:extent cx="295275" cy="295275"/>
+            <wp:effectExtent l="0" t="0" r="9525" b="9525"/>
             <wp:docPr id="7" name="Kép 7"/>
             <wp:cNvGraphicFramePr>
               <a:graphicFrameLocks xmlns:a="http://schemas.openxmlformats.org/drawingml/2006/main" noChangeAspect="1"/>
@@ -6296,13 +5302,13 @@
                         </a:ext>
                       </a:extLst>
                     </a:blip>
-                    <a:srcRect t="11268" b="87169"/>
+                    <a:srcRect l="87485" t="11173" r="3576" b="87355"/>
                     <a:stretch/>
                   </pic:blipFill>
                   <pic:spPr bwMode="auto">
                     <a:xfrm>
                       <a:off x="0" y="0"/>
-                      <a:ext cx="3312795" cy="314385"/>
+                      <a:ext cx="296139" cy="296139"/>
                     </a:xfrm>
                     <a:prstGeom prst="rect">
                       <a:avLst/>
@@ -6366,9 +5372,2010 @@
           </wp:inline>
         </w:drawing>
       </w:r>
-      <w:bookmarkStart w:id="0" w:name="_GoBack"/>
-      <w:bookmarkEnd w:id="0"/>
     </w:p>
+    <w:p/>
+    <w:tbl>
+      <w:tblPr>
+        <w:tblStyle w:val="Rcsostblzat"/>
+        <w:tblW w:w="0" w:type="auto"/>
+        <w:tblBorders>
+          <w:top w:val="single" w:sz="4" w:space="0" w:color="F2F2F2" w:themeColor="background1" w:themeShade="F2"/>
+          <w:left w:val="single" w:sz="4" w:space="0" w:color="F2F2F2" w:themeColor="background1" w:themeShade="F2"/>
+          <w:bottom w:val="single" w:sz="4" w:space="0" w:color="F2F2F2" w:themeColor="background1" w:themeShade="F2"/>
+          <w:right w:val="single" w:sz="4" w:space="0" w:color="F2F2F2" w:themeColor="background1" w:themeShade="F2"/>
+          <w:insideH w:val="single" w:sz="4" w:space="0" w:color="F2F2F2" w:themeColor="background1" w:themeShade="F2"/>
+          <w:insideV w:val="single" w:sz="4" w:space="0" w:color="F2F2F2" w:themeColor="background1" w:themeShade="F2"/>
+        </w:tblBorders>
+        <w:tblLook w:val="04A0" w:firstRow="1" w:lastRow="0" w:firstColumn="1" w:lastColumn="0" w:noHBand="0" w:noVBand="1"/>
+      </w:tblPr>
+      <w:tblGrid>
+        <w:gridCol w:w="816"/>
+        <w:gridCol w:w="8154"/>
+        <w:gridCol w:w="9316"/>
+      </w:tblGrid>
+      <w:tr>
+        <w:trPr>
+          <w:trHeight w:val="454"/>
+        </w:trPr>
+        <w:tc>
+          <w:tcPr>
+            <w:tcW w:w="816" w:type="dxa"/>
+            <w:shd w:val="clear" w:color="auto" w:fill="DEEAF6" w:themeFill="accent1" w:themeFillTint="33"/>
+            <w:vAlign w:val="center"/>
+          </w:tcPr>
+          <w:p>
+            <w:pPr>
+              <w:rPr>
+                <w:noProof/>
+                <w:lang w:eastAsia="hu-HU"/>
+              </w:rPr>
+            </w:pPr>
+          </w:p>
+        </w:tc>
+        <w:tc>
+          <w:tcPr>
+            <w:tcW w:w="8154" w:type="dxa"/>
+            <w:shd w:val="clear" w:color="auto" w:fill="DEEAF6" w:themeFill="accent1" w:themeFillTint="33"/>
+            <w:vAlign w:val="center"/>
+          </w:tcPr>
+          <w:p>
+            <w:pPr>
+              <w:rPr>
+                <w:rStyle w:val="Ershivatkozs"/>
+              </w:rPr>
+            </w:pPr>
+            <w:r>
+              <w:rPr>
+                <w:rStyle w:val="Ershivatkozs"/>
+              </w:rPr>
+              <w:t xml:space="preserve">Google </w:t>
+            </w:r>
+            <w:proofErr w:type="spellStart"/>
+            <w:r>
+              <w:rPr>
+                <w:rStyle w:val="Ershivatkozs"/>
+              </w:rPr>
+              <w:t>Icons</w:t>
+            </w:r>
+            <w:proofErr w:type="spellEnd"/>
+          </w:p>
+        </w:tc>
+        <w:tc>
+          <w:tcPr>
+            <w:tcW w:w="9316" w:type="dxa"/>
+            <w:shd w:val="clear" w:color="auto" w:fill="DEEAF6" w:themeFill="accent1" w:themeFillTint="33"/>
+            <w:vAlign w:val="center"/>
+          </w:tcPr>
+          <w:p>
+            <w:pPr>
+              <w:rPr>
+                <w:rStyle w:val="Ershivatkozs"/>
+              </w:rPr>
+            </w:pPr>
+            <w:r>
+              <w:rPr>
+                <w:rStyle w:val="Ershivatkozs"/>
+              </w:rPr>
+              <w:t xml:space="preserve">Font </w:t>
+            </w:r>
+            <w:proofErr w:type="spellStart"/>
+            <w:r>
+              <w:rPr>
+                <w:rStyle w:val="Ershivatkozs"/>
+              </w:rPr>
+              <w:t>Awesome</w:t>
+            </w:r>
+            <w:proofErr w:type="spellEnd"/>
+          </w:p>
+        </w:tc>
+      </w:tr>
+      <w:tr>
+        <w:trPr>
+          <w:trHeight w:val="454"/>
+        </w:trPr>
+        <w:tc>
+          <w:tcPr>
+            <w:tcW w:w="816" w:type="dxa"/>
+            <w:vAlign w:val="center"/>
+          </w:tcPr>
+          <w:p>
+            <w:pPr>
+              <w:rPr>
+                <w:noProof/>
+                <w:lang w:eastAsia="hu-HU"/>
+              </w:rPr>
+            </w:pPr>
+          </w:p>
+        </w:tc>
+        <w:tc>
+          <w:tcPr>
+            <w:tcW w:w="8154" w:type="dxa"/>
+            <w:vAlign w:val="center"/>
+          </w:tcPr>
+          <w:p>
+            <w:pPr>
+              <w:rPr>
+                <w:noProof/>
+                <w:lang w:eastAsia="hu-HU"/>
+              </w:rPr>
+            </w:pPr>
+            <w:r>
+              <w:rPr>
+                <w:rStyle w:val="tagcolor"/>
+                <w:rFonts w:ascii="Consolas" w:hAnsi="Consolas"/>
+                <w:sz w:val="23"/>
+                <w:szCs w:val="23"/>
+                <w:shd w:val="clear" w:color="auto" w:fill="FFFFFF"/>
+              </w:rPr>
+              <w:t>&lt;</w:t>
+            </w:r>
+            <w:proofErr w:type="gramStart"/>
+            <w:r>
+              <w:rPr>
+                <w:rFonts w:ascii="Consolas" w:hAnsi="Consolas"/>
+                <w:sz w:val="23"/>
+                <w:szCs w:val="23"/>
+                <w:shd w:val="clear" w:color="auto" w:fill="FFFFFF"/>
+              </w:rPr>
+              <w:t>link</w:t>
+            </w:r>
+            <w:proofErr w:type="gramEnd"/>
+            <w:r>
+              <w:rPr>
+                <w:rStyle w:val="attributecolor"/>
+                <w:rFonts w:ascii="Consolas" w:hAnsi="Consolas"/>
+                <w:sz w:val="23"/>
+                <w:szCs w:val="23"/>
+                <w:shd w:val="clear" w:color="auto" w:fill="FFFFFF"/>
+              </w:rPr>
+              <w:t> rel</w:t>
+            </w:r>
+            <w:r>
+              <w:rPr>
+                <w:rStyle w:val="attributevaluecolor"/>
+                <w:rFonts w:ascii="Consolas" w:hAnsi="Consolas"/>
+                <w:sz w:val="23"/>
+                <w:szCs w:val="23"/>
+                <w:shd w:val="clear" w:color="auto" w:fill="FFFFFF"/>
+              </w:rPr>
+              <w:t>="stylesheet"</w:t>
+            </w:r>
+            <w:r>
+              <w:rPr>
+                <w:rStyle w:val="attributecolor"/>
+                <w:rFonts w:ascii="Consolas" w:hAnsi="Consolas"/>
+                <w:sz w:val="23"/>
+                <w:szCs w:val="23"/>
+                <w:shd w:val="clear" w:color="auto" w:fill="FFFFFF"/>
+              </w:rPr>
+              <w:t> href</w:t>
+            </w:r>
+            <w:r>
+              <w:rPr>
+                <w:rStyle w:val="attributevaluecolor"/>
+                <w:rFonts w:ascii="Consolas" w:hAnsi="Consolas"/>
+                <w:sz w:val="23"/>
+                <w:szCs w:val="23"/>
+                <w:shd w:val="clear" w:color="auto" w:fill="FFFFFF"/>
+              </w:rPr>
+              <w:t>="https://fonts.googleapis.com/icon?family=Material+Icons"</w:t>
+            </w:r>
+            <w:r>
+              <w:rPr>
+                <w:rStyle w:val="tagcolor"/>
+                <w:rFonts w:ascii="Consolas" w:hAnsi="Consolas"/>
+                <w:sz w:val="23"/>
+                <w:szCs w:val="23"/>
+                <w:shd w:val="clear" w:color="auto" w:fill="FFFFFF"/>
+              </w:rPr>
+              <w:t>&gt;</w:t>
+            </w:r>
+          </w:p>
+        </w:tc>
+        <w:tc>
+          <w:tcPr>
+            <w:tcW w:w="9316" w:type="dxa"/>
+            <w:vAlign w:val="center"/>
+          </w:tcPr>
+          <w:p>
+            <w:r>
+              <w:rPr>
+                <w:rStyle w:val="attributevaluecolor"/>
+                <w:rFonts w:ascii="Consolas" w:hAnsi="Consolas"/>
+                <w:sz w:val="23"/>
+                <w:szCs w:val="23"/>
+                <w:shd w:val="clear" w:color="auto" w:fill="FFFFFF"/>
+              </w:rPr>
+              <w:t>&lt;</w:t>
+            </w:r>
+            <w:proofErr w:type="gramStart"/>
+            <w:r>
+              <w:rPr>
+                <w:rStyle w:val="attributevaluecolor"/>
+                <w:rFonts w:ascii="Consolas" w:hAnsi="Consolas"/>
+                <w:sz w:val="23"/>
+                <w:szCs w:val="23"/>
+                <w:shd w:val="clear" w:color="auto" w:fill="FFFFFF"/>
+              </w:rPr>
+              <w:t>link</w:t>
+            </w:r>
+            <w:proofErr w:type="gramEnd"/>
+            <w:r>
+              <w:rPr>
+                <w:rStyle w:val="attributevaluecolor"/>
+                <w:rFonts w:ascii="Consolas" w:hAnsi="Consolas"/>
+                <w:sz w:val="23"/>
+                <w:szCs w:val="23"/>
+                <w:shd w:val="clear" w:color="auto" w:fill="FFFFFF"/>
+              </w:rPr>
+              <w:t xml:space="preserve"> </w:t>
+            </w:r>
+            <w:proofErr w:type="spellStart"/>
+            <w:r>
+              <w:rPr>
+                <w:rStyle w:val="attributevaluecolor"/>
+                <w:rFonts w:ascii="Consolas" w:hAnsi="Consolas"/>
+                <w:sz w:val="23"/>
+                <w:szCs w:val="23"/>
+                <w:shd w:val="clear" w:color="auto" w:fill="FFFFFF"/>
+              </w:rPr>
+              <w:t>href</w:t>
+            </w:r>
+            <w:proofErr w:type="spellEnd"/>
+            <w:r>
+              <w:rPr>
+                <w:rStyle w:val="attributevaluecolor"/>
+                <w:rFonts w:ascii="Consolas" w:hAnsi="Consolas"/>
+                <w:sz w:val="23"/>
+                <w:szCs w:val="23"/>
+                <w:shd w:val="clear" w:color="auto" w:fill="FFFFFF"/>
+              </w:rPr>
+              <w:t>="https://use.fontawesome.com/</w:t>
+            </w:r>
+            <w:proofErr w:type="spellStart"/>
+            <w:r>
+              <w:rPr>
+                <w:rStyle w:val="attributevaluecolor"/>
+                <w:rFonts w:ascii="Consolas" w:hAnsi="Consolas"/>
+                <w:sz w:val="23"/>
+                <w:szCs w:val="23"/>
+                <w:shd w:val="clear" w:color="auto" w:fill="FFFFFF"/>
+              </w:rPr>
+              <w:t>releases</w:t>
+            </w:r>
+            <w:proofErr w:type="spellEnd"/>
+            <w:r>
+              <w:rPr>
+                <w:rStyle w:val="attributevaluecolor"/>
+                <w:rFonts w:ascii="Consolas" w:hAnsi="Consolas"/>
+                <w:sz w:val="23"/>
+                <w:szCs w:val="23"/>
+                <w:shd w:val="clear" w:color="auto" w:fill="FFFFFF"/>
+              </w:rPr>
+              <w:t>/v5.2.0/</w:t>
+            </w:r>
+            <w:proofErr w:type="spellStart"/>
+            <w:r>
+              <w:rPr>
+                <w:rStyle w:val="attributevaluecolor"/>
+                <w:rFonts w:ascii="Consolas" w:hAnsi="Consolas"/>
+                <w:sz w:val="23"/>
+                <w:szCs w:val="23"/>
+                <w:shd w:val="clear" w:color="auto" w:fill="FFFFFF"/>
+              </w:rPr>
+              <w:t>css</w:t>
+            </w:r>
+            <w:proofErr w:type="spellEnd"/>
+            <w:r>
+              <w:rPr>
+                <w:rStyle w:val="attributevaluecolor"/>
+                <w:rFonts w:ascii="Consolas" w:hAnsi="Consolas"/>
+                <w:sz w:val="23"/>
+                <w:szCs w:val="23"/>
+                <w:shd w:val="clear" w:color="auto" w:fill="FFFFFF"/>
+              </w:rPr>
+              <w:t xml:space="preserve">/all.css" </w:t>
+            </w:r>
+            <w:proofErr w:type="spellStart"/>
+            <w:r>
+              <w:rPr>
+                <w:rStyle w:val="attributevaluecolor"/>
+                <w:rFonts w:ascii="Consolas" w:hAnsi="Consolas"/>
+                <w:sz w:val="23"/>
+                <w:szCs w:val="23"/>
+                <w:shd w:val="clear" w:color="auto" w:fill="FFFFFF"/>
+              </w:rPr>
+              <w:t>rel</w:t>
+            </w:r>
+            <w:proofErr w:type="spellEnd"/>
+            <w:r>
+              <w:rPr>
+                <w:rStyle w:val="attributevaluecolor"/>
+                <w:rFonts w:ascii="Consolas" w:hAnsi="Consolas"/>
+                <w:sz w:val="23"/>
+                <w:szCs w:val="23"/>
+                <w:shd w:val="clear" w:color="auto" w:fill="FFFFFF"/>
+              </w:rPr>
+              <w:t>="</w:t>
+            </w:r>
+            <w:proofErr w:type="spellStart"/>
+            <w:r>
+              <w:rPr>
+                <w:rStyle w:val="attributevaluecolor"/>
+                <w:rFonts w:ascii="Consolas" w:hAnsi="Consolas"/>
+                <w:sz w:val="23"/>
+                <w:szCs w:val="23"/>
+                <w:shd w:val="clear" w:color="auto" w:fill="FFFFFF"/>
+              </w:rPr>
+              <w:t>stylesheet</w:t>
+            </w:r>
+            <w:proofErr w:type="spellEnd"/>
+            <w:r>
+              <w:rPr>
+                <w:rStyle w:val="attributevaluecolor"/>
+                <w:rFonts w:ascii="Consolas" w:hAnsi="Consolas"/>
+                <w:sz w:val="23"/>
+                <w:szCs w:val="23"/>
+                <w:shd w:val="clear" w:color="auto" w:fill="FFFFFF"/>
+              </w:rPr>
+              <w:t>"&gt;</w:t>
+            </w:r>
+          </w:p>
+        </w:tc>
+      </w:tr>
+      <w:tr>
+        <w:trPr>
+          <w:trHeight w:val="454"/>
+        </w:trPr>
+        <w:tc>
+          <w:tcPr>
+            <w:tcW w:w="816" w:type="dxa"/>
+            <w:vAlign w:val="center"/>
+          </w:tcPr>
+          <w:p>
+            <w:pPr>
+              <w:rPr>
+                <w:noProof/>
+                <w:lang w:eastAsia="hu-HU"/>
+              </w:rPr>
+            </w:pPr>
+            <w:r>
+              <w:rPr>
+                <w:noProof/>
+                <w:lang w:eastAsia="hu-HU"/>
+              </w:rPr>
+              <w:drawing>
+                <wp:inline distT="0" distB="0" distL="0" distR="0" wp14:anchorId="10F172F8" wp14:editId="19D45B47">
+                  <wp:extent cx="219075" cy="257175"/>
+                  <wp:effectExtent l="0" t="0" r="9525" b="9525"/>
+                  <wp:docPr id="46" name="Kép 46"/>
+                  <wp:cNvGraphicFramePr>
+                    <a:graphicFrameLocks xmlns:a="http://schemas.openxmlformats.org/drawingml/2006/main" noChangeAspect="1"/>
+                  </wp:cNvGraphicFramePr>
+                  <a:graphic xmlns:a="http://schemas.openxmlformats.org/drawingml/2006/main">
+                    <a:graphicData uri="http://schemas.openxmlformats.org/drawingml/2006/picture">
+                      <pic:pic xmlns:pic="http://schemas.openxmlformats.org/drawingml/2006/picture">
+                        <pic:nvPicPr>
+                          <pic:cNvPr id="1" name=""/>
+                          <pic:cNvPicPr/>
+                        </pic:nvPicPr>
+                        <pic:blipFill rotWithShape="1">
+                          <a:blip r:embed="rId10"/>
+                          <a:srcRect t="1" r="14814" b="6896"/>
+                          <a:stretch/>
+                        </pic:blipFill>
+                        <pic:spPr bwMode="auto">
+                          <a:xfrm>
+                            <a:off x="0" y="0"/>
+                            <a:ext cx="219075" cy="257175"/>
+                          </a:xfrm>
+                          <a:prstGeom prst="rect">
+                            <a:avLst/>
+                          </a:prstGeom>
+                          <a:ln>
+                            <a:noFill/>
+                          </a:ln>
+                          <a:extLst>
+                            <a:ext uri="{53640926-AAD7-44D8-BBD7-CCE9431645EC}">
+                              <a14:shadowObscured xmlns:a14="http://schemas.microsoft.com/office/drawing/2010/main"/>
+                            </a:ext>
+                          </a:extLst>
+                        </pic:spPr>
+                      </pic:pic>
+                    </a:graphicData>
+                  </a:graphic>
+                </wp:inline>
+              </w:drawing>
+            </w:r>
+          </w:p>
+        </w:tc>
+        <w:tc>
+          <w:tcPr>
+            <w:tcW w:w="8154" w:type="dxa"/>
+            <w:vAlign w:val="center"/>
+          </w:tcPr>
+          <w:p>
+            <w:pPr>
+              <w:rPr>
+                <w:rStyle w:val="tagcolor"/>
+                <w:rFonts w:ascii="Consolas" w:hAnsi="Consolas"/>
+                <w:sz w:val="23"/>
+                <w:szCs w:val="23"/>
+                <w:shd w:val="clear" w:color="auto" w:fill="FFFFFF"/>
+              </w:rPr>
+            </w:pPr>
+          </w:p>
+        </w:tc>
+        <w:tc>
+          <w:tcPr>
+            <w:tcW w:w="9316" w:type="dxa"/>
+            <w:shd w:val="clear" w:color="auto" w:fill="DEEAF6" w:themeFill="accent1" w:themeFillTint="33"/>
+            <w:vAlign w:val="center"/>
+          </w:tcPr>
+          <w:p>
+            <w:r>
+              <w:t xml:space="preserve">&lt;i </w:t>
+            </w:r>
+            <w:proofErr w:type="spellStart"/>
+            <w:r>
+              <w:t>class</w:t>
+            </w:r>
+            <w:proofErr w:type="spellEnd"/>
+            <w:r>
+              <w:t>="</w:t>
+            </w:r>
+            <w:proofErr w:type="spellStart"/>
+            <w:r>
+              <w:t>fas</w:t>
+            </w:r>
+            <w:proofErr w:type="spellEnd"/>
+            <w:r>
+              <w:t xml:space="preserve"> fa-</w:t>
+            </w:r>
+            <w:proofErr w:type="spellStart"/>
+            <w:r>
+              <w:t>user</w:t>
+            </w:r>
+            <w:proofErr w:type="spellEnd"/>
+            <w:r>
+              <w:t>"&gt;&lt;/i&gt;</w:t>
+            </w:r>
+          </w:p>
+        </w:tc>
+      </w:tr>
+      <w:tr>
+        <w:trPr>
+          <w:trHeight w:val="454"/>
+        </w:trPr>
+        <w:tc>
+          <w:tcPr>
+            <w:tcW w:w="816" w:type="dxa"/>
+            <w:vAlign w:val="center"/>
+          </w:tcPr>
+          <w:p>
+            <w:pPr>
+              <w:rPr>
+                <w:noProof/>
+                <w:lang w:eastAsia="hu-HU"/>
+              </w:rPr>
+            </w:pPr>
+            <w:r>
+              <w:rPr>
+                <w:noProof/>
+                <w:lang w:eastAsia="hu-HU"/>
+              </w:rPr>
+              <w:drawing>
+                <wp:inline distT="0" distB="0" distL="0" distR="0" wp14:anchorId="02BE7BB4" wp14:editId="609C51C0">
+                  <wp:extent cx="238125" cy="228600"/>
+                  <wp:effectExtent l="0" t="0" r="9525" b="0"/>
+                  <wp:docPr id="47" name="Kép 47"/>
+                  <wp:cNvGraphicFramePr>
+                    <a:graphicFrameLocks xmlns:a="http://schemas.openxmlformats.org/drawingml/2006/main" noChangeAspect="1"/>
+                  </wp:cNvGraphicFramePr>
+                  <a:graphic xmlns:a="http://schemas.openxmlformats.org/drawingml/2006/main">
+                    <a:graphicData uri="http://schemas.openxmlformats.org/drawingml/2006/picture">
+                      <pic:pic xmlns:pic="http://schemas.openxmlformats.org/drawingml/2006/picture">
+                        <pic:nvPicPr>
+                          <pic:cNvPr id="1" name=""/>
+                          <pic:cNvPicPr/>
+                        </pic:nvPicPr>
+                        <pic:blipFill>
+                          <a:blip r:embed="rId11"/>
+                          <a:stretch>
+                            <a:fillRect/>
+                          </a:stretch>
+                        </pic:blipFill>
+                        <pic:spPr>
+                          <a:xfrm>
+                            <a:off x="0" y="0"/>
+                            <a:ext cx="238125" cy="228600"/>
+                          </a:xfrm>
+                          <a:prstGeom prst="rect">
+                            <a:avLst/>
+                          </a:prstGeom>
+                        </pic:spPr>
+                      </pic:pic>
+                    </a:graphicData>
+                  </a:graphic>
+                </wp:inline>
+              </w:drawing>
+            </w:r>
+          </w:p>
+        </w:tc>
+        <w:tc>
+          <w:tcPr>
+            <w:tcW w:w="8154" w:type="dxa"/>
+            <w:vAlign w:val="center"/>
+          </w:tcPr>
+          <w:p>
+            <w:pPr>
+              <w:rPr>
+                <w:rStyle w:val="tagcolor"/>
+                <w:rFonts w:ascii="Consolas" w:hAnsi="Consolas"/>
+                <w:sz w:val="23"/>
+                <w:szCs w:val="23"/>
+                <w:shd w:val="clear" w:color="auto" w:fill="FFFFFF"/>
+              </w:rPr>
+            </w:pPr>
+          </w:p>
+        </w:tc>
+        <w:tc>
+          <w:tcPr>
+            <w:tcW w:w="9316" w:type="dxa"/>
+            <w:shd w:val="clear" w:color="auto" w:fill="DEEAF6" w:themeFill="accent1" w:themeFillTint="33"/>
+            <w:vAlign w:val="center"/>
+          </w:tcPr>
+          <w:p>
+            <w:r>
+              <w:t xml:space="preserve">&lt;i </w:t>
+            </w:r>
+            <w:proofErr w:type="spellStart"/>
+            <w:r>
+              <w:t>class</w:t>
+            </w:r>
+            <w:proofErr w:type="spellEnd"/>
+            <w:r>
+              <w:t>="</w:t>
+            </w:r>
+            <w:proofErr w:type="spellStart"/>
+            <w:r>
+              <w:t>fas</w:t>
+            </w:r>
+            <w:proofErr w:type="spellEnd"/>
+            <w:r>
+              <w:t xml:space="preserve"> fa-</w:t>
+            </w:r>
+            <w:proofErr w:type="spellStart"/>
+            <w:r>
+              <w:t>search</w:t>
+            </w:r>
+            <w:proofErr w:type="spellEnd"/>
+            <w:r>
+              <w:t>"&gt;&lt;/i&gt;</w:t>
+            </w:r>
+          </w:p>
+        </w:tc>
+      </w:tr>
+      <w:tr>
+        <w:trPr>
+          <w:trHeight w:val="454"/>
+        </w:trPr>
+        <w:tc>
+          <w:tcPr>
+            <w:tcW w:w="816" w:type="dxa"/>
+            <w:vAlign w:val="center"/>
+          </w:tcPr>
+          <w:p>
+            <w:pPr>
+              <w:rPr>
+                <w:noProof/>
+                <w:lang w:eastAsia="hu-HU"/>
+              </w:rPr>
+            </w:pPr>
+            <w:r>
+              <w:rPr>
+                <w:noProof/>
+                <w:lang w:eastAsia="hu-HU"/>
+              </w:rPr>
+              <w:drawing>
+                <wp:inline distT="0" distB="0" distL="0" distR="0" wp14:anchorId="67F916C8" wp14:editId="59EBD3F1">
+                  <wp:extent cx="219075" cy="209550"/>
+                  <wp:effectExtent l="0" t="0" r="9525" b="0"/>
+                  <wp:docPr id="48" name="Kép 48"/>
+                  <wp:cNvGraphicFramePr>
+                    <a:graphicFrameLocks xmlns:a="http://schemas.openxmlformats.org/drawingml/2006/main" noChangeAspect="1"/>
+                  </wp:cNvGraphicFramePr>
+                  <a:graphic xmlns:a="http://schemas.openxmlformats.org/drawingml/2006/main">
+                    <a:graphicData uri="http://schemas.openxmlformats.org/drawingml/2006/picture">
+                      <pic:pic xmlns:pic="http://schemas.openxmlformats.org/drawingml/2006/picture">
+                        <pic:nvPicPr>
+                          <pic:cNvPr id="1" name=""/>
+                          <pic:cNvPicPr/>
+                        </pic:nvPicPr>
+                        <pic:blipFill>
+                          <a:blip r:embed="rId12"/>
+                          <a:stretch>
+                            <a:fillRect/>
+                          </a:stretch>
+                        </pic:blipFill>
+                        <pic:spPr>
+                          <a:xfrm>
+                            <a:off x="0" y="0"/>
+                            <a:ext cx="219075" cy="209550"/>
+                          </a:xfrm>
+                          <a:prstGeom prst="rect">
+                            <a:avLst/>
+                          </a:prstGeom>
+                        </pic:spPr>
+                      </pic:pic>
+                    </a:graphicData>
+                  </a:graphic>
+                </wp:inline>
+              </w:drawing>
+            </w:r>
+          </w:p>
+        </w:tc>
+        <w:tc>
+          <w:tcPr>
+            <w:tcW w:w="8154" w:type="dxa"/>
+            <w:vAlign w:val="center"/>
+          </w:tcPr>
+          <w:p>
+            <w:pPr>
+              <w:rPr>
+                <w:rStyle w:val="tagcolor"/>
+                <w:rFonts w:ascii="Consolas" w:hAnsi="Consolas"/>
+                <w:sz w:val="23"/>
+                <w:szCs w:val="23"/>
+                <w:shd w:val="clear" w:color="auto" w:fill="FFFFFF"/>
+              </w:rPr>
+            </w:pPr>
+          </w:p>
+        </w:tc>
+        <w:tc>
+          <w:tcPr>
+            <w:tcW w:w="9316" w:type="dxa"/>
+            <w:shd w:val="clear" w:color="auto" w:fill="DEEAF6" w:themeFill="accent1" w:themeFillTint="33"/>
+            <w:vAlign w:val="center"/>
+          </w:tcPr>
+          <w:p>
+            <w:r>
+              <w:t xml:space="preserve">&lt;i </w:t>
+            </w:r>
+            <w:proofErr w:type="spellStart"/>
+            <w:r>
+              <w:t>class</w:t>
+            </w:r>
+            <w:proofErr w:type="spellEnd"/>
+            <w:r>
+              <w:t>="</w:t>
+            </w:r>
+            <w:proofErr w:type="spellStart"/>
+            <w:r>
+              <w:t>fas</w:t>
+            </w:r>
+            <w:proofErr w:type="spellEnd"/>
+            <w:r>
+              <w:t xml:space="preserve"> fa-</w:t>
+            </w:r>
+            <w:proofErr w:type="spellStart"/>
+            <w:r>
+              <w:t>cog</w:t>
+            </w:r>
+            <w:proofErr w:type="spellEnd"/>
+            <w:r>
+              <w:t>"&gt;&lt;/i&gt;</w:t>
+            </w:r>
+          </w:p>
+        </w:tc>
+      </w:tr>
+      <w:tr>
+        <w:trPr>
+          <w:trHeight w:val="454"/>
+        </w:trPr>
+        <w:tc>
+          <w:tcPr>
+            <w:tcW w:w="816" w:type="dxa"/>
+            <w:vAlign w:val="center"/>
+          </w:tcPr>
+          <w:p>
+            <w:pPr>
+              <w:rPr>
+                <w:noProof/>
+                <w:lang w:eastAsia="hu-HU"/>
+              </w:rPr>
+            </w:pPr>
+            <w:r>
+              <w:rPr>
+                <w:noProof/>
+                <w:lang w:eastAsia="hu-HU"/>
+              </w:rPr>
+              <w:drawing>
+                <wp:inline distT="0" distB="0" distL="0" distR="0" wp14:anchorId="472EA3DC" wp14:editId="63510A8F">
+                  <wp:extent cx="180975" cy="228600"/>
+                  <wp:effectExtent l="0" t="0" r="9525" b="0"/>
+                  <wp:docPr id="49" name="Kép 49"/>
+                  <wp:cNvGraphicFramePr>
+                    <a:graphicFrameLocks xmlns:a="http://schemas.openxmlformats.org/drawingml/2006/main" noChangeAspect="1"/>
+                  </wp:cNvGraphicFramePr>
+                  <a:graphic xmlns:a="http://schemas.openxmlformats.org/drawingml/2006/main">
+                    <a:graphicData uri="http://schemas.openxmlformats.org/drawingml/2006/picture">
+                      <pic:pic xmlns:pic="http://schemas.openxmlformats.org/drawingml/2006/picture">
+                        <pic:nvPicPr>
+                          <pic:cNvPr id="1" name=""/>
+                          <pic:cNvPicPr/>
+                        </pic:nvPicPr>
+                        <pic:blipFill>
+                          <a:blip r:embed="rId13"/>
+                          <a:stretch>
+                            <a:fillRect/>
+                          </a:stretch>
+                        </pic:blipFill>
+                        <pic:spPr>
+                          <a:xfrm>
+                            <a:off x="0" y="0"/>
+                            <a:ext cx="180975" cy="228600"/>
+                          </a:xfrm>
+                          <a:prstGeom prst="rect">
+                            <a:avLst/>
+                          </a:prstGeom>
+                        </pic:spPr>
+                      </pic:pic>
+                    </a:graphicData>
+                  </a:graphic>
+                </wp:inline>
+              </w:drawing>
+            </w:r>
+          </w:p>
+        </w:tc>
+        <w:tc>
+          <w:tcPr>
+            <w:tcW w:w="8154" w:type="dxa"/>
+            <w:vAlign w:val="center"/>
+          </w:tcPr>
+          <w:p>
+            <w:pPr>
+              <w:rPr>
+                <w:rStyle w:val="tagcolor"/>
+                <w:rFonts w:ascii="Consolas" w:hAnsi="Consolas"/>
+                <w:sz w:val="23"/>
+                <w:szCs w:val="23"/>
+                <w:shd w:val="clear" w:color="auto" w:fill="FFFFFF"/>
+              </w:rPr>
+            </w:pPr>
+          </w:p>
+        </w:tc>
+        <w:tc>
+          <w:tcPr>
+            <w:tcW w:w="9316" w:type="dxa"/>
+            <w:shd w:val="clear" w:color="auto" w:fill="DEEAF6" w:themeFill="accent1" w:themeFillTint="33"/>
+            <w:vAlign w:val="center"/>
+          </w:tcPr>
+          <w:p>
+            <w:r>
+              <w:t xml:space="preserve">&lt;i </w:t>
+            </w:r>
+            <w:proofErr w:type="spellStart"/>
+            <w:r>
+              <w:t>class</w:t>
+            </w:r>
+            <w:proofErr w:type="spellEnd"/>
+            <w:r>
+              <w:t>="</w:t>
+            </w:r>
+            <w:proofErr w:type="spellStart"/>
+            <w:r>
+              <w:t>fas</w:t>
+            </w:r>
+            <w:proofErr w:type="spellEnd"/>
+            <w:r>
+              <w:t xml:space="preserve"> fa-pen"&gt;&lt;/i&gt;</w:t>
+            </w:r>
+          </w:p>
+        </w:tc>
+      </w:tr>
+      <w:tr>
+        <w:trPr>
+          <w:trHeight w:val="454"/>
+        </w:trPr>
+        <w:tc>
+          <w:tcPr>
+            <w:tcW w:w="816" w:type="dxa"/>
+            <w:vAlign w:val="center"/>
+          </w:tcPr>
+          <w:p>
+            <w:pPr>
+              <w:rPr>
+                <w:noProof/>
+                <w:lang w:eastAsia="hu-HU"/>
+              </w:rPr>
+            </w:pPr>
+            <w:r>
+              <w:rPr>
+                <w:noProof/>
+                <w:lang w:eastAsia="hu-HU"/>
+              </w:rPr>
+              <w:drawing>
+                <wp:inline distT="0" distB="0" distL="0" distR="0" wp14:anchorId="370EEF69" wp14:editId="5303525B">
+                  <wp:extent cx="200025" cy="257175"/>
+                  <wp:effectExtent l="0" t="0" r="9525" b="9525"/>
+                  <wp:docPr id="50" name="Kép 50"/>
+                  <wp:cNvGraphicFramePr>
+                    <a:graphicFrameLocks xmlns:a="http://schemas.openxmlformats.org/drawingml/2006/main" noChangeAspect="1"/>
+                  </wp:cNvGraphicFramePr>
+                  <a:graphic xmlns:a="http://schemas.openxmlformats.org/drawingml/2006/main">
+                    <a:graphicData uri="http://schemas.openxmlformats.org/drawingml/2006/picture">
+                      <pic:pic xmlns:pic="http://schemas.openxmlformats.org/drawingml/2006/picture">
+                        <pic:nvPicPr>
+                          <pic:cNvPr id="1" name=""/>
+                          <pic:cNvPicPr/>
+                        </pic:nvPicPr>
+                        <pic:blipFill>
+                          <a:blip r:embed="rId14"/>
+                          <a:stretch>
+                            <a:fillRect/>
+                          </a:stretch>
+                        </pic:blipFill>
+                        <pic:spPr>
+                          <a:xfrm>
+                            <a:off x="0" y="0"/>
+                            <a:ext cx="200025" cy="257175"/>
+                          </a:xfrm>
+                          <a:prstGeom prst="rect">
+                            <a:avLst/>
+                          </a:prstGeom>
+                        </pic:spPr>
+                      </pic:pic>
+                    </a:graphicData>
+                  </a:graphic>
+                </wp:inline>
+              </w:drawing>
+            </w:r>
+          </w:p>
+        </w:tc>
+        <w:tc>
+          <w:tcPr>
+            <w:tcW w:w="8154" w:type="dxa"/>
+            <w:vAlign w:val="center"/>
+          </w:tcPr>
+          <w:p>
+            <w:pPr>
+              <w:rPr>
+                <w:rStyle w:val="tagcolor"/>
+                <w:rFonts w:ascii="Consolas" w:hAnsi="Consolas"/>
+                <w:sz w:val="23"/>
+                <w:szCs w:val="23"/>
+                <w:shd w:val="clear" w:color="auto" w:fill="FFFFFF"/>
+              </w:rPr>
+            </w:pPr>
+          </w:p>
+        </w:tc>
+        <w:tc>
+          <w:tcPr>
+            <w:tcW w:w="9316" w:type="dxa"/>
+            <w:shd w:val="clear" w:color="auto" w:fill="DEEAF6" w:themeFill="accent1" w:themeFillTint="33"/>
+            <w:vAlign w:val="center"/>
+          </w:tcPr>
+          <w:p>
+            <w:r>
+              <w:rPr>
+                <w:noProof/>
+                <w:lang w:eastAsia="hu-HU"/>
+              </w:rPr>
+              <w:drawing>
+                <wp:inline distT="0" distB="0" distL="0" distR="0" wp14:anchorId="59F46B18" wp14:editId="3D2034CE">
+                  <wp:extent cx="228812" cy="219075"/>
+                  <wp:effectExtent l="0" t="0" r="0" b="0"/>
+                  <wp:docPr id="59" name="Kép 59"/>
+                  <wp:cNvGraphicFramePr>
+                    <a:graphicFrameLocks xmlns:a="http://schemas.openxmlformats.org/drawingml/2006/main" noChangeAspect="1"/>
+                  </wp:cNvGraphicFramePr>
+                  <a:graphic xmlns:a="http://schemas.openxmlformats.org/drawingml/2006/main">
+                    <a:graphicData uri="http://schemas.openxmlformats.org/drawingml/2006/picture">
+                      <pic:pic xmlns:pic="http://schemas.openxmlformats.org/drawingml/2006/picture">
+                        <pic:nvPicPr>
+                          <pic:cNvPr id="1" name=""/>
+                          <pic:cNvPicPr/>
+                        </pic:nvPicPr>
+                        <pic:blipFill>
+                          <a:blip r:embed="rId18"/>
+                          <a:stretch>
+                            <a:fillRect/>
+                          </a:stretch>
+                        </pic:blipFill>
+                        <pic:spPr>
+                          <a:xfrm>
+                            <a:off x="0" y="0"/>
+                            <a:ext cx="238393" cy="228248"/>
+                          </a:xfrm>
+                          <a:prstGeom prst="rect">
+                            <a:avLst/>
+                          </a:prstGeom>
+                        </pic:spPr>
+                      </pic:pic>
+                    </a:graphicData>
+                  </a:graphic>
+                </wp:inline>
+              </w:drawing>
+            </w:r>
+            <w:r>
+              <w:t xml:space="preserve"> </w:t>
+            </w:r>
+            <w:r>
+              <w:t xml:space="preserve">&lt;i </w:t>
+            </w:r>
+            <w:proofErr w:type="spellStart"/>
+            <w:r>
+              <w:t>class</w:t>
+            </w:r>
+            <w:proofErr w:type="spellEnd"/>
+            <w:r>
+              <w:t>="</w:t>
+            </w:r>
+            <w:proofErr w:type="spellStart"/>
+            <w:r>
+              <w:t>fas</w:t>
+            </w:r>
+            <w:proofErr w:type="spellEnd"/>
+            <w:r>
+              <w:t xml:space="preserve"> fa-</w:t>
+            </w:r>
+            <w:proofErr w:type="spellStart"/>
+            <w:r>
+              <w:t>expand</w:t>
+            </w:r>
+            <w:proofErr w:type="spellEnd"/>
+            <w:r>
+              <w:t>-alt"&gt;&lt;/i&gt;</w:t>
+            </w:r>
+          </w:p>
+        </w:tc>
+      </w:tr>
+      <w:tr>
+        <w:trPr>
+          <w:trHeight w:val="454"/>
+        </w:trPr>
+        <w:tc>
+          <w:tcPr>
+            <w:tcW w:w="816" w:type="dxa"/>
+            <w:vAlign w:val="center"/>
+          </w:tcPr>
+          <w:p>
+            <w:pPr>
+              <w:rPr>
+                <w:noProof/>
+                <w:lang w:eastAsia="hu-HU"/>
+              </w:rPr>
+            </w:pPr>
+            <w:r>
+              <w:rPr>
+                <w:noProof/>
+                <w:lang w:eastAsia="hu-HU"/>
+              </w:rPr>
+              <w:drawing>
+                <wp:inline distT="0" distB="0" distL="0" distR="0" wp14:anchorId="1AB4B0F9" wp14:editId="20F5F8E1">
+                  <wp:extent cx="152400" cy="228600"/>
+                  <wp:effectExtent l="0" t="0" r="0" b="0"/>
+                  <wp:docPr id="51" name="Kép 51"/>
+                  <wp:cNvGraphicFramePr>
+                    <a:graphicFrameLocks xmlns:a="http://schemas.openxmlformats.org/drawingml/2006/main" noChangeAspect="1"/>
+                  </wp:cNvGraphicFramePr>
+                  <a:graphic xmlns:a="http://schemas.openxmlformats.org/drawingml/2006/main">
+                    <a:graphicData uri="http://schemas.openxmlformats.org/drawingml/2006/picture">
+                      <pic:pic xmlns:pic="http://schemas.openxmlformats.org/drawingml/2006/picture">
+                        <pic:nvPicPr>
+                          <pic:cNvPr id="1" name=""/>
+                          <pic:cNvPicPr/>
+                        </pic:nvPicPr>
+                        <pic:blipFill>
+                          <a:blip r:embed="rId15"/>
+                          <a:stretch>
+                            <a:fillRect/>
+                          </a:stretch>
+                        </pic:blipFill>
+                        <pic:spPr>
+                          <a:xfrm>
+                            <a:off x="0" y="0"/>
+                            <a:ext cx="152400" cy="228600"/>
+                          </a:xfrm>
+                          <a:prstGeom prst="rect">
+                            <a:avLst/>
+                          </a:prstGeom>
+                        </pic:spPr>
+                      </pic:pic>
+                    </a:graphicData>
+                  </a:graphic>
+                </wp:inline>
+              </w:drawing>
+            </w:r>
+          </w:p>
+        </w:tc>
+        <w:tc>
+          <w:tcPr>
+            <w:tcW w:w="8154" w:type="dxa"/>
+            <w:vAlign w:val="center"/>
+          </w:tcPr>
+          <w:p>
+            <w:pPr>
+              <w:rPr>
+                <w:rStyle w:val="tagcolor"/>
+                <w:rFonts w:ascii="Consolas" w:hAnsi="Consolas"/>
+                <w:sz w:val="23"/>
+                <w:szCs w:val="23"/>
+                <w:shd w:val="clear" w:color="auto" w:fill="FFFFFF"/>
+              </w:rPr>
+            </w:pPr>
+          </w:p>
+        </w:tc>
+        <w:tc>
+          <w:tcPr>
+            <w:tcW w:w="9316" w:type="dxa"/>
+            <w:shd w:val="clear" w:color="auto" w:fill="DEEAF6" w:themeFill="accent1" w:themeFillTint="33"/>
+            <w:vAlign w:val="center"/>
+          </w:tcPr>
+          <w:p>
+            <w:r>
+              <w:rPr>
+                <w:noProof/>
+                <w:lang w:eastAsia="hu-HU"/>
+              </w:rPr>
+              <w:drawing>
+                <wp:inline distT="0" distB="0" distL="0" distR="0" wp14:anchorId="66A08091" wp14:editId="43A7E945">
+                  <wp:extent cx="257175" cy="276225"/>
+                  <wp:effectExtent l="0" t="0" r="9525" b="9525"/>
+                  <wp:docPr id="58" name="Kép 58"/>
+                  <wp:cNvGraphicFramePr>
+                    <a:graphicFrameLocks xmlns:a="http://schemas.openxmlformats.org/drawingml/2006/main" noChangeAspect="1"/>
+                  </wp:cNvGraphicFramePr>
+                  <a:graphic xmlns:a="http://schemas.openxmlformats.org/drawingml/2006/main">
+                    <a:graphicData uri="http://schemas.openxmlformats.org/drawingml/2006/picture">
+                      <pic:pic xmlns:pic="http://schemas.openxmlformats.org/drawingml/2006/picture">
+                        <pic:nvPicPr>
+                          <pic:cNvPr id="1" name=""/>
+                          <pic:cNvPicPr/>
+                        </pic:nvPicPr>
+                        <pic:blipFill>
+                          <a:blip r:embed="rId19"/>
+                          <a:stretch>
+                            <a:fillRect/>
+                          </a:stretch>
+                        </pic:blipFill>
+                        <pic:spPr>
+                          <a:xfrm>
+                            <a:off x="0" y="0"/>
+                            <a:ext cx="257175" cy="276225"/>
+                          </a:xfrm>
+                          <a:prstGeom prst="rect">
+                            <a:avLst/>
+                          </a:prstGeom>
+                        </pic:spPr>
+                      </pic:pic>
+                    </a:graphicData>
+                  </a:graphic>
+                </wp:inline>
+              </w:drawing>
+            </w:r>
+            <w:r>
+              <w:t xml:space="preserve"> </w:t>
+            </w:r>
+            <w:r>
+              <w:t xml:space="preserve">&lt;i </w:t>
+            </w:r>
+            <w:proofErr w:type="spellStart"/>
+            <w:r>
+              <w:t>class</w:t>
+            </w:r>
+            <w:proofErr w:type="spellEnd"/>
+            <w:r>
+              <w:t>='</w:t>
+            </w:r>
+            <w:proofErr w:type="spellStart"/>
+            <w:r>
+              <w:t>fas</w:t>
+            </w:r>
+            <w:proofErr w:type="spellEnd"/>
+            <w:r>
+              <w:t xml:space="preserve"> fa-</w:t>
+            </w:r>
+            <w:proofErr w:type="spellStart"/>
+            <w:r>
+              <w:t>external</w:t>
+            </w:r>
+            <w:proofErr w:type="spellEnd"/>
+            <w:r>
+              <w:t>-link-alt</w:t>
+            </w:r>
+            <w:r>
+              <w:t>&gt;&lt;/i&gt;</w:t>
+            </w:r>
+          </w:p>
+        </w:tc>
+      </w:tr>
+      <w:tr>
+        <w:trPr>
+          <w:trHeight w:val="454"/>
+        </w:trPr>
+        <w:tc>
+          <w:tcPr>
+            <w:tcW w:w="816" w:type="dxa"/>
+            <w:vAlign w:val="center"/>
+          </w:tcPr>
+          <w:p>
+            <w:pPr>
+              <w:rPr>
+                <w:noProof/>
+                <w:lang w:eastAsia="hu-HU"/>
+              </w:rPr>
+            </w:pPr>
+            <w:r>
+              <w:rPr>
+                <w:noProof/>
+                <w:lang w:eastAsia="hu-HU"/>
+              </w:rPr>
+              <w:drawing>
+                <wp:inline distT="0" distB="0" distL="0" distR="0" wp14:anchorId="1759A0F7" wp14:editId="6480D34F">
+                  <wp:extent cx="295275" cy="266700"/>
+                  <wp:effectExtent l="0" t="0" r="9525" b="0"/>
+                  <wp:docPr id="45" name="Kép 45"/>
+                  <wp:cNvGraphicFramePr>
+                    <a:graphicFrameLocks xmlns:a="http://schemas.openxmlformats.org/drawingml/2006/main" noChangeAspect="1"/>
+                  </wp:cNvGraphicFramePr>
+                  <a:graphic xmlns:a="http://schemas.openxmlformats.org/drawingml/2006/main">
+                    <a:graphicData uri="http://schemas.openxmlformats.org/drawingml/2006/picture">
+                      <pic:pic xmlns:pic="http://schemas.openxmlformats.org/drawingml/2006/picture">
+                        <pic:nvPicPr>
+                          <pic:cNvPr id="9" name="mobile-footer.jpg"/>
+                          <pic:cNvPicPr/>
+                        </pic:nvPicPr>
+                        <pic:blipFill rotWithShape="1">
+                          <a:blip r:embed="rId8" cstate="print">
+                            <a:extLst>
+                              <a:ext uri="{28A0092B-C50C-407E-A947-70E740481C1C}">
+                                <a14:useLocalDpi xmlns:a14="http://schemas.microsoft.com/office/drawing/2010/main" val="0"/>
+                              </a:ext>
+                            </a:extLst>
+                          </a:blip>
+                          <a:srcRect l="2532" t="5127" r="89617" b="90884"/>
+                          <a:stretch/>
+                        </pic:blipFill>
+                        <pic:spPr bwMode="auto">
+                          <a:xfrm>
+                            <a:off x="0" y="0"/>
+                            <a:ext cx="295275" cy="266700"/>
+                          </a:xfrm>
+                          <a:prstGeom prst="rect">
+                            <a:avLst/>
+                          </a:prstGeom>
+                          <a:ln>
+                            <a:noFill/>
+                          </a:ln>
+                          <a:extLst>
+                            <a:ext uri="{53640926-AAD7-44D8-BBD7-CCE9431645EC}">
+                              <a14:shadowObscured xmlns:a14="http://schemas.microsoft.com/office/drawing/2010/main"/>
+                            </a:ext>
+                          </a:extLst>
+                        </pic:spPr>
+                      </pic:pic>
+                    </a:graphicData>
+                  </a:graphic>
+                </wp:inline>
+              </w:drawing>
+            </w:r>
+          </w:p>
+        </w:tc>
+        <w:tc>
+          <w:tcPr>
+            <w:tcW w:w="8154" w:type="dxa"/>
+            <w:vAlign w:val="center"/>
+          </w:tcPr>
+          <w:p>
+            <w:pPr>
+              <w:rPr>
+                <w:noProof/>
+                <w:lang w:eastAsia="hu-HU"/>
+              </w:rPr>
+            </w:pPr>
+          </w:p>
+        </w:tc>
+        <w:tc>
+          <w:tcPr>
+            <w:tcW w:w="9316" w:type="dxa"/>
+            <w:shd w:val="clear" w:color="auto" w:fill="DEEAF6" w:themeFill="accent1" w:themeFillTint="33"/>
+            <w:vAlign w:val="center"/>
+          </w:tcPr>
+          <w:p>
+            <w:r>
+              <w:t xml:space="preserve">&lt;i </w:t>
+            </w:r>
+            <w:proofErr w:type="spellStart"/>
+            <w:r>
+              <w:t>class</w:t>
+            </w:r>
+            <w:proofErr w:type="spellEnd"/>
+            <w:r>
+              <w:t>='</w:t>
+            </w:r>
+            <w:proofErr w:type="spellStart"/>
+            <w:r>
+              <w:t>fas</w:t>
+            </w:r>
+            <w:proofErr w:type="spellEnd"/>
+            <w:r>
+              <w:t xml:space="preserve"> fa-</w:t>
+            </w:r>
+            <w:proofErr w:type="spellStart"/>
+            <w:r>
+              <w:t>angle</w:t>
+            </w:r>
+            <w:proofErr w:type="spellEnd"/>
+            <w:r>
+              <w:t xml:space="preserve">-down' </w:t>
+            </w:r>
+            <w:proofErr w:type="spellStart"/>
+            <w:r>
+              <w:t>style</w:t>
+            </w:r>
+            <w:proofErr w:type="spellEnd"/>
+            <w:r>
+              <w:t>='font-size:24px'&gt;&lt;/i&gt;</w:t>
+            </w:r>
+          </w:p>
+        </w:tc>
+      </w:tr>
+      <w:tr>
+        <w:trPr>
+          <w:trHeight w:val="454"/>
+        </w:trPr>
+        <w:tc>
+          <w:tcPr>
+            <w:tcW w:w="816" w:type="dxa"/>
+            <w:vAlign w:val="center"/>
+          </w:tcPr>
+          <w:p>
+            <w:r>
+              <w:rPr>
+                <w:noProof/>
+                <w:lang w:eastAsia="hu-HU"/>
+              </w:rPr>
+              <w:drawing>
+                <wp:inline distT="0" distB="0" distL="0" distR="0" wp14:anchorId="3D3764A7" wp14:editId="111D242D">
+                  <wp:extent cx="371475" cy="276225"/>
+                  <wp:effectExtent l="0" t="0" r="9525" b="9525"/>
+                  <wp:docPr id="44" name="Kép 44"/>
+                  <wp:cNvGraphicFramePr>
+                    <a:graphicFrameLocks xmlns:a="http://schemas.openxmlformats.org/drawingml/2006/main" noChangeAspect="1"/>
+                  </wp:cNvGraphicFramePr>
+                  <a:graphic xmlns:a="http://schemas.openxmlformats.org/drawingml/2006/main">
+                    <a:graphicData uri="http://schemas.openxmlformats.org/drawingml/2006/picture">
+                      <pic:pic xmlns:pic="http://schemas.openxmlformats.org/drawingml/2006/picture">
+                        <pic:nvPicPr>
+                          <pic:cNvPr id="9" name="mobile-footer.jpg"/>
+                          <pic:cNvPicPr/>
+                        </pic:nvPicPr>
+                        <pic:blipFill rotWithShape="1">
+                          <a:blip r:embed="rId8" cstate="print">
+                            <a:extLst>
+                              <a:ext uri="{28A0092B-C50C-407E-A947-70E740481C1C}">
+                                <a14:useLocalDpi xmlns:a14="http://schemas.microsoft.com/office/drawing/2010/main" val="0"/>
+                              </a:ext>
+                            </a:extLst>
+                          </a:blip>
+                          <a:srcRect l="2786" t="20228" r="87337" b="75641"/>
+                          <a:stretch/>
+                        </pic:blipFill>
+                        <pic:spPr bwMode="auto">
+                          <a:xfrm>
+                            <a:off x="0" y="0"/>
+                            <a:ext cx="371475" cy="276225"/>
+                          </a:xfrm>
+                          <a:prstGeom prst="rect">
+                            <a:avLst/>
+                          </a:prstGeom>
+                          <a:ln>
+                            <a:noFill/>
+                          </a:ln>
+                          <a:extLst>
+                            <a:ext uri="{53640926-AAD7-44D8-BBD7-CCE9431645EC}">
+                              <a14:shadowObscured xmlns:a14="http://schemas.microsoft.com/office/drawing/2010/main"/>
+                            </a:ext>
+                          </a:extLst>
+                        </pic:spPr>
+                      </pic:pic>
+                    </a:graphicData>
+                  </a:graphic>
+                </wp:inline>
+              </w:drawing>
+            </w:r>
+          </w:p>
+        </w:tc>
+        <w:tc>
+          <w:tcPr>
+            <w:tcW w:w="8154" w:type="dxa"/>
+            <w:shd w:val="clear" w:color="auto" w:fill="DEEAF6" w:themeFill="accent1" w:themeFillTint="33"/>
+            <w:vAlign w:val="center"/>
+          </w:tcPr>
+          <w:p>
+            <w:r>
+              <w:t xml:space="preserve">&lt;i </w:t>
+            </w:r>
+            <w:proofErr w:type="spellStart"/>
+            <w:r>
+              <w:t>class</w:t>
+            </w:r>
+            <w:proofErr w:type="spellEnd"/>
+            <w:r>
+              <w:t>="</w:t>
+            </w:r>
+            <w:proofErr w:type="spellStart"/>
+            <w:r>
+              <w:t>material-icons</w:t>
+            </w:r>
+            <w:proofErr w:type="spellEnd"/>
+            <w:r>
+              <w:t>"</w:t>
+            </w:r>
+            <w:proofErr w:type="gramStart"/>
+            <w:r>
+              <w:t>&gt;</w:t>
+            </w:r>
+            <w:proofErr w:type="spellStart"/>
+            <w:r>
+              <w:t>history</w:t>
+            </w:r>
+            <w:proofErr w:type="spellEnd"/>
+            <w:proofErr w:type="gramEnd"/>
+            <w:r>
+              <w:t>&lt;/i&gt;</w:t>
+            </w:r>
+          </w:p>
+        </w:tc>
+        <w:tc>
+          <w:tcPr>
+            <w:tcW w:w="9316" w:type="dxa"/>
+            <w:shd w:val="clear" w:color="auto" w:fill="DEEAF6" w:themeFill="accent1" w:themeFillTint="33"/>
+            <w:vAlign w:val="center"/>
+          </w:tcPr>
+          <w:p>
+            <w:r>
+              <w:t xml:space="preserve">&lt;i </w:t>
+            </w:r>
+            <w:proofErr w:type="spellStart"/>
+            <w:r>
+              <w:t>class</w:t>
+            </w:r>
+            <w:proofErr w:type="spellEnd"/>
+            <w:r>
+              <w:t>='</w:t>
+            </w:r>
+            <w:proofErr w:type="spellStart"/>
+            <w:r>
+              <w:t>fas</w:t>
+            </w:r>
+            <w:proofErr w:type="spellEnd"/>
+            <w:r>
+              <w:t xml:space="preserve"> fa-</w:t>
+            </w:r>
+            <w:proofErr w:type="spellStart"/>
+            <w:r>
+              <w:t>history</w:t>
+            </w:r>
+            <w:proofErr w:type="spellEnd"/>
+            <w:r>
+              <w:t>'&gt;&lt;/i&gt;</w:t>
+            </w:r>
+            <w:bookmarkStart w:id="0" w:name="_GoBack"/>
+            <w:bookmarkEnd w:id="0"/>
+          </w:p>
+        </w:tc>
+      </w:tr>
+      <w:tr>
+        <w:trPr>
+          <w:trHeight w:val="454"/>
+        </w:trPr>
+        <w:tc>
+          <w:tcPr>
+            <w:tcW w:w="816" w:type="dxa"/>
+            <w:vAlign w:val="center"/>
+          </w:tcPr>
+          <w:p>
+            <w:pPr>
+              <w:rPr>
+                <w:noProof/>
+                <w:lang w:eastAsia="hu-HU"/>
+              </w:rPr>
+            </w:pPr>
+            <w:r>
+              <w:rPr>
+                <w:noProof/>
+                <w:lang w:eastAsia="hu-HU"/>
+              </w:rPr>
+              <w:drawing>
+                <wp:inline distT="0" distB="0" distL="0" distR="0" wp14:anchorId="26018D18" wp14:editId="248E94C8">
+                  <wp:extent cx="371475" cy="333375"/>
+                  <wp:effectExtent l="0" t="0" r="0" b="9525"/>
+                  <wp:docPr id="52" name="Kép 52"/>
+                  <wp:cNvGraphicFramePr>
+                    <a:graphicFrameLocks xmlns:a="http://schemas.openxmlformats.org/drawingml/2006/main" noChangeAspect="1"/>
+                  </wp:cNvGraphicFramePr>
+                  <a:graphic xmlns:a="http://schemas.openxmlformats.org/drawingml/2006/main">
+                    <a:graphicData uri="http://schemas.openxmlformats.org/drawingml/2006/picture">
+                      <pic:pic xmlns:pic="http://schemas.openxmlformats.org/drawingml/2006/picture">
+                        <pic:nvPicPr>
+                          <pic:cNvPr id="7" name="wikipedia mobile layout.jpg"/>
+                          <pic:cNvPicPr/>
+                        </pic:nvPicPr>
+                        <pic:blipFill rotWithShape="1">
+                          <a:blip r:embed="rId16" cstate="print">
+                            <a:extLst>
+                              <a:ext uri="{28A0092B-C50C-407E-A947-70E740481C1C}">
+                                <a14:useLocalDpi xmlns:a14="http://schemas.microsoft.com/office/drawing/2010/main" val="0"/>
+                              </a:ext>
+                            </a:extLst>
+                          </a:blip>
+                          <a:srcRect l="2592" t="11221" r="86191" b="87122"/>
+                          <a:stretch/>
+                        </pic:blipFill>
+                        <pic:spPr bwMode="auto">
+                          <a:xfrm>
+                            <a:off x="0" y="0"/>
+                            <a:ext cx="371617" cy="333503"/>
+                          </a:xfrm>
+                          <a:prstGeom prst="rect">
+                            <a:avLst/>
+                          </a:prstGeom>
+                          <a:ln>
+                            <a:noFill/>
+                          </a:ln>
+                          <a:extLst>
+                            <a:ext uri="{53640926-AAD7-44D8-BBD7-CCE9431645EC}">
+                              <a14:shadowObscured xmlns:a14="http://schemas.microsoft.com/office/drawing/2010/main"/>
+                            </a:ext>
+                          </a:extLst>
+                        </pic:spPr>
+                      </pic:pic>
+                    </a:graphicData>
+                  </a:graphic>
+                </wp:inline>
+              </w:drawing>
+            </w:r>
+          </w:p>
+        </w:tc>
+        <w:tc>
+          <w:tcPr>
+            <w:tcW w:w="8154" w:type="dxa"/>
+            <w:vAlign w:val="center"/>
+          </w:tcPr>
+          <w:p>
+            <w:pPr>
+              <w:rPr>
+                <w:rStyle w:val="tagcolor"/>
+                <w:rFonts w:ascii="Consolas" w:hAnsi="Consolas"/>
+                <w:sz w:val="23"/>
+                <w:szCs w:val="23"/>
+                <w:shd w:val="clear" w:color="auto" w:fill="FFFFFF"/>
+              </w:rPr>
+            </w:pPr>
+          </w:p>
+        </w:tc>
+        <w:tc>
+          <w:tcPr>
+            <w:tcW w:w="9316" w:type="dxa"/>
+            <w:shd w:val="clear" w:color="auto" w:fill="DEEAF6" w:themeFill="accent1" w:themeFillTint="33"/>
+            <w:vAlign w:val="center"/>
+          </w:tcPr>
+          <w:p>
+            <w:r>
+              <w:rPr>
+                <w:noProof/>
+                <w:lang w:eastAsia="hu-HU"/>
+              </w:rPr>
+              <w:drawing>
+                <wp:inline distT="0" distB="0" distL="0" distR="0" wp14:anchorId="5CE40458" wp14:editId="5042309B">
+                  <wp:extent cx="523875" cy="282726"/>
+                  <wp:effectExtent l="0" t="0" r="0" b="3175"/>
+                  <wp:docPr id="60" name="Kép 60"/>
+                  <wp:cNvGraphicFramePr>
+                    <a:graphicFrameLocks xmlns:a="http://schemas.openxmlformats.org/drawingml/2006/main" noChangeAspect="1"/>
+                  </wp:cNvGraphicFramePr>
+                  <a:graphic xmlns:a="http://schemas.openxmlformats.org/drawingml/2006/main">
+                    <a:graphicData uri="http://schemas.openxmlformats.org/drawingml/2006/picture">
+                      <pic:pic xmlns:pic="http://schemas.openxmlformats.org/drawingml/2006/picture">
+                        <pic:nvPicPr>
+                          <pic:cNvPr id="1" name=""/>
+                          <pic:cNvPicPr/>
+                        </pic:nvPicPr>
+                        <pic:blipFill>
+                          <a:blip r:embed="rId20"/>
+                          <a:stretch>
+                            <a:fillRect/>
+                          </a:stretch>
+                        </pic:blipFill>
+                        <pic:spPr>
+                          <a:xfrm>
+                            <a:off x="0" y="0"/>
+                            <a:ext cx="531224" cy="286692"/>
+                          </a:xfrm>
+                          <a:prstGeom prst="rect">
+                            <a:avLst/>
+                          </a:prstGeom>
+                        </pic:spPr>
+                      </pic:pic>
+                    </a:graphicData>
+                  </a:graphic>
+                </wp:inline>
+              </w:drawing>
+            </w:r>
+            <w:r>
+              <w:t xml:space="preserve"> </w:t>
+            </w:r>
+            <w:r>
+              <w:t xml:space="preserve">&lt;i </w:t>
+            </w:r>
+            <w:proofErr w:type="spellStart"/>
+            <w:r>
+              <w:t>class</w:t>
+            </w:r>
+            <w:proofErr w:type="spellEnd"/>
+            <w:r>
+              <w:t>="</w:t>
+            </w:r>
+            <w:proofErr w:type="spellStart"/>
+            <w:r>
+              <w:t>fas</w:t>
+            </w:r>
+            <w:proofErr w:type="spellEnd"/>
+            <w:r>
+              <w:t xml:space="preserve"> fa-</w:t>
+            </w:r>
+            <w:proofErr w:type="spellStart"/>
+            <w:r>
+              <w:t>language</w:t>
+            </w:r>
+            <w:proofErr w:type="spellEnd"/>
+            <w:r>
+              <w:t>"&gt;&lt;/i&gt;</w:t>
+            </w:r>
+          </w:p>
+        </w:tc>
+      </w:tr>
+      <w:tr>
+        <w:trPr>
+          <w:trHeight w:val="454"/>
+        </w:trPr>
+        <w:tc>
+          <w:tcPr>
+            <w:tcW w:w="816" w:type="dxa"/>
+            <w:vAlign w:val="center"/>
+          </w:tcPr>
+          <w:p>
+            <w:pPr>
+              <w:rPr>
+                <w:noProof/>
+                <w:lang w:eastAsia="hu-HU"/>
+              </w:rPr>
+            </w:pPr>
+            <w:r>
+              <w:rPr>
+                <w:noProof/>
+                <w:lang w:eastAsia="hu-HU"/>
+              </w:rPr>
+              <w:drawing>
+                <wp:inline distT="0" distB="0" distL="0" distR="0" wp14:anchorId="0CEE85F1" wp14:editId="35951464">
+                  <wp:extent cx="361950" cy="323850"/>
+                  <wp:effectExtent l="0" t="0" r="0" b="0"/>
+                  <wp:docPr id="53" name="Kép 53"/>
+                  <wp:cNvGraphicFramePr>
+                    <a:graphicFrameLocks xmlns:a="http://schemas.openxmlformats.org/drawingml/2006/main" noChangeAspect="1"/>
+                  </wp:cNvGraphicFramePr>
+                  <a:graphic xmlns:a="http://schemas.openxmlformats.org/drawingml/2006/main">
+                    <a:graphicData uri="http://schemas.openxmlformats.org/drawingml/2006/picture">
+                      <pic:pic xmlns:pic="http://schemas.openxmlformats.org/drawingml/2006/picture">
+                        <pic:nvPicPr>
+                          <pic:cNvPr id="7" name="wikipedia mobile layout.jpg"/>
+                          <pic:cNvPicPr/>
+                        </pic:nvPicPr>
+                        <pic:blipFill rotWithShape="1">
+                          <a:blip r:embed="rId16" cstate="print">
+                            <a:extLst>
+                              <a:ext uri="{28A0092B-C50C-407E-A947-70E740481C1C}">
+                                <a14:useLocalDpi xmlns:a14="http://schemas.microsoft.com/office/drawing/2010/main" val="0"/>
+                              </a:ext>
+                            </a:extLst>
+                          </a:blip>
+                          <a:srcRect l="62128" t="11220" r="26922" b="87166"/>
+                          <a:stretch/>
+                        </pic:blipFill>
+                        <pic:spPr bwMode="auto">
+                          <a:xfrm>
+                            <a:off x="0" y="0"/>
+                            <a:ext cx="362732" cy="324549"/>
+                          </a:xfrm>
+                          <a:prstGeom prst="rect">
+                            <a:avLst/>
+                          </a:prstGeom>
+                          <a:ln>
+                            <a:noFill/>
+                          </a:ln>
+                          <a:extLst>
+                            <a:ext uri="{53640926-AAD7-44D8-BBD7-CCE9431645EC}">
+                              <a14:shadowObscured xmlns:a14="http://schemas.microsoft.com/office/drawing/2010/main"/>
+                            </a:ext>
+                          </a:extLst>
+                        </pic:spPr>
+                      </pic:pic>
+                    </a:graphicData>
+                  </a:graphic>
+                </wp:inline>
+              </w:drawing>
+            </w:r>
+          </w:p>
+        </w:tc>
+        <w:tc>
+          <w:tcPr>
+            <w:tcW w:w="8154" w:type="dxa"/>
+            <w:vAlign w:val="center"/>
+          </w:tcPr>
+          <w:p>
+            <w:pPr>
+              <w:rPr>
+                <w:rStyle w:val="tagcolor"/>
+                <w:rFonts w:ascii="Consolas" w:hAnsi="Consolas"/>
+                <w:sz w:val="23"/>
+                <w:szCs w:val="23"/>
+                <w:shd w:val="clear" w:color="auto" w:fill="FFFFFF"/>
+              </w:rPr>
+            </w:pPr>
+          </w:p>
+        </w:tc>
+        <w:tc>
+          <w:tcPr>
+            <w:tcW w:w="9316" w:type="dxa"/>
+            <w:shd w:val="clear" w:color="auto" w:fill="DEEAF6" w:themeFill="accent1" w:themeFillTint="33"/>
+            <w:vAlign w:val="center"/>
+          </w:tcPr>
+          <w:p>
+            <w:r>
+              <w:t xml:space="preserve"> </w:t>
+            </w:r>
+            <w:r>
+              <w:rPr>
+                <w:noProof/>
+                <w:lang w:eastAsia="hu-HU"/>
+              </w:rPr>
+              <w:drawing>
+                <wp:inline distT="0" distB="0" distL="0" distR="0" wp14:anchorId="333C0FC1" wp14:editId="22352745">
+                  <wp:extent cx="333375" cy="276225"/>
+                  <wp:effectExtent l="0" t="0" r="9525" b="9525"/>
+                  <wp:docPr id="57" name="Kép 57"/>
+                  <wp:cNvGraphicFramePr>
+                    <a:graphicFrameLocks xmlns:a="http://schemas.openxmlformats.org/drawingml/2006/main" noChangeAspect="1"/>
+                  </wp:cNvGraphicFramePr>
+                  <a:graphic xmlns:a="http://schemas.openxmlformats.org/drawingml/2006/main">
+                    <a:graphicData uri="http://schemas.openxmlformats.org/drawingml/2006/picture">
+                      <pic:pic xmlns:pic="http://schemas.openxmlformats.org/drawingml/2006/picture">
+                        <pic:nvPicPr>
+                          <pic:cNvPr id="1" name=""/>
+                          <pic:cNvPicPr/>
+                        </pic:nvPicPr>
+                        <pic:blipFill>
+                          <a:blip r:embed="rId21"/>
+                          <a:stretch>
+                            <a:fillRect/>
+                          </a:stretch>
+                        </pic:blipFill>
+                        <pic:spPr>
+                          <a:xfrm>
+                            <a:off x="0" y="0"/>
+                            <a:ext cx="333375" cy="276225"/>
+                          </a:xfrm>
+                          <a:prstGeom prst="rect">
+                            <a:avLst/>
+                          </a:prstGeom>
+                        </pic:spPr>
+                      </pic:pic>
+                    </a:graphicData>
+                  </a:graphic>
+                </wp:inline>
+              </w:drawing>
+            </w:r>
+            <w:r>
+              <w:t xml:space="preserve"> </w:t>
+            </w:r>
+            <w:r>
+              <w:t xml:space="preserve">&lt;i </w:t>
+            </w:r>
+            <w:proofErr w:type="spellStart"/>
+            <w:r>
+              <w:t>class</w:t>
+            </w:r>
+            <w:proofErr w:type="spellEnd"/>
+            <w:r>
+              <w:t>='</w:t>
+            </w:r>
+            <w:proofErr w:type="spellStart"/>
+            <w:r>
+              <w:t>fas</w:t>
+            </w:r>
+            <w:proofErr w:type="spellEnd"/>
+            <w:r>
+              <w:t xml:space="preserve"> fa-</w:t>
+            </w:r>
+            <w:proofErr w:type="spellStart"/>
+            <w:r>
+              <w:t>download</w:t>
+            </w:r>
+            <w:proofErr w:type="spellEnd"/>
+            <w:r>
+              <w:t>&gt;&lt;/i&gt;</w:t>
+            </w:r>
+          </w:p>
+        </w:tc>
+      </w:tr>
+      <w:tr>
+        <w:trPr>
+          <w:trHeight w:val="454"/>
+        </w:trPr>
+        <w:tc>
+          <w:tcPr>
+            <w:tcW w:w="816" w:type="dxa"/>
+            <w:vAlign w:val="center"/>
+          </w:tcPr>
+          <w:p>
+            <w:pPr>
+              <w:rPr>
+                <w:noProof/>
+                <w:lang w:eastAsia="hu-HU"/>
+              </w:rPr>
+            </w:pPr>
+            <w:r>
+              <w:rPr>
+                <w:noProof/>
+                <w:lang w:eastAsia="hu-HU"/>
+              </w:rPr>
+              <w:drawing>
+                <wp:inline distT="0" distB="0" distL="0" distR="0" wp14:anchorId="6C3058D5" wp14:editId="15CCCA42">
+                  <wp:extent cx="266700" cy="314325"/>
+                  <wp:effectExtent l="0" t="0" r="0" b="9525"/>
+                  <wp:docPr id="54" name="Kép 54"/>
+                  <wp:cNvGraphicFramePr>
+                    <a:graphicFrameLocks xmlns:a="http://schemas.openxmlformats.org/drawingml/2006/main" noChangeAspect="1"/>
+                  </wp:cNvGraphicFramePr>
+                  <a:graphic xmlns:a="http://schemas.openxmlformats.org/drawingml/2006/main">
+                    <a:graphicData uri="http://schemas.openxmlformats.org/drawingml/2006/picture">
+                      <pic:pic xmlns:pic="http://schemas.openxmlformats.org/drawingml/2006/picture">
+                        <pic:nvPicPr>
+                          <pic:cNvPr id="7" name="wikipedia mobile layout.jpg"/>
+                          <pic:cNvPicPr/>
+                        </pic:nvPicPr>
+                        <pic:blipFill rotWithShape="1">
+                          <a:blip r:embed="rId16" cstate="print">
+                            <a:extLst>
+                              <a:ext uri="{28A0092B-C50C-407E-A947-70E740481C1C}">
+                                <a14:useLocalDpi xmlns:a14="http://schemas.microsoft.com/office/drawing/2010/main" val="0"/>
+                              </a:ext>
+                            </a:extLst>
+                          </a:blip>
+                          <a:srcRect l="75796" t="11121" r="16129" b="87310"/>
+                          <a:stretch/>
+                        </pic:blipFill>
+                        <pic:spPr bwMode="auto">
+                          <a:xfrm>
+                            <a:off x="0" y="0"/>
+                            <a:ext cx="267520" cy="315292"/>
+                          </a:xfrm>
+                          <a:prstGeom prst="rect">
+                            <a:avLst/>
+                          </a:prstGeom>
+                          <a:ln>
+                            <a:noFill/>
+                          </a:ln>
+                          <a:extLst>
+                            <a:ext uri="{53640926-AAD7-44D8-BBD7-CCE9431645EC}">
+                              <a14:shadowObscured xmlns:a14="http://schemas.microsoft.com/office/drawing/2010/main"/>
+                            </a:ext>
+                          </a:extLst>
+                        </pic:spPr>
+                      </pic:pic>
+                    </a:graphicData>
+                  </a:graphic>
+                </wp:inline>
+              </w:drawing>
+            </w:r>
+          </w:p>
+        </w:tc>
+        <w:tc>
+          <w:tcPr>
+            <w:tcW w:w="8154" w:type="dxa"/>
+            <w:vAlign w:val="center"/>
+          </w:tcPr>
+          <w:p>
+            <w:pPr>
+              <w:rPr>
+                <w:rStyle w:val="tagcolor"/>
+                <w:rFonts w:ascii="Consolas" w:hAnsi="Consolas"/>
+                <w:sz w:val="23"/>
+                <w:szCs w:val="23"/>
+                <w:shd w:val="clear" w:color="auto" w:fill="FFFFFF"/>
+              </w:rPr>
+            </w:pPr>
+          </w:p>
+        </w:tc>
+        <w:tc>
+          <w:tcPr>
+            <w:tcW w:w="9316" w:type="dxa"/>
+            <w:shd w:val="clear" w:color="auto" w:fill="DEEAF6" w:themeFill="accent1" w:themeFillTint="33"/>
+            <w:vAlign w:val="center"/>
+          </w:tcPr>
+          <w:p>
+            <w:r>
+              <w:t xml:space="preserve">&lt;i </w:t>
+            </w:r>
+            <w:proofErr w:type="spellStart"/>
+            <w:r>
+              <w:t>class</w:t>
+            </w:r>
+            <w:proofErr w:type="spellEnd"/>
+            <w:r>
+              <w:t>="far fa-</w:t>
+            </w:r>
+            <w:proofErr w:type="spellStart"/>
+            <w:r>
+              <w:t>star</w:t>
+            </w:r>
+            <w:proofErr w:type="spellEnd"/>
+            <w:r>
+              <w:t>"&gt;&lt;/i&gt;</w:t>
+            </w:r>
+          </w:p>
+        </w:tc>
+      </w:tr>
+      <w:tr>
+        <w:trPr>
+          <w:trHeight w:val="454"/>
+        </w:trPr>
+        <w:tc>
+          <w:tcPr>
+            <w:tcW w:w="816" w:type="dxa"/>
+            <w:vAlign w:val="center"/>
+          </w:tcPr>
+          <w:p>
+            <w:pPr>
+              <w:rPr>
+                <w:noProof/>
+                <w:lang w:eastAsia="hu-HU"/>
+              </w:rPr>
+            </w:pPr>
+            <w:r>
+              <w:rPr>
+                <w:noProof/>
+                <w:lang w:eastAsia="hu-HU"/>
+              </w:rPr>
+              <w:drawing>
+                <wp:inline distT="0" distB="0" distL="0" distR="0" wp14:anchorId="784D9ADD" wp14:editId="543B03D3">
+                  <wp:extent cx="194959" cy="247650"/>
+                  <wp:effectExtent l="0" t="0" r="0" b="0"/>
+                  <wp:docPr id="56" name="Kép 56"/>
+                  <wp:cNvGraphicFramePr>
+                    <a:graphicFrameLocks xmlns:a="http://schemas.openxmlformats.org/drawingml/2006/main" noChangeAspect="1"/>
+                  </wp:cNvGraphicFramePr>
+                  <a:graphic xmlns:a="http://schemas.openxmlformats.org/drawingml/2006/main">
+                    <a:graphicData uri="http://schemas.openxmlformats.org/drawingml/2006/picture">
+                      <pic:pic xmlns:pic="http://schemas.openxmlformats.org/drawingml/2006/picture">
+                        <pic:nvPicPr>
+                          <pic:cNvPr id="1" name=""/>
+                          <pic:cNvPicPr/>
+                        </pic:nvPicPr>
+                        <pic:blipFill>
+                          <a:blip r:embed="rId17"/>
+                          <a:stretch>
+                            <a:fillRect/>
+                          </a:stretch>
+                        </pic:blipFill>
+                        <pic:spPr>
+                          <a:xfrm>
+                            <a:off x="0" y="0"/>
+                            <a:ext cx="201743" cy="256268"/>
+                          </a:xfrm>
+                          <a:prstGeom prst="rect">
+                            <a:avLst/>
+                          </a:prstGeom>
+                        </pic:spPr>
+                      </pic:pic>
+                    </a:graphicData>
+                  </a:graphic>
+                </wp:inline>
+              </w:drawing>
+            </w:r>
+          </w:p>
+        </w:tc>
+        <w:tc>
+          <w:tcPr>
+            <w:tcW w:w="8154" w:type="dxa"/>
+            <w:vAlign w:val="center"/>
+          </w:tcPr>
+          <w:p>
+            <w:pPr>
+              <w:rPr>
+                <w:rStyle w:val="tagcolor"/>
+                <w:rFonts w:ascii="Consolas" w:hAnsi="Consolas"/>
+                <w:sz w:val="23"/>
+                <w:szCs w:val="23"/>
+                <w:shd w:val="clear" w:color="auto" w:fill="FFFFFF"/>
+              </w:rPr>
+            </w:pPr>
+          </w:p>
+        </w:tc>
+        <w:tc>
+          <w:tcPr>
+            <w:tcW w:w="9316" w:type="dxa"/>
+            <w:shd w:val="clear" w:color="auto" w:fill="DEEAF6" w:themeFill="accent1" w:themeFillTint="33"/>
+            <w:vAlign w:val="center"/>
+          </w:tcPr>
+          <w:p>
+            <w:r>
+              <w:rPr>
+                <w:noProof/>
+                <w:lang w:eastAsia="hu-HU"/>
+              </w:rPr>
+              <w:drawing>
+                <wp:inline distT="0" distB="0" distL="0" distR="0" wp14:anchorId="09155590" wp14:editId="5736FB3F">
+                  <wp:extent cx="182880" cy="228600"/>
+                  <wp:effectExtent l="0" t="0" r="7620" b="0"/>
+                  <wp:docPr id="61" name="Kép 61"/>
+                  <wp:cNvGraphicFramePr>
+                    <a:graphicFrameLocks xmlns:a="http://schemas.openxmlformats.org/drawingml/2006/main" noChangeAspect="1"/>
+                  </wp:cNvGraphicFramePr>
+                  <a:graphic xmlns:a="http://schemas.openxmlformats.org/drawingml/2006/main">
+                    <a:graphicData uri="http://schemas.openxmlformats.org/drawingml/2006/picture">
+                      <pic:pic xmlns:pic="http://schemas.openxmlformats.org/drawingml/2006/picture">
+                        <pic:nvPicPr>
+                          <pic:cNvPr id="1" name=""/>
+                          <pic:cNvPicPr/>
+                        </pic:nvPicPr>
+                        <pic:blipFill>
+                          <a:blip r:embed="rId22"/>
+                          <a:stretch>
+                            <a:fillRect/>
+                          </a:stretch>
+                        </pic:blipFill>
+                        <pic:spPr>
+                          <a:xfrm>
+                            <a:off x="0" y="0"/>
+                            <a:ext cx="183432" cy="229290"/>
+                          </a:xfrm>
+                          <a:prstGeom prst="rect">
+                            <a:avLst/>
+                          </a:prstGeom>
+                        </pic:spPr>
+                      </pic:pic>
+                    </a:graphicData>
+                  </a:graphic>
+                </wp:inline>
+              </w:drawing>
+            </w:r>
+            <w:r>
+              <w:t xml:space="preserve">&lt;i </w:t>
+            </w:r>
+            <w:proofErr w:type="spellStart"/>
+            <w:r>
+              <w:t>class</w:t>
+            </w:r>
+            <w:proofErr w:type="spellEnd"/>
+            <w:r>
+              <w:t>="</w:t>
+            </w:r>
+            <w:proofErr w:type="spellStart"/>
+            <w:r>
+              <w:t>fas</w:t>
+            </w:r>
+            <w:proofErr w:type="spellEnd"/>
+            <w:r>
+              <w:t xml:space="preserve"> fa-file-alt"&gt;&lt;/i&gt;</w:t>
+            </w:r>
+          </w:p>
+        </w:tc>
+      </w:tr>
+    </w:tbl>
     <w:p/>
     <w:sectPr>
       <w:pgSz w:w="11906" w:h="16838"/>
@@ -6835,6 +7842,54 @@
       <w:szCs w:val="32"/>
     </w:rPr>
   </w:style>
+  <w:style w:type="table" w:styleId="Rcsostblzat">
+    <w:name w:val="Table Grid"/>
+    <w:basedOn w:val="Normltblzat"/>
+    <w:uiPriority w:val="39"/>
+    <w:rsid w:val="0082792A"/>
+    <w:pPr>
+      <w:spacing w:after="0" w:line="240" w:lineRule="auto"/>
+    </w:pPr>
+    <w:tblPr>
+      <w:tblBorders>
+        <w:top w:val="single" w:sz="4" w:space="0" w:color="auto"/>
+        <w:left w:val="single" w:sz="4" w:space="0" w:color="auto"/>
+        <w:bottom w:val="single" w:sz="4" w:space="0" w:color="auto"/>
+        <w:right w:val="single" w:sz="4" w:space="0" w:color="auto"/>
+        <w:insideH w:val="single" w:sz="4" w:space="0" w:color="auto"/>
+        <w:insideV w:val="single" w:sz="4" w:space="0" w:color="auto"/>
+      </w:tblBorders>
+    </w:tblPr>
+  </w:style>
+  <w:style w:type="character" w:styleId="Ershivatkozs">
+    <w:name w:val="Intense Reference"/>
+    <w:basedOn w:val="Bekezdsalapbettpusa"/>
+    <w:uiPriority w:val="32"/>
+    <w:qFormat/>
+    <w:rsid w:val="00024AA7"/>
+    <w:rPr>
+      <w:b/>
+      <w:bCs/>
+      <w:smallCaps/>
+      <w:color w:val="5B9BD5" w:themeColor="accent1"/>
+      <w:spacing w:val="5"/>
+    </w:rPr>
+  </w:style>
+  <w:style w:type="character" w:customStyle="1" w:styleId="tagcolor">
+    <w:name w:val="tagcolor"/>
+    <w:basedOn w:val="Bekezdsalapbettpusa"/>
+    <w:rsid w:val="00024AA7"/>
+  </w:style>
+  <w:style w:type="character" w:customStyle="1" w:styleId="attributecolor">
+    <w:name w:val="attributecolor"/>
+    <w:basedOn w:val="Bekezdsalapbettpusa"/>
+    <w:rsid w:val="00024AA7"/>
+  </w:style>
+  <w:style w:type="character" w:customStyle="1" w:styleId="attributevaluecolor">
+    <w:name w:val="attributevaluecolor"/>
+    <w:basedOn w:val="Bekezdsalapbettpusa"/>
+    <w:rsid w:val="00024AA7"/>
+  </w:style>
 </w:styles>
 </file>
 

</xml_diff>

<commit_message>
updating html base, adding tablet to wireframing sketch
</commit_message>
<xml_diff>
--- a/Wireframing/Wikipedia-wireframing.docx
+++ b/Wireframing/Wikipedia-wireframing.docx
@@ -11,7 +11,7 @@
         <mc:AlternateContent>
           <mc:Choice Requires="wps">
             <w:drawing>
-              <wp:anchor distT="45720" distB="45720" distL="114300" distR="114300" simplePos="0" relativeHeight="251661312" behindDoc="0" locked="0" layoutInCell="1" allowOverlap="1" wp14:anchorId="250F1FCE" wp14:editId="5043E738">
+              <wp:anchor distT="45720" distB="45720" distL="114300" distR="114300" simplePos="0" relativeHeight="251661312" behindDoc="0" locked="0" layoutInCell="1" allowOverlap="1" wp14:anchorId="0079340A" wp14:editId="44CE1F20">
                 <wp:simplePos x="0" y="0"/>
                 <wp:positionH relativeFrom="column">
                   <wp:posOffset>6257925</wp:posOffset>
@@ -88,7 +88,7 @@
           </mc:Choice>
           <mc:Fallback>
             <w:pict>
-              <v:shapetype w14:anchorId="250F1FCE" id="_x0000_t202" coordsize="21600,21600" o:spt="202" path="m,l,21600r21600,l21600,xe">
+              <v:shapetype w14:anchorId="0079340A" id="_x0000_t202" coordsize="21600,21600" o:spt="202" path="m,l,21600r21600,l21600,xe">
                 <v:stroke joinstyle="miter"/>
                 <v:path gradientshapeok="t" o:connecttype="rect"/>
               </v:shapetype>
@@ -125,7 +125,7 @@
         <mc:AlternateContent>
           <mc:Choice Requires="wps">
             <w:drawing>
-              <wp:anchor distT="45720" distB="45720" distL="114300" distR="114300" simplePos="0" relativeHeight="251659264" behindDoc="0" locked="0" layoutInCell="1" allowOverlap="1" wp14:anchorId="580A30D3" wp14:editId="19FFF48F">
+              <wp:anchor distT="45720" distB="45720" distL="114300" distR="114300" simplePos="0" relativeHeight="251659264" behindDoc="0" locked="0" layoutInCell="1" allowOverlap="1" wp14:anchorId="328CF102" wp14:editId="6406AB9F">
                 <wp:simplePos x="0" y="0"/>
                 <wp:positionH relativeFrom="column">
                   <wp:posOffset>6257925</wp:posOffset>
@@ -202,7 +202,7 @@
           </mc:Choice>
           <mc:Fallback>
             <w:pict>
-              <v:shape w14:anchorId="580A30D3" id="_x0000_s1027" type="#_x0000_t202" style="position:absolute;margin-left:492.75pt;margin-top:60pt;width:183.75pt;height:39pt;z-index:251659264;visibility:visible;mso-wrap-style:square;mso-width-percent:0;mso-height-percent:0;mso-wrap-distance-left:9pt;mso-wrap-distance-top:3.6pt;mso-wrap-distance-right:9pt;mso-wrap-distance-bottom:3.6pt;mso-position-horizontal:absolute;mso-position-horizontal-relative:text;mso-position-vertical:absolute;mso-position-vertical-relative:text;mso-width-percent:0;mso-height-percent:0;mso-width-relative:margin;mso-height-relative:margin;v-text-anchor:top" o:gfxdata="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">
+              <v:shape w14:anchorId="328CF102" id="_x0000_s1027" type="#_x0000_t202" style="position:absolute;margin-left:492.75pt;margin-top:60pt;width:183.75pt;height:39pt;z-index:251659264;visibility:visible;mso-wrap-style:square;mso-width-percent:0;mso-height-percent:0;mso-wrap-distance-left:9pt;mso-wrap-distance-top:3.6pt;mso-wrap-distance-right:9pt;mso-wrap-distance-bottom:3.6pt;mso-position-horizontal:absolute;mso-position-horizontal-relative:text;mso-position-vertical:absolute;mso-position-vertical-relative:text;mso-width-percent:0;mso-height-percent:0;mso-width-relative:margin;mso-height-relative:margin;v-text-anchor:top" o:gfxdata="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">
                 <v:textbox>
                   <w:txbxContent>
                     <w:p>
@@ -235,7 +235,7 @@
         <mc:AlternateContent>
           <mc:Choice Requires="wps">
             <w:drawing>
-              <wp:anchor distT="45720" distB="45720" distL="114300" distR="114300" simplePos="0" relativeHeight="251689984" behindDoc="0" locked="0" layoutInCell="1" allowOverlap="1" wp14:anchorId="0B55C6A1" wp14:editId="74B1B633">
+              <wp:anchor distT="45720" distB="45720" distL="114300" distR="114300" simplePos="0" relativeHeight="251689984" behindDoc="0" locked="0" layoutInCell="1" allowOverlap="1" wp14:anchorId="051C9EEB" wp14:editId="36094E86">
                 <wp:simplePos x="0" y="0"/>
                 <wp:positionH relativeFrom="column">
                   <wp:posOffset>628015</wp:posOffset>
@@ -288,7 +288,6 @@
                               </w:rPr>
                             </w:pPr>
                             <w:proofErr w:type="spellStart"/>
-                            <w:proofErr w:type="gramStart"/>
                             <w:r>
                               <w:rPr>
                                 <w:sz w:val="32"/>
@@ -297,7 +296,6 @@
                               <w:t>p.sidebar-heading</w:t>
                             </w:r>
                             <w:proofErr w:type="spellEnd"/>
-                            <w:proofErr w:type="gramEnd"/>
                           </w:p>
                         </w:txbxContent>
                       </wps:txbx>
@@ -318,7 +316,7 @@
           </mc:Choice>
           <mc:Fallback>
             <w:pict>
-              <v:shape w14:anchorId="0B55C6A1" id="_x0000_s1028" type="#_x0000_t202" style="position:absolute;margin-left:49.45pt;margin-top:267.75pt;width:138.75pt;height:39pt;z-index:251689984;visibility:visible;mso-wrap-style:square;mso-width-percent:0;mso-height-percent:0;mso-wrap-distance-left:9pt;mso-wrap-distance-top:3.6pt;mso-wrap-distance-right:9pt;mso-wrap-distance-bottom:3.6pt;mso-position-horizontal:absolute;mso-position-horizontal-relative:text;mso-position-vertical:absolute;mso-position-vertical-relative:text;mso-width-percent:0;mso-height-percent:0;mso-width-relative:margin;mso-height-relative:margin;v-text-anchor:top" o:gfxdata="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">
+              <v:shape w14:anchorId="051C9EEB" id="_x0000_s1028" type="#_x0000_t202" style="position:absolute;margin-left:49.45pt;margin-top:267.75pt;width:138.75pt;height:39pt;z-index:251689984;visibility:visible;mso-wrap-style:square;mso-width-percent:0;mso-height-percent:0;mso-wrap-distance-left:9pt;mso-wrap-distance-top:3.6pt;mso-wrap-distance-right:9pt;mso-wrap-distance-bottom:3.6pt;mso-position-horizontal:absolute;mso-position-horizontal-relative:text;mso-position-vertical:absolute;mso-position-vertical-relative:text;mso-width-percent:0;mso-height-percent:0;mso-width-relative:margin;mso-height-relative:margin;v-text-anchor:top" o:gfxdata="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">
                 <v:fill opacity="46003f"/>
                 <v:textbox>
                   <w:txbxContent>
@@ -330,7 +328,6 @@
                         </w:rPr>
                       </w:pPr>
                       <w:proofErr w:type="spellStart"/>
-                      <w:proofErr w:type="gramStart"/>
                       <w:r>
                         <w:rPr>
                           <w:sz w:val="32"/>
@@ -339,7 +336,6 @@
                         <w:t>p.sidebar-heading</w:t>
                       </w:r>
                       <w:proofErr w:type="spellEnd"/>
-                      <w:proofErr w:type="gramEnd"/>
                     </w:p>
                   </w:txbxContent>
                 </v:textbox>
@@ -493,7 +489,6 @@
                               <w:t>bg-color</w:t>
                             </w:r>
                             <w:proofErr w:type="spellEnd"/>
-                            <w:proofErr w:type="gramStart"/>
                             <w:r>
                               <w:rPr>
                                 <w:sz w:val="32"/>
@@ -510,7 +505,6 @@
                               <w:t>linear-gradient</w:t>
                             </w:r>
                             <w:proofErr w:type="spellEnd"/>
-                            <w:proofErr w:type="gramEnd"/>
                           </w:p>
                         </w:txbxContent>
                       </wps:txbx>
@@ -627,7 +621,6 @@
                         <w:t>bg-color</w:t>
                       </w:r>
                       <w:proofErr w:type="spellEnd"/>
-                      <w:proofErr w:type="gramStart"/>
                       <w:r>
                         <w:rPr>
                           <w:sz w:val="32"/>
@@ -644,7 +637,6 @@
                         <w:t>linear-gradient</w:t>
                       </w:r>
                       <w:proofErr w:type="spellEnd"/>
-                      <w:proofErr w:type="gramEnd"/>
                     </w:p>
                   </w:txbxContent>
                 </v:textbox>
@@ -746,7 +738,6 @@
                               <w:t xml:space="preserve">: </w:t>
                             </w:r>
                             <w:proofErr w:type="spellStart"/>
-                            <w:proofErr w:type="gramStart"/>
                             <w:r>
                               <w:rPr>
                                 <w:sz w:val="32"/>
@@ -762,7 +753,6 @@
                               </w:rPr>
                               <w:t>(</w:t>
                             </w:r>
-                            <w:proofErr w:type="gramEnd"/>
                             <w:r>
                               <w:rPr>
                                 <w:sz w:val="32"/>
@@ -868,21 +858,12 @@
                                 <w:szCs w:val="32"/>
                               </w:rPr>
                             </w:pPr>
-                            <w:proofErr w:type="gramStart"/>
-                            <w:r>
-                              <w:rPr>
-                                <w:sz w:val="32"/>
-                                <w:szCs w:val="32"/>
-                              </w:rPr>
-                              <w:t>.</w:t>
-                            </w:r>
-                            <w:proofErr w:type="gramEnd"/>
-                            <w:r>
-                              <w:rPr>
-                                <w:sz w:val="32"/>
-                                <w:szCs w:val="32"/>
-                              </w:rPr>
-                              <w:t>account-line</w:t>
+                            <w:r>
+                              <w:rPr>
+                                <w:sz w:val="32"/>
+                                <w:szCs w:val="32"/>
+                              </w:rPr>
+                              <w:t>.account-line</w:t>
                             </w:r>
                             <w:r>
                               <w:rPr>
@@ -939,7 +920,6 @@
                               <w:t>.</w:t>
                             </w:r>
                             <w:proofErr w:type="spellStart"/>
-                            <w:proofErr w:type="gramStart"/>
                             <w:r>
                               <w:rPr>
                                 <w:sz w:val="32"/>
@@ -971,7 +951,6 @@
                               <w:t>edit-tab</w:t>
                             </w:r>
                             <w:proofErr w:type="spellEnd"/>
-                            <w:proofErr w:type="gramEnd"/>
                             <w:r>
                               <w:rPr>
                                 <w:sz w:val="32"/>
@@ -1107,7 +1086,6 @@
                         <w:t xml:space="preserve">: </w:t>
                       </w:r>
                       <w:proofErr w:type="spellStart"/>
-                      <w:proofErr w:type="gramStart"/>
                       <w:r>
                         <w:rPr>
                           <w:sz w:val="32"/>
@@ -1123,7 +1101,6 @@
                         </w:rPr>
                         <w:t>(</w:t>
                       </w:r>
-                      <w:proofErr w:type="gramEnd"/>
                       <w:r>
                         <w:rPr>
                           <w:sz w:val="32"/>
@@ -1229,21 +1206,12 @@
                           <w:szCs w:val="32"/>
                         </w:rPr>
                       </w:pPr>
-                      <w:proofErr w:type="gramStart"/>
-                      <w:r>
-                        <w:rPr>
-                          <w:sz w:val="32"/>
-                          <w:szCs w:val="32"/>
-                        </w:rPr>
-                        <w:t>.</w:t>
-                      </w:r>
-                      <w:proofErr w:type="gramEnd"/>
-                      <w:r>
-                        <w:rPr>
-                          <w:sz w:val="32"/>
-                          <w:szCs w:val="32"/>
-                        </w:rPr>
-                        <w:t>account-line</w:t>
+                      <w:r>
+                        <w:rPr>
+                          <w:sz w:val="32"/>
+                          <w:szCs w:val="32"/>
+                        </w:rPr>
+                        <w:t>.account-line</w:t>
                       </w:r>
                       <w:r>
                         <w:rPr>
@@ -1300,7 +1268,6 @@
                         <w:t>.</w:t>
                       </w:r>
                       <w:proofErr w:type="spellStart"/>
-                      <w:proofErr w:type="gramStart"/>
                       <w:r>
                         <w:rPr>
                           <w:sz w:val="32"/>
@@ -1332,7 +1299,6 @@
                         <w:t>edit-tab</w:t>
                       </w:r>
                       <w:proofErr w:type="spellEnd"/>
-                      <w:proofErr w:type="gramEnd"/>
                       <w:r>
                         <w:rPr>
                           <w:sz w:val="32"/>
@@ -1473,7 +1439,6 @@
                               </w:rPr>
                             </w:pPr>
                             <w:proofErr w:type="spellStart"/>
-                            <w:proofErr w:type="gramStart"/>
                             <w:r>
                               <w:rPr>
                                 <w:sz w:val="32"/>
@@ -1482,7 +1447,6 @@
                               <w:t>p.infobox-heading</w:t>
                             </w:r>
                             <w:proofErr w:type="spellEnd"/>
-                            <w:proofErr w:type="gramEnd"/>
                             <w:r>
                               <w:rPr>
                                 <w:sz w:val="32"/>
@@ -1587,7 +1551,6 @@
                         </w:rPr>
                       </w:pPr>
                       <w:proofErr w:type="spellStart"/>
-                      <w:proofErr w:type="gramStart"/>
                       <w:r>
                         <w:rPr>
                           <w:sz w:val="32"/>
@@ -1596,7 +1559,6 @@
                         <w:t>p.infobox-heading</w:t>
                       </w:r>
                       <w:proofErr w:type="spellEnd"/>
-                      <w:proofErr w:type="gramEnd"/>
                       <w:r>
                         <w:rPr>
                           <w:sz w:val="32"/>
@@ -1863,7 +1825,6 @@
                                 <w:szCs w:val="32"/>
                               </w:rPr>
                             </w:pPr>
-                            <w:proofErr w:type="gramStart"/>
                             <w:r>
                               <w:rPr>
                                 <w:sz w:val="32"/>
@@ -1872,7 +1833,6 @@
                               <w:t>.</w:t>
                             </w:r>
                             <w:proofErr w:type="spellStart"/>
-                            <w:proofErr w:type="gramEnd"/>
                             <w:r>
                               <w:rPr>
                                 <w:sz w:val="32"/>
@@ -1959,7 +1919,6 @@
                           <w:szCs w:val="32"/>
                         </w:rPr>
                       </w:pPr>
-                      <w:proofErr w:type="gramStart"/>
                       <w:r>
                         <w:rPr>
                           <w:sz w:val="32"/>
@@ -1968,7 +1927,6 @@
                         <w:t>.</w:t>
                       </w:r>
                       <w:proofErr w:type="spellStart"/>
-                      <w:proofErr w:type="gramEnd"/>
                       <w:r>
                         <w:rPr>
                           <w:sz w:val="32"/>
@@ -2091,7 +2049,6 @@
                                 <w:szCs w:val="32"/>
                               </w:rPr>
                             </w:pPr>
-                            <w:proofErr w:type="gramStart"/>
                             <w:r>
                               <w:rPr>
                                 <w:sz w:val="32"/>
@@ -2100,7 +2057,6 @@
                               <w:t>.</w:t>
                             </w:r>
                             <w:proofErr w:type="spellStart"/>
-                            <w:proofErr w:type="gramEnd"/>
                             <w:r>
                               <w:rPr>
                                 <w:sz w:val="32"/>
@@ -2187,7 +2143,6 @@
                           <w:szCs w:val="32"/>
                         </w:rPr>
                       </w:pPr>
-                      <w:proofErr w:type="gramStart"/>
                       <w:r>
                         <w:rPr>
                           <w:sz w:val="32"/>
@@ -2196,7 +2151,6 @@
                         <w:t>.</w:t>
                       </w:r>
                       <w:proofErr w:type="spellStart"/>
-                      <w:proofErr w:type="gramEnd"/>
                       <w:r>
                         <w:rPr>
                           <w:sz w:val="32"/>
@@ -2340,23 +2294,7 @@
                                 <w:sz w:val="32"/>
                                 <w:szCs w:val="32"/>
                               </w:rPr>
-                              <w:t xml:space="preserve">, </w:t>
-                            </w:r>
-                            <w:proofErr w:type="gramStart"/>
-                            <w:r>
-                              <w:rPr>
-                                <w:sz w:val="32"/>
-                                <w:szCs w:val="32"/>
-                              </w:rPr>
-                              <w:t>a</w:t>
-                            </w:r>
-                            <w:proofErr w:type="gramEnd"/>
-                            <w:r>
-                              <w:rPr>
-                                <w:sz w:val="32"/>
-                                <w:szCs w:val="32"/>
-                              </w:rPr>
-                              <w:t xml:space="preserve">, </w:t>
+                              <w:t xml:space="preserve">, a, </w:t>
                             </w:r>
                             <w:proofErr w:type="spellStart"/>
                             <w:r>
@@ -2425,23 +2363,7 @@
                           <w:sz w:val="32"/>
                           <w:szCs w:val="32"/>
                         </w:rPr>
-                        <w:t xml:space="preserve">, </w:t>
-                      </w:r>
-                      <w:proofErr w:type="gramStart"/>
-                      <w:r>
-                        <w:rPr>
-                          <w:sz w:val="32"/>
-                          <w:szCs w:val="32"/>
-                        </w:rPr>
-                        <w:t>a</w:t>
-                      </w:r>
-                      <w:proofErr w:type="gramEnd"/>
-                      <w:r>
-                        <w:rPr>
-                          <w:sz w:val="32"/>
-                          <w:szCs w:val="32"/>
-                        </w:rPr>
-                        <w:t xml:space="preserve">, </w:t>
+                        <w:t xml:space="preserve">, a, </w:t>
                       </w:r>
                       <w:proofErr w:type="spellStart"/>
                       <w:r>
@@ -2571,7 +2493,6 @@
                                 <w:szCs w:val="32"/>
                               </w:rPr>
                             </w:pPr>
-                            <w:proofErr w:type="gramStart"/>
                             <w:r>
                               <w:rPr>
                                 <w:sz w:val="32"/>
@@ -2580,7 +2501,6 @@
                               <w:t>.</w:t>
                             </w:r>
                             <w:proofErr w:type="spellStart"/>
-                            <w:proofErr w:type="gramEnd"/>
                             <w:r>
                               <w:rPr>
                                 <w:sz w:val="32"/>
@@ -2635,7 +2555,6 @@
                           <w:szCs w:val="32"/>
                         </w:rPr>
                       </w:pPr>
-                      <w:proofErr w:type="gramStart"/>
                       <w:r>
                         <w:rPr>
                           <w:sz w:val="32"/>
@@ -2644,7 +2563,6 @@
                         <w:t>.</w:t>
                       </w:r>
                       <w:proofErr w:type="spellStart"/>
-                      <w:proofErr w:type="gramEnd"/>
                       <w:r>
                         <w:rPr>
                           <w:sz w:val="32"/>
@@ -2863,7 +2781,7 @@
         <mc:AlternateContent>
           <mc:Choice Requires="wps">
             <w:drawing>
-              <wp:anchor distT="45720" distB="45720" distL="114300" distR="114300" simplePos="0" relativeHeight="251697152" behindDoc="0" locked="0" layoutInCell="1" allowOverlap="1" wp14:anchorId="0AED6719" wp14:editId="5098D790">
+              <wp:anchor distT="45720" distB="45720" distL="114300" distR="114300" simplePos="0" relativeHeight="251697152" behindDoc="0" locked="0" layoutInCell="1" allowOverlap="1" wp14:anchorId="71DC3026" wp14:editId="273027DA">
                 <wp:simplePos x="0" y="0"/>
                 <wp:positionH relativeFrom="column">
                   <wp:posOffset>1943100</wp:posOffset>
@@ -2956,7 +2874,7 @@
           </mc:Choice>
           <mc:Fallback>
             <w:pict>
-              <v:shape w14:anchorId="0AED6719" id="_x0000_s1038" type="#_x0000_t202" style="position:absolute;margin-left:153pt;margin-top:96.65pt;width:183.75pt;height:27.75pt;z-index:251697152;visibility:visible;mso-wrap-style:square;mso-width-percent:0;mso-height-percent:0;mso-wrap-distance-left:9pt;mso-wrap-distance-top:3.6pt;mso-wrap-distance-right:9pt;mso-wrap-distance-bottom:3.6pt;mso-position-horizontal:absolute;mso-position-horizontal-relative:text;mso-position-vertical:absolute;mso-position-vertical-relative:text;mso-width-percent:0;mso-height-percent:0;mso-width-relative:margin;mso-height-relative:margin;v-text-anchor:top" o:gfxdata="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">
+              <v:shape w14:anchorId="71DC3026" id="_x0000_s1038" type="#_x0000_t202" style="position:absolute;margin-left:153pt;margin-top:96.65pt;width:183.75pt;height:27.75pt;z-index:251697152;visibility:visible;mso-wrap-style:square;mso-width-percent:0;mso-height-percent:0;mso-wrap-distance-left:9pt;mso-wrap-distance-top:3.6pt;mso-wrap-distance-right:9pt;mso-wrap-distance-bottom:3.6pt;mso-position-horizontal:absolute;mso-position-horizontal-relative:text;mso-position-vertical:absolute;mso-position-vertical-relative:text;mso-width-percent:0;mso-height-percent:0;mso-width-relative:margin;mso-height-relative:margin;v-text-anchor:top" o:gfxdata="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">
                 <v:textbox>
                   <w:txbxContent>
                     <w:p>
@@ -3005,7 +2923,7 @@
         <mc:AlternateContent>
           <mc:Choice Requires="wps">
             <w:drawing>
-              <wp:anchor distT="0" distB="0" distL="114300" distR="114300" simplePos="0" relativeHeight="251695104" behindDoc="0" locked="0" layoutInCell="1" allowOverlap="1" wp14:anchorId="52C3778C" wp14:editId="2FCE2A13">
+              <wp:anchor distT="0" distB="0" distL="114300" distR="114300" simplePos="0" relativeHeight="251695104" behindDoc="0" locked="0" layoutInCell="1" allowOverlap="1" wp14:anchorId="7D75AE62" wp14:editId="26AFDDCA">
                 <wp:simplePos x="0" y="0"/>
                 <wp:positionH relativeFrom="column">
                   <wp:posOffset>12620625</wp:posOffset>
@@ -3074,7 +2992,7 @@
         <mc:AlternateContent>
           <mc:Choice Requires="wps">
             <w:drawing>
-              <wp:anchor distT="0" distB="0" distL="114300" distR="114300" simplePos="0" relativeHeight="251693056" behindDoc="0" locked="0" layoutInCell="1" allowOverlap="1" wp14:anchorId="1330EA2E" wp14:editId="5694A0EE">
+              <wp:anchor distT="0" distB="0" distL="114300" distR="114300" simplePos="0" relativeHeight="251693056" behindDoc="0" locked="0" layoutInCell="1" allowOverlap="1" wp14:anchorId="43DC4F59" wp14:editId="75DCCF50">
                 <wp:simplePos x="0" y="0"/>
                 <wp:positionH relativeFrom="column">
                   <wp:posOffset>1676400</wp:posOffset>
@@ -3139,7 +3057,7 @@
           </mc:Choice>
           <mc:Fallback>
             <w:pict>
-              <v:rect w14:anchorId="1330EA2E" id="Téglalap 30" o:spid="_x0000_s1039" style="position:absolute;margin-left:132pt;margin-top:92.9pt;width:18.75pt;height:18.75pt;z-index:251693056;visibility:visible;mso-wrap-style:square;mso-wrap-distance-left:9pt;mso-wrap-distance-top:0;mso-wrap-distance-right:9pt;mso-wrap-distance-bottom:0;mso-position-horizontal:absolute;mso-position-horizontal-relative:text;mso-position-vertical:absolute;mso-position-vertical-relative:text;v-text-anchor:middle" o:gfxdata="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" fillcolor="#5b9bd5 [3204]" strokecolor="#1f4d78 [1604]" strokeweight="1pt">
+              <v:rect w14:anchorId="43DC4F59" id="Téglalap 30" o:spid="_x0000_s1039" style="position:absolute;margin-left:132pt;margin-top:92.9pt;width:18.75pt;height:18.75pt;z-index:251693056;visibility:visible;mso-wrap-style:square;mso-wrap-distance-left:9pt;mso-wrap-distance-top:0;mso-wrap-distance-right:9pt;mso-wrap-distance-bottom:0;mso-position-horizontal:absolute;mso-position-horizontal-relative:text;mso-position-vertical:absolute;mso-position-vertical-relative:text;v-text-anchor:middle" o:gfxdata="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" fillcolor="#5b9bd5 [3204]" strokecolor="#1f4d78 [1604]" strokeweight="1pt">
                 <v:textbox>
                   <w:txbxContent>
                     <w:p>
@@ -3162,7 +3080,7 @@
         <mc:AlternateContent>
           <mc:Choice Requires="wps">
             <w:drawing>
-              <wp:anchor distT="45720" distB="45720" distL="114300" distR="114300" simplePos="0" relativeHeight="251692032" behindDoc="0" locked="0" layoutInCell="1" allowOverlap="1" wp14:anchorId="7B386E6B" wp14:editId="3EF10691">
+              <wp:anchor distT="45720" distB="45720" distL="114300" distR="114300" simplePos="0" relativeHeight="251692032" behindDoc="0" locked="0" layoutInCell="1" allowOverlap="1" wp14:anchorId="330A22EE" wp14:editId="26EAC979">
                 <wp:simplePos x="0" y="0"/>
                 <wp:positionH relativeFrom="column">
                   <wp:posOffset>8686800</wp:posOffset>
@@ -3212,7 +3130,6 @@
                                 <w:szCs w:val="32"/>
                               </w:rPr>
                             </w:pPr>
-                            <w:proofErr w:type="gramStart"/>
                             <w:r>
                               <w:rPr>
                                 <w:sz w:val="32"/>
@@ -3221,7 +3138,6 @@
                               <w:t>.</w:t>
                             </w:r>
                             <w:proofErr w:type="spellStart"/>
-                            <w:proofErr w:type="gramEnd"/>
                             <w:r>
                               <w:rPr>
                                 <w:sz w:val="32"/>
@@ -3266,7 +3182,7 @@
           </mc:Choice>
           <mc:Fallback>
             <w:pict>
-              <v:shape w14:anchorId="7B386E6B" id="_x0000_s1040" type="#_x0000_t202" style="position:absolute;margin-left:684pt;margin-top:67.4pt;width:183.75pt;height:39pt;z-index:251692032;visibility:visible;mso-wrap-style:square;mso-width-percent:0;mso-height-percent:0;mso-wrap-distance-left:9pt;mso-wrap-distance-top:3.6pt;mso-wrap-distance-right:9pt;mso-wrap-distance-bottom:3.6pt;mso-position-horizontal:absolute;mso-position-horizontal-relative:text;mso-position-vertical:absolute;mso-position-vertical-relative:text;mso-width-percent:0;mso-height-percent:0;mso-width-relative:margin;mso-height-relative:margin;v-text-anchor:top" o:gfxdata="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">
+              <v:shape w14:anchorId="330A22EE" id="_x0000_s1040" type="#_x0000_t202" style="position:absolute;margin-left:684pt;margin-top:67.4pt;width:183.75pt;height:39pt;z-index:251692032;visibility:visible;mso-wrap-style:square;mso-width-percent:0;mso-height-percent:0;mso-wrap-distance-left:9pt;mso-wrap-distance-top:3.6pt;mso-wrap-distance-right:9pt;mso-wrap-distance-bottom:3.6pt;mso-position-horizontal:absolute;mso-position-horizontal-relative:text;mso-position-vertical:absolute;mso-position-vertical-relative:text;mso-width-percent:0;mso-height-percent:0;mso-width-relative:margin;mso-height-relative:margin;v-text-anchor:top" o:gfxdata="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">
                 <v:textbox>
                   <w:txbxContent>
                     <w:p>
@@ -3276,7 +3192,6 @@
                           <w:szCs w:val="32"/>
                         </w:rPr>
                       </w:pPr>
-                      <w:proofErr w:type="gramStart"/>
                       <w:r>
                         <w:rPr>
                           <w:sz w:val="32"/>
@@ -3285,7 +3200,6 @@
                         <w:t>.</w:t>
                       </w:r>
                       <w:proofErr w:type="spellStart"/>
-                      <w:proofErr w:type="gramEnd"/>
                       <w:r>
                         <w:rPr>
                           <w:sz w:val="32"/>
@@ -3324,13 +3238,72 @@
           <w:lang w:eastAsia="hu-HU"/>
         </w:rPr>
         <w:drawing>
-          <wp:anchor distT="0" distB="0" distL="114300" distR="114300" simplePos="0" relativeHeight="251666432" behindDoc="0" locked="0" layoutInCell="1" allowOverlap="1" wp14:anchorId="450C8F99" wp14:editId="0DEDC810">
+          <wp:inline distT="0" distB="0" distL="0" distR="0" wp14:anchorId="5CEFBCFF" wp14:editId="743268C3">
+            <wp:extent cx="12887325" cy="2924175"/>
+            <wp:effectExtent l="0" t="0" r="9525" b="9525"/>
+            <wp:docPr id="3" name="Kép 3"/>
+            <wp:cNvGraphicFramePr>
+              <a:graphicFrameLocks xmlns:a="http://schemas.openxmlformats.org/drawingml/2006/main" noChangeAspect="1"/>
+            </wp:cNvGraphicFramePr>
+            <a:graphic xmlns:a="http://schemas.openxmlformats.org/drawingml/2006/main">
+              <a:graphicData uri="http://schemas.openxmlformats.org/drawingml/2006/picture">
+                <pic:pic xmlns:pic="http://schemas.openxmlformats.org/drawingml/2006/picture">
+                  <pic:nvPicPr>
+                    <pic:cNvPr id="1" name=""/>
+                    <pic:cNvPicPr/>
+                  </pic:nvPicPr>
+                  <pic:blipFill>
+                    <a:blip r:embed="rId6"/>
+                    <a:stretch>
+                      <a:fillRect/>
+                    </a:stretch>
+                  </pic:blipFill>
+                  <pic:spPr>
+                    <a:xfrm>
+                      <a:off x="0" y="0"/>
+                      <a:ext cx="12887325" cy="2924175"/>
+                    </a:xfrm>
+                    <a:prstGeom prst="rect">
+                      <a:avLst/>
+                    </a:prstGeom>
+                  </pic:spPr>
+                </pic:pic>
+              </a:graphicData>
+            </a:graphic>
+          </wp:inline>
+        </w:drawing>
+      </w:r>
+    </w:p>
+    <w:p/>
+    <w:p>
+      <w:pPr>
+        <w:pStyle w:val="Cmsor1"/>
+      </w:pPr>
+      <w:r>
+        <w:t xml:space="preserve">Mobile </w:t>
+      </w:r>
+      <w:proofErr w:type="spellStart"/>
+      <w:r>
+        <w:t>layout</w:t>
+      </w:r>
+      <w:proofErr w:type="spellEnd"/>
+    </w:p>
+    <w:p/>
+    <w:p/>
+    <w:p>
+      <w:r>
+        <w:rPr>
+          <w:noProof/>
+          <w:lang w:eastAsia="hu-HU"/>
+        </w:rPr>
+        <w:drawing>
+          <wp:anchor distT="0" distB="0" distL="114300" distR="114300" simplePos="0" relativeHeight="251666432" behindDoc="0" locked="0" layoutInCell="1" allowOverlap="1" wp14:anchorId="00DF7AFB" wp14:editId="187DB099">
             <wp:simplePos x="0" y="0"/>
             <wp:positionH relativeFrom="column">
               <wp:posOffset>3590925</wp:posOffset>
             </wp:positionH>
             <wp:positionV relativeFrom="paragraph">
-              <wp:posOffset>3046730</wp:posOffset>
+              <wp:posOffset>47625</wp:posOffset>
             </wp:positionV>
             <wp:extent cx="3760470" cy="6685280"/>
             <wp:effectExtent l="0" t="0" r="0" b="1270"/>
@@ -3347,7 +3320,7 @@
                     <pic:cNvPicPr/>
                   </pic:nvPicPr>
                   <pic:blipFill>
-                    <a:blip r:embed="rId6" cstate="print">
+                    <a:blip r:embed="rId7" cstate="print">
                       <a:extLst>
                         <a:ext uri="{28A0092B-C50C-407E-A947-70E740481C1C}">
                           <a14:useLocalDpi xmlns:a14="http://schemas.microsoft.com/office/drawing/2010/main" val="0"/>
@@ -3384,44 +3357,118 @@
           <w:noProof/>
           <w:lang w:eastAsia="hu-HU"/>
         </w:rPr>
-        <w:drawing>
-          <wp:inline distT="0" distB="0" distL="0" distR="0" wp14:anchorId="4F9D125B" wp14:editId="57D5FFB4">
-            <wp:extent cx="12887325" cy="2924175"/>
-            <wp:effectExtent l="0" t="0" r="9525" b="9525"/>
-            <wp:docPr id="3" name="Kép 3"/>
-            <wp:cNvGraphicFramePr>
-              <a:graphicFrameLocks xmlns:a="http://schemas.openxmlformats.org/drawingml/2006/main" noChangeAspect="1"/>
-            </wp:cNvGraphicFramePr>
-            <a:graphic xmlns:a="http://schemas.openxmlformats.org/drawingml/2006/main">
-              <a:graphicData uri="http://schemas.openxmlformats.org/drawingml/2006/picture">
-                <pic:pic xmlns:pic="http://schemas.openxmlformats.org/drawingml/2006/picture">
-                  <pic:nvPicPr>
-                    <pic:cNvPr id="1" name=""/>
-                    <pic:cNvPicPr/>
-                  </pic:nvPicPr>
-                  <pic:blipFill>
-                    <a:blip r:embed="rId7"/>
-                    <a:stretch>
-                      <a:fillRect/>
-                    </a:stretch>
-                  </pic:blipFill>
-                  <pic:spPr>
-                    <a:xfrm>
-                      <a:off x="0" y="0"/>
-                      <a:ext cx="12887325" cy="2924175"/>
-                    </a:xfrm>
-                    <a:prstGeom prst="rect">
-                      <a:avLst/>
-                    </a:prstGeom>
-                  </pic:spPr>
-                </pic:pic>
-              </a:graphicData>
-            </a:graphic>
-          </wp:inline>
-        </w:drawing>
-      </w:r>
-    </w:p>
-    <w:p>
+        <mc:AlternateContent>
+          <mc:Choice Requires="wps">
+            <w:drawing>
+              <wp:anchor distT="45720" distB="45720" distL="114300" distR="114300" simplePos="0" relativeHeight="251681792" behindDoc="0" locked="0" layoutInCell="1" allowOverlap="1" wp14:anchorId="1B6EA5D7" wp14:editId="7EDCFAD9">
+                <wp:simplePos x="0" y="0"/>
+                <wp:positionH relativeFrom="column">
+                  <wp:posOffset>1647825</wp:posOffset>
+                </wp:positionH>
+                <wp:positionV relativeFrom="paragraph">
+                  <wp:posOffset>874395</wp:posOffset>
+                </wp:positionV>
+                <wp:extent cx="1609725" cy="495300"/>
+                <wp:effectExtent l="0" t="0" r="28575" b="19050"/>
+                <wp:wrapNone/>
+                <wp:docPr id="19" name="Szövegdoboz 2"/>
+                <wp:cNvGraphicFramePr>
+                  <a:graphicFrameLocks xmlns:a="http://schemas.openxmlformats.org/drawingml/2006/main"/>
+                </wp:cNvGraphicFramePr>
+                <a:graphic xmlns:a="http://schemas.openxmlformats.org/drawingml/2006/main">
+                  <a:graphicData uri="http://schemas.microsoft.com/office/word/2010/wordprocessingShape">
+                    <wps:wsp>
+                      <wps:cNvSpPr txBox="1">
+                        <a:spLocks noChangeArrowheads="1"/>
+                      </wps:cNvSpPr>
+                      <wps:spPr bwMode="auto">
+                        <a:xfrm>
+                          <a:off x="0" y="0"/>
+                          <a:ext cx="1609725" cy="495300"/>
+                        </a:xfrm>
+                        <a:prstGeom prst="rect">
+                          <a:avLst/>
+                        </a:prstGeom>
+                        <a:solidFill>
+                          <a:srgbClr val="FFFFFF">
+                            <a:alpha val="70000"/>
+                          </a:srgbClr>
+                        </a:solidFill>
+                        <a:ln w="9525">
+                          <a:solidFill>
+                            <a:srgbClr val="000000"/>
+                          </a:solidFill>
+                          <a:miter lim="800000"/>
+                          <a:headEnd/>
+                          <a:tailEnd/>
+                        </a:ln>
+                      </wps:spPr>
+                      <wps:txbx>
+                        <w:txbxContent>
+                          <w:p>
+                            <w:pPr>
+                              <w:rPr>
+                                <w:sz w:val="32"/>
+                                <w:szCs w:val="32"/>
+                              </w:rPr>
+                            </w:pPr>
+                            <w:proofErr w:type="spellStart"/>
+                            <w:r>
+                              <w:rPr>
+                                <w:sz w:val="32"/>
+                                <w:szCs w:val="32"/>
+                              </w:rPr>
+                              <w:t>header</w:t>
+                            </w:r>
+                            <w:proofErr w:type="spellEnd"/>
+                          </w:p>
+                        </w:txbxContent>
+                      </wps:txbx>
+                      <wps:bodyPr rot="0" vert="horz" wrap="square" lIns="91440" tIns="45720" rIns="91440" bIns="45720" anchor="t" anchorCtr="0">
+                        <a:noAutofit/>
+                      </wps:bodyPr>
+                    </wps:wsp>
+                  </a:graphicData>
+                </a:graphic>
+                <wp14:sizeRelH relativeFrom="margin">
+                  <wp14:pctWidth>0</wp14:pctWidth>
+                </wp14:sizeRelH>
+                <wp14:sizeRelV relativeFrom="margin">
+                  <wp14:pctHeight>0</wp14:pctHeight>
+                </wp14:sizeRelV>
+              </wp:anchor>
+            </w:drawing>
+          </mc:Choice>
+          <mc:Fallback>
+            <w:pict>
+              <v:shape w14:anchorId="1B6EA5D7" id="_x0000_s1041" type="#_x0000_t202" style="position:absolute;margin-left:129.75pt;margin-top:68.85pt;width:126.75pt;height:39pt;z-index:251681792;visibility:visible;mso-wrap-style:square;mso-width-percent:0;mso-height-percent:0;mso-wrap-distance-left:9pt;mso-wrap-distance-top:3.6pt;mso-wrap-distance-right:9pt;mso-wrap-distance-bottom:3.6pt;mso-position-horizontal:absolute;mso-position-horizontal-relative:text;mso-position-vertical:absolute;mso-position-vertical-relative:text;mso-width-percent:0;mso-height-percent:0;mso-width-relative:margin;mso-height-relative:margin;v-text-anchor:top" o:gfxdata="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">
+                <v:fill opacity="46003f"/>
+                <v:textbox>
+                  <w:txbxContent>
+                    <w:p>
+                      <w:pPr>
+                        <w:rPr>
+                          <w:sz w:val="32"/>
+                          <w:szCs w:val="32"/>
+                        </w:rPr>
+                      </w:pPr>
+                      <w:proofErr w:type="spellStart"/>
+                      <w:r>
+                        <w:rPr>
+                          <w:sz w:val="32"/>
+                          <w:szCs w:val="32"/>
+                        </w:rPr>
+                        <w:t>header</w:t>
+                      </w:r>
+                      <w:proofErr w:type="spellEnd"/>
+                    </w:p>
+                  </w:txbxContent>
+                </v:textbox>
+              </v:shape>
+            </w:pict>
+          </mc:Fallback>
+        </mc:AlternateContent>
+      </w:r>
       <w:r>
         <w:rPr>
           <w:noProof/>
@@ -3430,13 +3477,13 @@
         <mc:AlternateContent>
           <mc:Choice Requires="wps">
             <w:drawing>
-              <wp:anchor distT="45720" distB="45720" distL="114300" distR="114300" simplePos="0" relativeHeight="251683840" behindDoc="0" locked="0" layoutInCell="1" allowOverlap="1" wp14:anchorId="049B5CB1" wp14:editId="573FA181">
+              <wp:anchor distT="45720" distB="45720" distL="114300" distR="114300" simplePos="0" relativeHeight="251683840" behindDoc="0" locked="0" layoutInCell="1" allowOverlap="1" wp14:anchorId="1C120E19" wp14:editId="7BB3A614">
                 <wp:simplePos x="0" y="0"/>
                 <wp:positionH relativeFrom="column">
-                  <wp:posOffset>4495800</wp:posOffset>
+                  <wp:posOffset>5105400</wp:posOffset>
                 </wp:positionH>
                 <wp:positionV relativeFrom="paragraph">
-                  <wp:posOffset>741045</wp:posOffset>
+                  <wp:posOffset>817245</wp:posOffset>
                 </wp:positionV>
                 <wp:extent cx="2333625" cy="1885950"/>
                 <wp:effectExtent l="0" t="0" r="28575" b="19050"/>
@@ -3480,7 +3527,6 @@
                                 <w:szCs w:val="32"/>
                               </w:rPr>
                             </w:pPr>
-                            <w:proofErr w:type="gramStart"/>
                             <w:r>
                               <w:rPr>
                                 <w:sz w:val="32"/>
@@ -3488,7 +3534,6 @@
                               </w:rPr>
                               <w:t>.</w:t>
                             </w:r>
-                            <w:proofErr w:type="gramEnd"/>
                             <w:r>
                               <w:rPr>
                                 <w:sz w:val="32"/>
@@ -3564,7 +3609,7 @@
           </mc:Choice>
           <mc:Fallback>
             <w:pict>
-              <v:shape w14:anchorId="049B5CB1" id="_x0000_s1041" type="#_x0000_t202" style="position:absolute;margin-left:354pt;margin-top:58.35pt;width:183.75pt;height:148.5pt;z-index:251683840;visibility:visible;mso-wrap-style:square;mso-width-percent:0;mso-height-percent:0;mso-wrap-distance-left:9pt;mso-wrap-distance-top:3.6pt;mso-wrap-distance-right:9pt;mso-wrap-distance-bottom:3.6pt;mso-position-horizontal:absolute;mso-position-horizontal-relative:text;mso-position-vertical:absolute;mso-position-vertical-relative:text;mso-width-percent:0;mso-height-percent:0;mso-width-relative:margin;mso-height-relative:margin;v-text-anchor:top" o:gfxdata="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">
+              <v:shape w14:anchorId="1C120E19" id="_x0000_s1042" type="#_x0000_t202" style="position:absolute;margin-left:402pt;margin-top:64.35pt;width:183.75pt;height:148.5pt;z-index:251683840;visibility:visible;mso-wrap-style:square;mso-width-percent:0;mso-height-percent:0;mso-wrap-distance-left:9pt;mso-wrap-distance-top:3.6pt;mso-wrap-distance-right:9pt;mso-wrap-distance-bottom:3.6pt;mso-position-horizontal:absolute;mso-position-horizontal-relative:text;mso-position-vertical:absolute;mso-position-vertical-relative:text;mso-width-percent:0;mso-height-percent:0;mso-width-relative:margin;mso-height-relative:margin;v-text-anchor:top" o:gfxdata="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">
                 <v:textbox>
                   <w:txbxContent>
                     <w:p>
@@ -3574,7 +3619,6 @@
                           <w:szCs w:val="32"/>
                         </w:rPr>
                       </w:pPr>
-                      <w:proofErr w:type="gramStart"/>
                       <w:r>
                         <w:rPr>
                           <w:sz w:val="32"/>
@@ -3582,7 +3626,6 @@
                         </w:rPr>
                         <w:t>.</w:t>
                       </w:r>
-                      <w:proofErr w:type="gramEnd"/>
                       <w:r>
                         <w:rPr>
                           <w:sz w:val="32"/>
@@ -3638,120 +3681,6 @@
                         </w:rPr>
                         <w:t>@1025</w:t>
                       </w:r>
-                    </w:p>
-                  </w:txbxContent>
-                </v:textbox>
-              </v:shape>
-            </w:pict>
-          </mc:Fallback>
-        </mc:AlternateContent>
-      </w:r>
-      <w:r>
-        <w:rPr>
-          <w:noProof/>
-          <w:lang w:eastAsia="hu-HU"/>
-        </w:rPr>
-        <mc:AlternateContent>
-          <mc:Choice Requires="wps">
-            <w:drawing>
-              <wp:anchor distT="45720" distB="45720" distL="114300" distR="114300" simplePos="0" relativeHeight="251681792" behindDoc="0" locked="0" layoutInCell="1" allowOverlap="1" wp14:anchorId="3F23BC56" wp14:editId="58FD0D5A">
-                <wp:simplePos x="0" y="0"/>
-                <wp:positionH relativeFrom="column">
-                  <wp:posOffset>1857375</wp:posOffset>
-                </wp:positionH>
-                <wp:positionV relativeFrom="paragraph">
-                  <wp:posOffset>741045</wp:posOffset>
-                </wp:positionV>
-                <wp:extent cx="2333625" cy="495300"/>
-                <wp:effectExtent l="0" t="0" r="28575" b="19050"/>
-                <wp:wrapNone/>
-                <wp:docPr id="19" name="Szövegdoboz 2"/>
-                <wp:cNvGraphicFramePr>
-                  <a:graphicFrameLocks xmlns:a="http://schemas.openxmlformats.org/drawingml/2006/main"/>
-                </wp:cNvGraphicFramePr>
-                <a:graphic xmlns:a="http://schemas.openxmlformats.org/drawingml/2006/main">
-                  <a:graphicData uri="http://schemas.microsoft.com/office/word/2010/wordprocessingShape">
-                    <wps:wsp>
-                      <wps:cNvSpPr txBox="1">
-                        <a:spLocks noChangeArrowheads="1"/>
-                      </wps:cNvSpPr>
-                      <wps:spPr bwMode="auto">
-                        <a:xfrm>
-                          <a:off x="0" y="0"/>
-                          <a:ext cx="2333625" cy="495300"/>
-                        </a:xfrm>
-                        <a:prstGeom prst="rect">
-                          <a:avLst/>
-                        </a:prstGeom>
-                        <a:solidFill>
-                          <a:srgbClr val="FFFFFF"/>
-                        </a:solidFill>
-                        <a:ln w="9525">
-                          <a:solidFill>
-                            <a:srgbClr val="000000"/>
-                          </a:solidFill>
-                          <a:miter lim="800000"/>
-                          <a:headEnd/>
-                          <a:tailEnd/>
-                        </a:ln>
-                      </wps:spPr>
-                      <wps:txbx>
-                        <w:txbxContent>
-                          <w:p>
-                            <w:pPr>
-                              <w:rPr>
-                                <w:sz w:val="32"/>
-                                <w:szCs w:val="32"/>
-                              </w:rPr>
-                            </w:pPr>
-                            <w:proofErr w:type="spellStart"/>
-                            <w:r>
-                              <w:rPr>
-                                <w:sz w:val="32"/>
-                                <w:szCs w:val="32"/>
-                              </w:rPr>
-                              <w:t>header</w:t>
-                            </w:r>
-                            <w:proofErr w:type="spellEnd"/>
-                          </w:p>
-                        </w:txbxContent>
-                      </wps:txbx>
-                      <wps:bodyPr rot="0" vert="horz" wrap="square" lIns="91440" tIns="45720" rIns="91440" bIns="45720" anchor="t" anchorCtr="0">
-                        <a:noAutofit/>
-                      </wps:bodyPr>
-                    </wps:wsp>
-                  </a:graphicData>
-                </a:graphic>
-                <wp14:sizeRelH relativeFrom="margin">
-                  <wp14:pctWidth>0</wp14:pctWidth>
-                </wp14:sizeRelH>
-                <wp14:sizeRelV relativeFrom="margin">
-                  <wp14:pctHeight>0</wp14:pctHeight>
-                </wp14:sizeRelV>
-              </wp:anchor>
-            </w:drawing>
-          </mc:Choice>
-          <mc:Fallback>
-            <w:pict>
-              <v:shape w14:anchorId="3F23BC56" id="_x0000_s1042" type="#_x0000_t202" style="position:absolute;margin-left:146.25pt;margin-top:58.35pt;width:183.75pt;height:39pt;z-index:251681792;visibility:visible;mso-wrap-style:square;mso-width-percent:0;mso-height-percent:0;mso-wrap-distance-left:9pt;mso-wrap-distance-top:3.6pt;mso-wrap-distance-right:9pt;mso-wrap-distance-bottom:3.6pt;mso-position-horizontal:absolute;mso-position-horizontal-relative:text;mso-position-vertical:absolute;mso-position-vertical-relative:text;mso-width-percent:0;mso-height-percent:0;mso-width-relative:margin;mso-height-relative:margin;v-text-anchor:top" o:gfxdata="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">
-                <v:textbox>
-                  <w:txbxContent>
-                    <w:p>
-                      <w:pPr>
-                        <w:rPr>
-                          <w:sz w:val="32"/>
-                          <w:szCs w:val="32"/>
-                        </w:rPr>
-                      </w:pPr>
-                      <w:proofErr w:type="spellStart"/>
-                      <w:r>
-                        <w:rPr>
-                          <w:sz w:val="32"/>
-                          <w:szCs w:val="32"/>
-                        </w:rPr>
-                        <w:t>header</w:t>
-                      </w:r>
-                      <w:proofErr w:type="spellEnd"/>
                     </w:p>
                   </w:txbxContent>
                 </v:textbox>
@@ -3879,6 +3808,407 @@
         <w:t xml:space="preserve">    </w:t>
       </w:r>
     </w:p>
+    <w:p/>
+    <w:p>
+      <w:pPr>
+        <w:pStyle w:val="Cmsor1"/>
+      </w:pPr>
+      <w:r>
+        <w:t xml:space="preserve">Tablet </w:t>
+      </w:r>
+      <w:proofErr w:type="spellStart"/>
+      <w:r>
+        <w:t>layout</w:t>
+      </w:r>
+      <w:proofErr w:type="spellEnd"/>
+    </w:p>
+    <w:p/>
+    <w:p>
+      <w:r>
+        <w:rPr>
+          <w:noProof/>
+          <w:lang w:eastAsia="hu-HU"/>
+        </w:rPr>
+        <w:drawing>
+          <wp:inline distT="0" distB="0" distL="0" distR="0">
+            <wp:extent cx="7097638" cy="13887123"/>
+            <wp:effectExtent l="0" t="0" r="8255" b="635"/>
+            <wp:docPr id="55" name="Kép 55"/>
+            <wp:cNvGraphicFramePr>
+              <a:graphicFrameLocks xmlns:a="http://schemas.openxmlformats.org/drawingml/2006/main" noChangeAspect="1"/>
+            </wp:cNvGraphicFramePr>
+            <a:graphic xmlns:a="http://schemas.openxmlformats.org/drawingml/2006/main">
+              <a:graphicData uri="http://schemas.openxmlformats.org/drawingml/2006/picture">
+                <pic:pic xmlns:pic="http://schemas.openxmlformats.org/drawingml/2006/picture">
+                  <pic:nvPicPr>
+                    <pic:cNvPr id="55" name="tablet-landscape-orientation.jpg"/>
+                    <pic:cNvPicPr/>
+                  </pic:nvPicPr>
+                  <pic:blipFill>
+                    <a:blip r:embed="rId10" cstate="print">
+                      <a:extLst>
+                        <a:ext uri="{28A0092B-C50C-407E-A947-70E740481C1C}">
+                          <a14:useLocalDpi xmlns:a14="http://schemas.microsoft.com/office/drawing/2010/main" val="0"/>
+                        </a:ext>
+                      </a:extLst>
+                    </a:blip>
+                    <a:stretch>
+                      <a:fillRect/>
+                    </a:stretch>
+                  </pic:blipFill>
+                  <pic:spPr>
+                    <a:xfrm>
+                      <a:off x="0" y="0"/>
+                      <a:ext cx="7100582" cy="13892883"/>
+                    </a:xfrm>
+                    <a:prstGeom prst="rect">
+                      <a:avLst/>
+                    </a:prstGeom>
+                  </pic:spPr>
+                </pic:pic>
+              </a:graphicData>
+            </a:graphic>
+          </wp:inline>
+        </w:drawing>
+      </w:r>
+      <w:r>
+        <w:t xml:space="preserve">    </w:t>
+      </w:r>
+      <w:r>
+        <w:rPr>
+          <w:noProof/>
+          <w:lang w:eastAsia="hu-HU"/>
+        </w:rPr>
+        <w:drawing>
+          <wp:inline distT="0" distB="0" distL="0" distR="0" wp14:anchorId="582507F1" wp14:editId="1FAE9E1E">
+            <wp:extent cx="3080707" cy="13895198"/>
+            <wp:effectExtent l="0" t="0" r="5715" b="0"/>
+            <wp:docPr id="62" name="Kép 62"/>
+            <wp:cNvGraphicFramePr>
+              <a:graphicFrameLocks xmlns:a="http://schemas.openxmlformats.org/drawingml/2006/main" noChangeAspect="1"/>
+            </wp:cNvGraphicFramePr>
+            <a:graphic xmlns:a="http://schemas.openxmlformats.org/drawingml/2006/main">
+              <a:graphicData uri="http://schemas.openxmlformats.org/drawingml/2006/picture">
+                <pic:pic xmlns:pic="http://schemas.openxmlformats.org/drawingml/2006/picture">
+                  <pic:nvPicPr>
+                    <pic:cNvPr id="62" name="tablet-portrait-orientation.jpg"/>
+                    <pic:cNvPicPr/>
+                  </pic:nvPicPr>
+                  <pic:blipFill>
+                    <a:blip r:embed="rId11" cstate="print">
+                      <a:extLst>
+                        <a:ext uri="{28A0092B-C50C-407E-A947-70E740481C1C}">
+                          <a14:useLocalDpi xmlns:a14="http://schemas.microsoft.com/office/drawing/2010/main" val="0"/>
+                        </a:ext>
+                      </a:extLst>
+                    </a:blip>
+                    <a:stretch>
+                      <a:fillRect/>
+                    </a:stretch>
+                  </pic:blipFill>
+                  <pic:spPr>
+                    <a:xfrm>
+                      <a:off x="0" y="0"/>
+                      <a:ext cx="3087209" cy="13924523"/>
+                    </a:xfrm>
+                    <a:prstGeom prst="rect">
+                      <a:avLst/>
+                    </a:prstGeom>
+                  </pic:spPr>
+                </pic:pic>
+              </a:graphicData>
+            </a:graphic>
+          </wp:inline>
+        </w:drawing>
+      </w:r>
+    </w:p>
+    <w:p>
+      <w:r>
+        <w:rPr>
+          <w:noProof/>
+          <w:lang w:eastAsia="hu-HU"/>
+        </w:rPr>
+        <w:drawing>
+          <wp:inline distT="0" distB="0" distL="0" distR="0" wp14:anchorId="273A44DE" wp14:editId="0170CEF8">
+            <wp:extent cx="6076264" cy="3797737"/>
+            <wp:effectExtent l="0" t="0" r="1270" b="0"/>
+            <wp:docPr id="63" name="Kép 63"/>
+            <wp:cNvGraphicFramePr>
+              <a:graphicFrameLocks xmlns:a="http://schemas.openxmlformats.org/drawingml/2006/main" noChangeAspect="1"/>
+            </wp:cNvGraphicFramePr>
+            <a:graphic xmlns:a="http://schemas.openxmlformats.org/drawingml/2006/main">
+              <a:graphicData uri="http://schemas.openxmlformats.org/drawingml/2006/picture">
+                <pic:pic xmlns:pic="http://schemas.openxmlformats.org/drawingml/2006/picture">
+                  <pic:nvPicPr>
+                    <pic:cNvPr id="63" name="tablet-landscape-menu.jpg"/>
+                    <pic:cNvPicPr/>
+                  </pic:nvPicPr>
+                  <pic:blipFill>
+                    <a:blip r:embed="rId12" cstate="print">
+                      <a:extLst>
+                        <a:ext uri="{28A0092B-C50C-407E-A947-70E740481C1C}">
+                          <a14:useLocalDpi xmlns:a14="http://schemas.microsoft.com/office/drawing/2010/main" val="0"/>
+                        </a:ext>
+                      </a:extLst>
+                    </a:blip>
+                    <a:stretch>
+                      <a:fillRect/>
+                    </a:stretch>
+                  </pic:blipFill>
+                  <pic:spPr>
+                    <a:xfrm>
+                      <a:off x="0" y="0"/>
+                      <a:ext cx="6080493" cy="3800380"/>
+                    </a:xfrm>
+                    <a:prstGeom prst="rect">
+                      <a:avLst/>
+                    </a:prstGeom>
+                  </pic:spPr>
+                </pic:pic>
+              </a:graphicData>
+            </a:graphic>
+          </wp:inline>
+        </w:drawing>
+      </w:r>
+      <w:r>
+        <w:t xml:space="preserve">  </w:t>
+      </w:r>
+    </w:p>
+    <w:p/>
+    <w:p>
+      <w:pPr>
+        <w:pStyle w:val="Cmsor1"/>
+      </w:pPr>
+      <w:r>
+        <w:t xml:space="preserve">Media </w:t>
+      </w:r>
+      <w:proofErr w:type="spellStart"/>
+      <w:r>
+        <w:t>query</w:t>
+      </w:r>
+      <w:proofErr w:type="spellEnd"/>
+      <w:r>
+        <w:t xml:space="preserve"> </w:t>
+      </w:r>
+      <w:proofErr w:type="spellStart"/>
+      <w:r>
+        <w:t>breakpoints</w:t>
+      </w:r>
+      <w:proofErr w:type="spellEnd"/>
+    </w:p>
+    <w:p/>
+    <w:p>
+      <w:r>
+        <w:t xml:space="preserve">/* Media </w:t>
+      </w:r>
+      <w:proofErr w:type="spellStart"/>
+      <w:r>
+        <w:t>query</w:t>
+      </w:r>
+      <w:proofErr w:type="spellEnd"/>
+      <w:r>
+        <w:t xml:space="preserve"> </w:t>
+      </w:r>
+      <w:proofErr w:type="spellStart"/>
+      <w:r>
+        <w:t>breakpoints</w:t>
+      </w:r>
+      <w:proofErr w:type="spellEnd"/>
+    </w:p>
+    <w:p>
+      <w:proofErr w:type="spellStart"/>
+      <w:r>
+        <w:t>Small</w:t>
+      </w:r>
+      <w:proofErr w:type="spellEnd"/>
+      <w:r>
+        <w:t xml:space="preserve"> </w:t>
+      </w:r>
+      <w:proofErr w:type="spellStart"/>
+      <w:r>
+        <w:t>devices</w:t>
+      </w:r>
+      <w:proofErr w:type="spellEnd"/>
+      <w:r>
+        <w:t xml:space="preserve"> – mobile-</w:t>
+      </w:r>
+      <w:proofErr w:type="spellStart"/>
+      <w:r>
+        <w:t>first</w:t>
+      </w:r>
+      <w:proofErr w:type="spellEnd"/>
+      <w:r>
+        <w:t xml:space="preserve"> </w:t>
+      </w:r>
+      <w:proofErr w:type="spellStart"/>
+      <w:r>
+        <w:t>development</w:t>
+      </w:r>
+      <w:proofErr w:type="spellEnd"/>
+      <w:r>
+        <w:t xml:space="preserve"> </w:t>
+      </w:r>
+      <w:proofErr w:type="spellStart"/>
+      <w:r>
+        <w:t>applied</w:t>
+      </w:r>
+      <w:proofErr w:type="spellEnd"/>
+      <w:r>
+        <w:t xml:space="preserve"> </w:t>
+      </w:r>
+      <w:proofErr w:type="spellStart"/>
+      <w:r>
+        <w:t>default</w:t>
+      </w:r>
+      <w:proofErr w:type="spellEnd"/>
+    </w:p>
+    <w:p>
+      <w:proofErr w:type="spellStart"/>
+      <w:r>
+        <w:t>Medium</w:t>
+      </w:r>
+      <w:proofErr w:type="spellEnd"/>
+      <w:r>
+        <w:t xml:space="preserve"> </w:t>
+      </w:r>
+      <w:proofErr w:type="spellStart"/>
+      <w:r>
+        <w:t>devices</w:t>
+      </w:r>
+      <w:proofErr w:type="spellEnd"/>
+      <w:r>
+        <w:t xml:space="preserve">: </w:t>
+      </w:r>
+      <w:r>
+        <w:t>@768px</w:t>
+      </w:r>
+    </w:p>
+    <w:p>
+      <w:proofErr w:type="spellStart"/>
+      <w:r>
+        <w:t>Large</w:t>
+      </w:r>
+      <w:proofErr w:type="spellEnd"/>
+      <w:r>
+        <w:t xml:space="preserve"> </w:t>
+      </w:r>
+      <w:proofErr w:type="spellStart"/>
+      <w:r>
+        <w:t>devices</w:t>
+      </w:r>
+      <w:proofErr w:type="spellEnd"/>
+      <w:r>
+        <w:t xml:space="preserve">: </w:t>
+      </w:r>
+      <w:r>
+        <w:t>@992px</w:t>
+      </w:r>
+    </w:p>
+    <w:p>
+      <w:r>
+        <w:t xml:space="preserve">Extra </w:t>
+      </w:r>
+      <w:proofErr w:type="spellStart"/>
+      <w:r>
+        <w:t>large</w:t>
+      </w:r>
+      <w:proofErr w:type="spellEnd"/>
+      <w:r>
+        <w:t xml:space="preserve"> </w:t>
+      </w:r>
+      <w:proofErr w:type="spellStart"/>
+      <w:r>
+        <w:t>devices</w:t>
+      </w:r>
+      <w:proofErr w:type="spellEnd"/>
+      <w:r>
+        <w:t xml:space="preserve">: </w:t>
+      </w:r>
+      <w:r>
+        <w:t>@1025px</w:t>
+      </w:r>
+      <w:r>
+        <w:t xml:space="preserve">  */</w:t>
+      </w:r>
+    </w:p>
+    <w:p>
+      <w:bookmarkStart w:id="0" w:name="_GoBack"/>
+      <w:bookmarkEnd w:id="0"/>
+    </w:p>
+    <w:p>
+      <w:r>
+        <w:t>@768</w:t>
+      </w:r>
+      <w:r>
+        <w:t>px</w:t>
+      </w:r>
+      <w:r>
+        <w:t xml:space="preserve">: </w:t>
+      </w:r>
+      <w:proofErr w:type="spellStart"/>
+      <w:r>
+        <w:t>dropdown-list</w:t>
+      </w:r>
+      <w:proofErr w:type="spellEnd"/>
+      <w:r>
+        <w:t xml:space="preserve"> </w:t>
+      </w:r>
+      <w:proofErr w:type="spellStart"/>
+      <w:r>
+        <w:t>open</w:t>
+      </w:r>
+      <w:proofErr w:type="spellEnd"/>
+      <w:r>
+        <w:t xml:space="preserve"> </w:t>
+      </w:r>
+      <w:proofErr w:type="spellStart"/>
+      <w:r>
+        <w:t>default</w:t>
+      </w:r>
+      <w:proofErr w:type="spellEnd"/>
+    </w:p>
+    <w:p>
+      <w:r>
+        <w:t>@992px</w:t>
+      </w:r>
+      <w:r>
+        <w:t xml:space="preserve">: </w:t>
+      </w:r>
+      <w:r>
+        <w:t>.main-</w:t>
+      </w:r>
+      <w:proofErr w:type="spellStart"/>
+      <w:r>
+        <w:t>content</w:t>
+      </w:r>
+      <w:proofErr w:type="spellEnd"/>
+      <w:r>
+        <w:t xml:space="preserve"> {</w:t>
+      </w:r>
+      <w:proofErr w:type="spellStart"/>
+      <w:r>
+        <w:t>max-width</w:t>
+      </w:r>
+      <w:proofErr w:type="spellEnd"/>
+      <w:r>
+        <w:t>: 900px;</w:t>
+      </w:r>
+      <w:r>
+        <w:t>}</w:t>
+      </w:r>
+    </w:p>
+    <w:p>
+      <w:r>
+        <w:t>@1025</w:t>
+      </w:r>
+      <w:r>
+        <w:t>px</w:t>
+      </w:r>
+      <w:r>
+        <w:t xml:space="preserve"> </w:t>
+      </w:r>
+    </w:p>
+    <w:p/>
     <w:p>
       <w:pPr>
         <w:pStyle w:val="Cmsor1"/>
@@ -3996,6 +4326,9 @@
       </w:r>
       <w:r>
         <w:t xml:space="preserve"> </w:t>
+      </w:r>
+      <w:r>
+        <w:t xml:space="preserve">  </w:t>
       </w:r>
       <w:proofErr w:type="spellStart"/>
       <w:r>
@@ -4140,6 +4473,9 @@
         </mc:AlternateContent>
       </w:r>
       <w:r>
+        <w:t xml:space="preserve"> </w:t>
+      </w:r>
+      <w:r>
         <w:t xml:space="preserve">  </w:t>
       </w:r>
       <w:proofErr w:type="spellStart"/>
@@ -4531,6 +4867,122 @@
         <mc:AlternateContent>
           <mc:Choice Requires="wps">
             <w:drawing>
+              <wp:inline distT="0" distB="0" distL="0" distR="0" wp14:anchorId="6D096BA7" wp14:editId="1D73C92D">
+                <wp:extent cx="609600" cy="400050"/>
+                <wp:effectExtent l="0" t="0" r="0" b="0"/>
+                <wp:docPr id="195" name="Téglalap 195"/>
+                <wp:cNvGraphicFramePr/>
+                <a:graphic xmlns:a="http://schemas.openxmlformats.org/drawingml/2006/main">
+                  <a:graphicData uri="http://schemas.microsoft.com/office/word/2010/wordprocessingShape">
+                    <wps:wsp>
+                      <wps:cNvSpPr/>
+                      <wps:spPr>
+                        <a:xfrm>
+                          <a:off x="0" y="0"/>
+                          <a:ext cx="609600" cy="400050"/>
+                        </a:xfrm>
+                        <a:prstGeom prst="rect">
+                          <a:avLst/>
+                        </a:prstGeom>
+                        <a:solidFill>
+                          <a:srgbClr val="0645BF"/>
+                        </a:solidFill>
+                        <a:ln>
+                          <a:noFill/>
+                        </a:ln>
+                      </wps:spPr>
+                      <wps:style>
+                        <a:lnRef idx="2">
+                          <a:schemeClr val="accent1">
+                            <a:shade val="50000"/>
+                          </a:schemeClr>
+                        </a:lnRef>
+                        <a:fillRef idx="1">
+                          <a:schemeClr val="accent1"/>
+                        </a:fillRef>
+                        <a:effectRef idx="0">
+                          <a:schemeClr val="accent1"/>
+                        </a:effectRef>
+                        <a:fontRef idx="minor">
+                          <a:schemeClr val="lt1"/>
+                        </a:fontRef>
+                      </wps:style>
+                      <wps:txbx>
+                        <w:txbxContent>
+                          <w:p>
+                            <w:pPr>
+                              <w:rPr>
+                                <w:color w:val="000000" w:themeColor="text1"/>
+                              </w:rPr>
+                            </w:pPr>
+                            <w:r>
+                              <w:t>#b0daf</w:t>
+                            </w:r>
+                            <w:r>
+                              <w:t>7</w:t>
+                            </w:r>
+                          </w:p>
+                        </w:txbxContent>
+                      </wps:txbx>
+                      <wps:bodyPr rot="0" spcFirstLastPara="0" vertOverflow="overflow" horzOverflow="overflow" vert="horz" wrap="square" lIns="91440" tIns="45720" rIns="91440" bIns="45720" numCol="1" spcCol="0" rtlCol="0" fromWordArt="0" anchor="ctr" anchorCtr="0" forceAA="0" compatLnSpc="1">
+                        <a:prstTxWarp prst="textNoShape">
+                          <a:avLst/>
+                        </a:prstTxWarp>
+                        <a:noAutofit/>
+                      </wps:bodyPr>
+                    </wps:wsp>
+                  </a:graphicData>
+                </a:graphic>
+              </wp:inline>
+            </w:drawing>
+          </mc:Choice>
+          <mc:Fallback>
+            <w:pict>
+              <v:rect w14:anchorId="6D096BA7" id="Téglalap 195" o:spid="_x0000_s1048" style="width:48pt;height:31.5pt;visibility:visible;mso-wrap-style:square;mso-left-percent:-10001;mso-top-percent:-10001;mso-position-horizontal:absolute;mso-position-horizontal-relative:char;mso-position-vertical:absolute;mso-position-vertical-relative:line;mso-left-percent:-10001;mso-top-percent:-10001;v-text-anchor:middle" o:gfxdata="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" fillcolor="#0645bf" stroked="f" strokeweight="1pt">
+                <v:textbox>
+                  <w:txbxContent>
+                    <w:p>
+                      <w:pPr>
+                        <w:rPr>
+                          <w:color w:val="000000" w:themeColor="text1"/>
+                        </w:rPr>
+                      </w:pPr>
+                      <w:r>
+                        <w:t>#b0daf</w:t>
+                      </w:r>
+                      <w:r>
+                        <w:t>7</w:t>
+                      </w:r>
+                    </w:p>
+                  </w:txbxContent>
+                </v:textbox>
+                <w10:anchorlock/>
+              </v:rect>
+            </w:pict>
+          </mc:Fallback>
+        </mc:AlternateContent>
+      </w:r>
+      <w:r>
+        <w:t xml:space="preserve"> </w:t>
+      </w:r>
+      <w:r>
+        <w:t xml:space="preserve">  </w:t>
+      </w:r>
+      <w:proofErr w:type="spellStart"/>
+      <w:r>
+        <w:t>accent-button</w:t>
+      </w:r>
+      <w:proofErr w:type="spellEnd"/>
+    </w:p>
+    <w:p>
+      <w:r>
+        <w:rPr>
+          <w:noProof/>
+          <w:lang w:eastAsia="hu-HU"/>
+        </w:rPr>
+        <mc:AlternateContent>
+          <mc:Choice Requires="wps">
+            <w:drawing>
               <wp:inline distT="0" distB="0" distL="0" distR="0" wp14:anchorId="2D0C7CCF" wp14:editId="531CCCC4">
                 <wp:extent cx="609600" cy="400050"/>
                 <wp:effectExtent l="0" t="0" r="0" b="0"/>
@@ -4602,7 +5054,7 @@
           </mc:Choice>
           <mc:Fallback>
             <w:pict>
-              <v:rect w14:anchorId="2D0C7CCF" id="Téglalap 28" o:spid="_x0000_s1048" style="width:48pt;height:31.5pt;visibility:visible;mso-wrap-style:square;mso-left-percent:-10001;mso-top-percent:-10001;mso-position-horizontal:absolute;mso-position-horizontal-relative:char;mso-position-vertical:absolute;mso-position-vertical-relative:line;mso-left-percent:-10001;mso-top-percent:-10001;v-text-anchor:middle" o:gfxdata="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" fillcolor="#54595d" stroked="f" strokeweight="1pt">
+              <v:rect w14:anchorId="2D0C7CCF" id="Téglalap 28" o:spid="_x0000_s1049" style="width:48pt;height:31.5pt;visibility:visible;mso-wrap-style:square;mso-left-percent:-10001;mso-top-percent:-10001;mso-position-horizontal:absolute;mso-position-horizontal-relative:char;mso-position-vertical:absolute;mso-position-vertical-relative:line;mso-left-percent:-10001;mso-top-percent:-10001;v-text-anchor:middle" o:gfxdata="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" fillcolor="#54595d" stroked="f" strokeweight="1pt">
                 <v:textbox>
                   <w:txbxContent>
                     <w:p>
@@ -4630,6 +5082,9 @@
         <w:t xml:space="preserve"> </w:t>
       </w:r>
       <w:r>
+        <w:t xml:space="preserve">  </w:t>
+      </w:r>
+      <w:r>
         <w:t xml:space="preserve">h5, </w:t>
       </w:r>
       <w:proofErr w:type="spellStart"/>
@@ -4686,14 +5141,9 @@
       </w:r>
       <w:proofErr w:type="spellStart"/>
       <w:r>
-        <w:t>Georgia','Times'</w:t>
-      </w:r>
-      <w:proofErr w:type="gramStart"/>
-      <w:r>
-        <w:t>,serif</w:t>
+        <w:t>Georgia','Times',serif</w:t>
       </w:r>
       <w:proofErr w:type="spellEnd"/>
-      <w:proofErr w:type="gramEnd"/>
       <w:r>
         <w:t>;</w:t>
       </w:r>
@@ -4748,7 +5198,7 @@
                     <pic:cNvPicPr/>
                   </pic:nvPicPr>
                   <pic:blipFill rotWithShape="1">
-                    <a:blip r:embed="rId10"/>
+                    <a:blip r:embed="rId13"/>
                     <a:srcRect t="1" r="14814" b="6896"/>
                     <a:stretch/>
                   </pic:blipFill>
@@ -4799,7 +5249,7 @@
                     <pic:cNvPicPr/>
                   </pic:nvPicPr>
                   <pic:blipFill>
-                    <a:blip r:embed="rId11"/>
+                    <a:blip r:embed="rId14"/>
                     <a:stretch>
                       <a:fillRect/>
                     </a:stretch>
@@ -4843,7 +5293,7 @@
                     <pic:cNvPicPr/>
                   </pic:nvPicPr>
                   <pic:blipFill>
-                    <a:blip r:embed="rId12"/>
+                    <a:blip r:embed="rId15"/>
                     <a:stretch>
                       <a:fillRect/>
                     </a:stretch>
@@ -4887,7 +5337,7 @@
                     <pic:cNvPicPr/>
                   </pic:nvPicPr>
                   <pic:blipFill>
-                    <a:blip r:embed="rId13"/>
+                    <a:blip r:embed="rId16"/>
                     <a:stretch>
                       <a:fillRect/>
                     </a:stretch>
@@ -4931,7 +5381,7 @@
                     <pic:cNvPicPr/>
                   </pic:nvPicPr>
                   <pic:blipFill>
-                    <a:blip r:embed="rId14"/>
+                    <a:blip r:embed="rId17"/>
                     <a:stretch>
                       <a:fillRect/>
                     </a:stretch>
@@ -4975,7 +5425,7 @@
                     <pic:cNvPicPr/>
                   </pic:nvPicPr>
                   <pic:blipFill>
-                    <a:blip r:embed="rId15"/>
+                    <a:blip r:embed="rId18"/>
                     <a:stretch>
                       <a:fillRect/>
                     </a:stretch>
@@ -5133,7 +5583,7 @@
                     <pic:cNvPicPr/>
                   </pic:nvPicPr>
                   <pic:blipFill rotWithShape="1">
-                    <a:blip r:embed="rId16" cstate="print">
+                    <a:blip r:embed="rId19" cstate="print">
                       <a:extLst>
                         <a:ext uri="{28A0092B-C50C-407E-A947-70E740481C1C}">
                           <a14:useLocalDpi xmlns:a14="http://schemas.microsoft.com/office/drawing/2010/main" val="0"/>
@@ -5187,7 +5637,7 @@
                     <pic:cNvPicPr/>
                   </pic:nvPicPr>
                   <pic:blipFill rotWithShape="1">
-                    <a:blip r:embed="rId16" cstate="print">
+                    <a:blip r:embed="rId19" cstate="print">
                       <a:extLst>
                         <a:ext uri="{28A0092B-C50C-407E-A947-70E740481C1C}">
                           <a14:useLocalDpi xmlns:a14="http://schemas.microsoft.com/office/drawing/2010/main" val="0"/>
@@ -5241,7 +5691,7 @@
                     <pic:cNvPicPr/>
                   </pic:nvPicPr>
                   <pic:blipFill rotWithShape="1">
-                    <a:blip r:embed="rId16" cstate="print">
+                    <a:blip r:embed="rId19" cstate="print">
                       <a:extLst>
                         <a:ext uri="{28A0092B-C50C-407E-A947-70E740481C1C}">
                           <a14:useLocalDpi xmlns:a14="http://schemas.microsoft.com/office/drawing/2010/main" val="0"/>
@@ -5295,7 +5745,7 @@
                     <pic:cNvPicPr/>
                   </pic:nvPicPr>
                   <pic:blipFill rotWithShape="1">
-                    <a:blip r:embed="rId16" cstate="print">
+                    <a:blip r:embed="rId19" cstate="print">
                       <a:extLst>
                         <a:ext uri="{28A0092B-C50C-407E-A947-70E740481C1C}">
                           <a14:useLocalDpi xmlns:a14="http://schemas.microsoft.com/office/drawing/2010/main" val="0"/>
@@ -5338,8 +5788,8 @@
         </w:rPr>
         <w:drawing>
           <wp:inline distT="0" distB="0" distL="0" distR="0" wp14:anchorId="184DC3E4" wp14:editId="39D34EA7">
-            <wp:extent cx="352425" cy="447675"/>
-            <wp:effectExtent l="0" t="0" r="9525" b="9525"/>
+            <wp:extent cx="238125" cy="302483"/>
+            <wp:effectExtent l="0" t="0" r="0" b="2540"/>
             <wp:docPr id="39" name="Kép 39"/>
             <wp:cNvGraphicFramePr>
               <a:graphicFrameLocks xmlns:a="http://schemas.openxmlformats.org/drawingml/2006/main" noChangeAspect="1"/>
@@ -5352,7 +5802,7 @@
                     <pic:cNvPicPr/>
                   </pic:nvPicPr>
                   <pic:blipFill>
-                    <a:blip r:embed="rId17"/>
+                    <a:blip r:embed="rId20"/>
                     <a:stretch>
                       <a:fillRect/>
                     </a:stretch>
@@ -5360,7 +5810,7 @@
                   <pic:spPr>
                     <a:xfrm>
                       <a:off x="0" y="0"/>
-                      <a:ext cx="352425" cy="447675"/>
+                      <a:ext cx="241901" cy="307280"/>
                     </a:xfrm>
                     <a:prstGeom prst="rect">
                       <a:avLst/>
@@ -5509,7 +5959,6 @@
               </w:rPr>
               <w:t>&lt;</w:t>
             </w:r>
-            <w:proofErr w:type="gramStart"/>
             <w:r>
               <w:rPr>
                 <w:rFonts w:ascii="Consolas" w:hAnsi="Consolas"/>
@@ -5519,7 +5968,6 @@
               </w:rPr>
               <w:t>link</w:t>
             </w:r>
-            <w:proofErr w:type="gramEnd"/>
             <w:r>
               <w:rPr>
                 <w:rStyle w:val="attributecolor"/>
@@ -5586,29 +6034,7 @@
                 <w:szCs w:val="23"/>
                 <w:shd w:val="clear" w:color="auto" w:fill="FFFFFF"/>
               </w:rPr>
-              <w:t>&lt;</w:t>
-            </w:r>
-            <w:proofErr w:type="gramStart"/>
-            <w:r>
-              <w:rPr>
-                <w:rStyle w:val="attributevaluecolor"/>
-                <w:rFonts w:ascii="Consolas" w:hAnsi="Consolas"/>
-                <w:sz w:val="23"/>
-                <w:szCs w:val="23"/>
-                <w:shd w:val="clear" w:color="auto" w:fill="FFFFFF"/>
-              </w:rPr>
-              <w:t>link</w:t>
-            </w:r>
-            <w:proofErr w:type="gramEnd"/>
-            <w:r>
-              <w:rPr>
-                <w:rStyle w:val="attributevaluecolor"/>
-                <w:rFonts w:ascii="Consolas" w:hAnsi="Consolas"/>
-                <w:sz w:val="23"/>
-                <w:szCs w:val="23"/>
-                <w:shd w:val="clear" w:color="auto" w:fill="FFFFFF"/>
-              </w:rPr>
-              <w:t xml:space="preserve"> </w:t>
+              <w:t xml:space="preserve">&lt;link </w:t>
             </w:r>
             <w:proofErr w:type="spellStart"/>
             <w:r>
@@ -5745,7 +6171,7 @@
                 <w:lang w:eastAsia="hu-HU"/>
               </w:rPr>
               <w:drawing>
-                <wp:inline distT="0" distB="0" distL="0" distR="0" wp14:anchorId="10F172F8" wp14:editId="19D45B47">
+                <wp:inline distT="0" distB="0" distL="0" distR="0" wp14:anchorId="0C17D875" wp14:editId="09D7C897">
                   <wp:extent cx="219075" cy="257175"/>
                   <wp:effectExtent l="0" t="0" r="9525" b="9525"/>
                   <wp:docPr id="46" name="Kép 46"/>
@@ -5760,7 +6186,7 @@
                           <pic:cNvPicPr/>
                         </pic:nvPicPr>
                         <pic:blipFill rotWithShape="1">
-                          <a:blip r:embed="rId10"/>
+                          <a:blip r:embed="rId13"/>
                           <a:srcRect t="1" r="14814" b="6896"/>
                           <a:stretch/>
                         </pic:blipFill>
@@ -5865,7 +6291,7 @@
                 <w:lang w:eastAsia="hu-HU"/>
               </w:rPr>
               <w:drawing>
-                <wp:inline distT="0" distB="0" distL="0" distR="0" wp14:anchorId="02BE7BB4" wp14:editId="609C51C0">
+                <wp:inline distT="0" distB="0" distL="0" distR="0" wp14:anchorId="3636F24B" wp14:editId="74F9EBE1">
                   <wp:extent cx="238125" cy="228600"/>
                   <wp:effectExtent l="0" t="0" r="9525" b="0"/>
                   <wp:docPr id="47" name="Kép 47"/>
@@ -5880,7 +6306,7 @@
                           <pic:cNvPicPr/>
                         </pic:nvPicPr>
                         <pic:blipFill>
-                          <a:blip r:embed="rId11"/>
+                          <a:blip r:embed="rId14"/>
                           <a:stretch>
                             <a:fillRect/>
                           </a:stretch>
@@ -5978,7 +6404,7 @@
                 <w:lang w:eastAsia="hu-HU"/>
               </w:rPr>
               <w:drawing>
-                <wp:inline distT="0" distB="0" distL="0" distR="0" wp14:anchorId="67F916C8" wp14:editId="59EBD3F1">
+                <wp:inline distT="0" distB="0" distL="0" distR="0" wp14:anchorId="32DAFF44" wp14:editId="167F962B">
                   <wp:extent cx="219075" cy="209550"/>
                   <wp:effectExtent l="0" t="0" r="9525" b="0"/>
                   <wp:docPr id="48" name="Kép 48"/>
@@ -5993,7 +6419,7 @@
                           <pic:cNvPicPr/>
                         </pic:nvPicPr>
                         <pic:blipFill>
-                          <a:blip r:embed="rId12"/>
+                          <a:blip r:embed="rId15"/>
                           <a:stretch>
                             <a:fillRect/>
                           </a:stretch>
@@ -6091,7 +6517,7 @@
                 <w:lang w:eastAsia="hu-HU"/>
               </w:rPr>
               <w:drawing>
-                <wp:inline distT="0" distB="0" distL="0" distR="0" wp14:anchorId="472EA3DC" wp14:editId="63510A8F">
+                <wp:inline distT="0" distB="0" distL="0" distR="0" wp14:anchorId="37B0A785" wp14:editId="0F176021">
                   <wp:extent cx="180975" cy="228600"/>
                   <wp:effectExtent l="0" t="0" r="9525" b="0"/>
                   <wp:docPr id="49" name="Kép 49"/>
@@ -6106,7 +6532,7 @@
                           <pic:cNvPicPr/>
                         </pic:nvPicPr>
                         <pic:blipFill>
-                          <a:blip r:embed="rId13"/>
+                          <a:blip r:embed="rId16"/>
                           <a:stretch>
                             <a:fillRect/>
                           </a:stretch>
@@ -6196,7 +6622,7 @@
                 <w:lang w:eastAsia="hu-HU"/>
               </w:rPr>
               <w:drawing>
-                <wp:inline distT="0" distB="0" distL="0" distR="0" wp14:anchorId="370EEF69" wp14:editId="5303525B">
+                <wp:inline distT="0" distB="0" distL="0" distR="0" wp14:anchorId="0ECF780E" wp14:editId="483D6F0D">
                   <wp:extent cx="200025" cy="257175"/>
                   <wp:effectExtent l="0" t="0" r="9525" b="9525"/>
                   <wp:docPr id="50" name="Kép 50"/>
@@ -6211,7 +6637,7 @@
                           <pic:cNvPicPr/>
                         </pic:nvPicPr>
                         <pic:blipFill>
-                          <a:blip r:embed="rId14"/>
+                          <a:blip r:embed="rId17"/>
                           <a:stretch>
                             <a:fillRect/>
                           </a:stretch>
@@ -6263,7 +6689,7 @@
                 <w:lang w:eastAsia="hu-HU"/>
               </w:rPr>
               <w:drawing>
-                <wp:inline distT="0" distB="0" distL="0" distR="0" wp14:anchorId="59F46B18" wp14:editId="3D2034CE">
+                <wp:inline distT="0" distB="0" distL="0" distR="0" wp14:anchorId="77DA27E0" wp14:editId="0738BAA2">
                   <wp:extent cx="228812" cy="219075"/>
                   <wp:effectExtent l="0" t="0" r="0" b="0"/>
                   <wp:docPr id="59" name="Kép 59"/>
@@ -6278,7 +6704,7 @@
                           <pic:cNvPicPr/>
                         </pic:nvPicPr>
                         <pic:blipFill>
-                          <a:blip r:embed="rId18"/>
+                          <a:blip r:embed="rId21"/>
                           <a:stretch>
                             <a:fillRect/>
                           </a:stretch>
@@ -6353,7 +6779,7 @@
                 <w:lang w:eastAsia="hu-HU"/>
               </w:rPr>
               <w:drawing>
-                <wp:inline distT="0" distB="0" distL="0" distR="0" wp14:anchorId="1AB4B0F9" wp14:editId="20F5F8E1">
+                <wp:inline distT="0" distB="0" distL="0" distR="0" wp14:anchorId="265C8EE0" wp14:editId="47E1FFCA">
                   <wp:extent cx="152400" cy="228600"/>
                   <wp:effectExtent l="0" t="0" r="0" b="0"/>
                   <wp:docPr id="51" name="Kép 51"/>
@@ -6368,7 +6794,7 @@
                           <pic:cNvPicPr/>
                         </pic:nvPicPr>
                         <pic:blipFill>
-                          <a:blip r:embed="rId15"/>
+                          <a:blip r:embed="rId18"/>
                           <a:stretch>
                             <a:fillRect/>
                           </a:stretch>
@@ -6420,7 +6846,7 @@
                 <w:lang w:eastAsia="hu-HU"/>
               </w:rPr>
               <w:drawing>
-                <wp:inline distT="0" distB="0" distL="0" distR="0" wp14:anchorId="66A08091" wp14:editId="43A7E945">
+                <wp:inline distT="0" distB="0" distL="0" distR="0" wp14:anchorId="441ECF1C" wp14:editId="6CFC4022">
                   <wp:extent cx="257175" cy="276225"/>
                   <wp:effectExtent l="0" t="0" r="9525" b="9525"/>
                   <wp:docPr id="58" name="Kép 58"/>
@@ -6435,7 +6861,7 @@
                           <pic:cNvPicPr/>
                         </pic:nvPicPr>
                         <pic:blipFill>
-                          <a:blip r:embed="rId19"/>
+                          <a:blip r:embed="rId22"/>
                           <a:stretch>
                             <a:fillRect/>
                           </a:stretch>
@@ -6513,7 +6939,7 @@
                 <w:lang w:eastAsia="hu-HU"/>
               </w:rPr>
               <w:drawing>
-                <wp:inline distT="0" distB="0" distL="0" distR="0" wp14:anchorId="1759A0F7" wp14:editId="6480D34F">
+                <wp:inline distT="0" distB="0" distL="0" distR="0" wp14:anchorId="243545D3" wp14:editId="2AC471AA">
                   <wp:extent cx="295275" cy="266700"/>
                   <wp:effectExtent l="0" t="0" r="9525" b="0"/>
                   <wp:docPr id="45" name="Kép 45"/>
@@ -6632,13 +7058,131 @@
             <w:vAlign w:val="center"/>
           </w:tcPr>
           <w:p>
+            <w:pPr>
+              <w:rPr>
+                <w:noProof/>
+                <w:lang w:eastAsia="hu-HU"/>
+              </w:rPr>
+            </w:pPr>
             <w:r>
               <w:rPr>
                 <w:noProof/>
                 <w:lang w:eastAsia="hu-HU"/>
               </w:rPr>
               <w:drawing>
-                <wp:inline distT="0" distB="0" distL="0" distR="0" wp14:anchorId="3D3764A7" wp14:editId="111D242D">
+                <wp:inline distT="0" distB="0" distL="0" distR="0" wp14:anchorId="4D496192" wp14:editId="1330FD93">
+                  <wp:extent cx="200025" cy="219075"/>
+                  <wp:effectExtent l="0" t="0" r="9525" b="9525"/>
+                  <wp:docPr id="192" name="Kép 192"/>
+                  <wp:cNvGraphicFramePr>
+                    <a:graphicFrameLocks xmlns:a="http://schemas.openxmlformats.org/drawingml/2006/main" noChangeAspect="1"/>
+                  </wp:cNvGraphicFramePr>
+                  <a:graphic xmlns:a="http://schemas.openxmlformats.org/drawingml/2006/main">
+                    <a:graphicData uri="http://schemas.openxmlformats.org/drawingml/2006/picture">
+                      <pic:pic xmlns:pic="http://schemas.openxmlformats.org/drawingml/2006/picture">
+                        <pic:nvPicPr>
+                          <pic:cNvPr id="1" name=""/>
+                          <pic:cNvPicPr/>
+                        </pic:nvPicPr>
+                        <pic:blipFill>
+                          <a:blip r:embed="rId23"/>
+                          <a:stretch>
+                            <a:fillRect/>
+                          </a:stretch>
+                        </pic:blipFill>
+                        <pic:spPr>
+                          <a:xfrm>
+                            <a:off x="0" y="0"/>
+                            <a:ext cx="200025" cy="219075"/>
+                          </a:xfrm>
+                          <a:prstGeom prst="rect">
+                            <a:avLst/>
+                          </a:prstGeom>
+                        </pic:spPr>
+                      </pic:pic>
+                    </a:graphicData>
+                  </a:graphic>
+                </wp:inline>
+              </w:drawing>
+            </w:r>
+          </w:p>
+        </w:tc>
+        <w:tc>
+          <w:tcPr>
+            <w:tcW w:w="8154" w:type="dxa"/>
+            <w:vAlign w:val="center"/>
+          </w:tcPr>
+          <w:p>
+            <w:pPr>
+              <w:rPr>
+                <w:noProof/>
+                <w:lang w:eastAsia="hu-HU"/>
+              </w:rPr>
+            </w:pPr>
+          </w:p>
+        </w:tc>
+        <w:tc>
+          <w:tcPr>
+            <w:tcW w:w="9316" w:type="dxa"/>
+            <w:shd w:val="clear" w:color="auto" w:fill="DEEAF6" w:themeFill="accent1" w:themeFillTint="33"/>
+            <w:vAlign w:val="center"/>
+          </w:tcPr>
+          <w:p>
+            <w:r>
+              <w:t xml:space="preserve">&lt;i </w:t>
+            </w:r>
+            <w:proofErr w:type="spellStart"/>
+            <w:r>
+              <w:t>class</w:t>
+            </w:r>
+            <w:proofErr w:type="spellEnd"/>
+            <w:r>
+              <w:t>="</w:t>
+            </w:r>
+            <w:proofErr w:type="spellStart"/>
+            <w:r>
+              <w:t>fas</w:t>
+            </w:r>
+            <w:proofErr w:type="spellEnd"/>
+            <w:r>
+              <w:t xml:space="preserve"> fa-</w:t>
+            </w:r>
+            <w:proofErr w:type="spellStart"/>
+            <w:r>
+              <w:t>angle</w:t>
+            </w:r>
+            <w:proofErr w:type="spellEnd"/>
+            <w:r>
+              <w:t>-</w:t>
+            </w:r>
+            <w:proofErr w:type="spellStart"/>
+            <w:r>
+              <w:t>right</w:t>
+            </w:r>
+            <w:proofErr w:type="spellEnd"/>
+            <w:r>
+              <w:t>"&gt;&lt;/i&gt;</w:t>
+            </w:r>
+          </w:p>
+        </w:tc>
+      </w:tr>
+      <w:tr>
+        <w:trPr>
+          <w:trHeight w:val="454"/>
+        </w:trPr>
+        <w:tc>
+          <w:tcPr>
+            <w:tcW w:w="816" w:type="dxa"/>
+            <w:vAlign w:val="center"/>
+          </w:tcPr>
+          <w:p>
+            <w:r>
+              <w:rPr>
+                <w:noProof/>
+                <w:lang w:eastAsia="hu-HU"/>
+              </w:rPr>
+              <w:drawing>
+                <wp:inline distT="0" distB="0" distL="0" distR="0" wp14:anchorId="597CBA95" wp14:editId="210EB93A">
                   <wp:extent cx="371475" cy="276225"/>
                   <wp:effectExtent l="0" t="0" r="9525" b="9525"/>
                   <wp:docPr id="44" name="Kép 44"/>
@@ -6712,18 +7256,13 @@
             </w:r>
             <w:proofErr w:type="spellEnd"/>
             <w:r>
-              <w:t>"</w:t>
-            </w:r>
-            <w:proofErr w:type="gramStart"/>
-            <w:r>
-              <w:t>&gt;</w:t>
+              <w:t>"&gt;</w:t>
             </w:r>
             <w:proofErr w:type="spellStart"/>
             <w:r>
               <w:t>history</w:t>
             </w:r>
             <w:proofErr w:type="spellEnd"/>
-            <w:proofErr w:type="gramEnd"/>
             <w:r>
               <w:t>&lt;/i&gt;</w:t>
             </w:r>
@@ -6763,8 +7302,6 @@
             <w:r>
               <w:t>'&gt;&lt;/i&gt;</w:t>
             </w:r>
-            <w:bookmarkStart w:id="0" w:name="_GoBack"/>
-            <w:bookmarkEnd w:id="0"/>
           </w:p>
         </w:tc>
       </w:tr>
@@ -6790,7 +7327,240 @@
                 <w:lang w:eastAsia="hu-HU"/>
               </w:rPr>
               <w:drawing>
-                <wp:inline distT="0" distB="0" distL="0" distR="0" wp14:anchorId="26018D18" wp14:editId="248E94C8">
+                <wp:inline distT="0" distB="0" distL="0" distR="0" wp14:anchorId="521A6038" wp14:editId="58EA34CF">
+                  <wp:extent cx="209550" cy="200025"/>
+                  <wp:effectExtent l="0" t="0" r="0" b="9525"/>
+                  <wp:docPr id="193" name="Kép 193"/>
+                  <wp:cNvGraphicFramePr>
+                    <a:graphicFrameLocks xmlns:a="http://schemas.openxmlformats.org/drawingml/2006/main" noChangeAspect="1"/>
+                  </wp:cNvGraphicFramePr>
+                  <a:graphic xmlns:a="http://schemas.openxmlformats.org/drawingml/2006/main">
+                    <a:graphicData uri="http://schemas.openxmlformats.org/drawingml/2006/picture">
+                      <pic:pic xmlns:pic="http://schemas.openxmlformats.org/drawingml/2006/picture">
+                        <pic:nvPicPr>
+                          <pic:cNvPr id="1" name=""/>
+                          <pic:cNvPicPr/>
+                        </pic:nvPicPr>
+                        <pic:blipFill>
+                          <a:blip r:embed="rId24"/>
+                          <a:stretch>
+                            <a:fillRect/>
+                          </a:stretch>
+                        </pic:blipFill>
+                        <pic:spPr>
+                          <a:xfrm>
+                            <a:off x="0" y="0"/>
+                            <a:ext cx="209550" cy="200025"/>
+                          </a:xfrm>
+                          <a:prstGeom prst="rect">
+                            <a:avLst/>
+                          </a:prstGeom>
+                        </pic:spPr>
+                      </pic:pic>
+                    </a:graphicData>
+                  </a:graphic>
+                </wp:inline>
+              </w:drawing>
+            </w:r>
+          </w:p>
+        </w:tc>
+        <w:tc>
+          <w:tcPr>
+            <w:tcW w:w="8154" w:type="dxa"/>
+            <w:shd w:val="clear" w:color="auto" w:fill="DEEAF6" w:themeFill="accent1" w:themeFillTint="33"/>
+            <w:vAlign w:val="center"/>
+          </w:tcPr>
+          <w:p/>
+        </w:tc>
+        <w:tc>
+          <w:tcPr>
+            <w:tcW w:w="9316" w:type="dxa"/>
+            <w:shd w:val="clear" w:color="auto" w:fill="DEEAF6" w:themeFill="accent1" w:themeFillTint="33"/>
+            <w:vAlign w:val="center"/>
+          </w:tcPr>
+          <w:p>
+            <w:r>
+              <w:rPr>
+                <w:noProof/>
+                <w:lang w:eastAsia="hu-HU"/>
+              </w:rPr>
+              <w:drawing>
+                <wp:inline distT="0" distB="0" distL="0" distR="0" wp14:anchorId="2BF8DBB1" wp14:editId="0510DDC3">
+                  <wp:extent cx="257175" cy="228600"/>
+                  <wp:effectExtent l="0" t="0" r="9525" b="0"/>
+                  <wp:docPr id="194" name="Kép 194"/>
+                  <wp:cNvGraphicFramePr>
+                    <a:graphicFrameLocks xmlns:a="http://schemas.openxmlformats.org/drawingml/2006/main" noChangeAspect="1"/>
+                  </wp:cNvGraphicFramePr>
+                  <a:graphic xmlns:a="http://schemas.openxmlformats.org/drawingml/2006/main">
+                    <a:graphicData uri="http://schemas.openxmlformats.org/drawingml/2006/picture">
+                      <pic:pic xmlns:pic="http://schemas.openxmlformats.org/drawingml/2006/picture">
+                        <pic:nvPicPr>
+                          <pic:cNvPr id="1" name=""/>
+                          <pic:cNvPicPr/>
+                        </pic:nvPicPr>
+                        <pic:blipFill>
+                          <a:blip r:embed="rId25"/>
+                          <a:stretch>
+                            <a:fillRect/>
+                          </a:stretch>
+                        </pic:blipFill>
+                        <pic:spPr>
+                          <a:xfrm>
+                            <a:off x="0" y="0"/>
+                            <a:ext cx="257175" cy="228600"/>
+                          </a:xfrm>
+                          <a:prstGeom prst="rect">
+                            <a:avLst/>
+                          </a:prstGeom>
+                        </pic:spPr>
+                      </pic:pic>
+                    </a:graphicData>
+                  </a:graphic>
+                </wp:inline>
+              </w:drawing>
+            </w:r>
+            <w:r>
+              <w:t xml:space="preserve">&lt;i </w:t>
+            </w:r>
+            <w:proofErr w:type="spellStart"/>
+            <w:r>
+              <w:t>class</w:t>
+            </w:r>
+            <w:proofErr w:type="spellEnd"/>
+            <w:r>
+              <w:t>="</w:t>
+            </w:r>
+            <w:proofErr w:type="spellStart"/>
+            <w:r>
+              <w:t>fas</w:t>
+            </w:r>
+            <w:proofErr w:type="spellEnd"/>
+            <w:r>
+              <w:t xml:space="preserve"> fa-bars"&gt;&lt;/i&gt;</w:t>
+            </w:r>
+          </w:p>
+        </w:tc>
+      </w:tr>
+      <w:tr>
+        <w:trPr>
+          <w:trHeight w:val="454"/>
+        </w:trPr>
+        <w:tc>
+          <w:tcPr>
+            <w:tcW w:w="816" w:type="dxa"/>
+            <w:vAlign w:val="center"/>
+          </w:tcPr>
+          <w:p>
+            <w:pPr>
+              <w:rPr>
+                <w:noProof/>
+                <w:lang w:eastAsia="hu-HU"/>
+              </w:rPr>
+            </w:pPr>
+            <w:r>
+              <w:rPr>
+                <w:noProof/>
+                <w:lang w:eastAsia="hu-HU"/>
+              </w:rPr>
+              <w:drawing>
+                <wp:inline distT="0" distB="0" distL="0" distR="0" wp14:anchorId="731827C0" wp14:editId="00B9ED83">
+                  <wp:extent cx="257175" cy="228600"/>
+                  <wp:effectExtent l="0" t="0" r="9525" b="0"/>
+                  <wp:docPr id="6" name="Kép 6"/>
+                  <wp:cNvGraphicFramePr>
+                    <a:graphicFrameLocks xmlns:a="http://schemas.openxmlformats.org/drawingml/2006/main" noChangeAspect="1"/>
+                  </wp:cNvGraphicFramePr>
+                  <a:graphic xmlns:a="http://schemas.openxmlformats.org/drawingml/2006/main">
+                    <a:graphicData uri="http://schemas.openxmlformats.org/drawingml/2006/picture">
+                      <pic:pic xmlns:pic="http://schemas.openxmlformats.org/drawingml/2006/picture">
+                        <pic:nvPicPr>
+                          <pic:cNvPr id="1" name=""/>
+                          <pic:cNvPicPr/>
+                        </pic:nvPicPr>
+                        <pic:blipFill>
+                          <a:blip r:embed="rId25"/>
+                          <a:stretch>
+                            <a:fillRect/>
+                          </a:stretch>
+                        </pic:blipFill>
+                        <pic:spPr>
+                          <a:xfrm>
+                            <a:off x="0" y="0"/>
+                            <a:ext cx="257175" cy="228600"/>
+                          </a:xfrm>
+                          <a:prstGeom prst="rect">
+                            <a:avLst/>
+                          </a:prstGeom>
+                        </pic:spPr>
+                      </pic:pic>
+                    </a:graphicData>
+                  </a:graphic>
+                </wp:inline>
+              </w:drawing>
+            </w:r>
+          </w:p>
+        </w:tc>
+        <w:tc>
+          <w:tcPr>
+            <w:tcW w:w="8154" w:type="dxa"/>
+            <w:shd w:val="clear" w:color="auto" w:fill="auto"/>
+            <w:vAlign w:val="center"/>
+          </w:tcPr>
+          <w:p/>
+        </w:tc>
+        <w:tc>
+          <w:tcPr>
+            <w:tcW w:w="9316" w:type="dxa"/>
+            <w:shd w:val="clear" w:color="auto" w:fill="DEEAF6" w:themeFill="accent1" w:themeFillTint="33"/>
+            <w:vAlign w:val="center"/>
+          </w:tcPr>
+          <w:p>
+            <w:r>
+              <w:t xml:space="preserve">&lt;i </w:t>
+            </w:r>
+            <w:proofErr w:type="spellStart"/>
+            <w:r>
+              <w:t>class</w:t>
+            </w:r>
+            <w:proofErr w:type="spellEnd"/>
+            <w:r>
+              <w:t>="</w:t>
+            </w:r>
+            <w:proofErr w:type="spellStart"/>
+            <w:r>
+              <w:t>fas</w:t>
+            </w:r>
+            <w:proofErr w:type="spellEnd"/>
+            <w:r>
+              <w:t xml:space="preserve"> fa-bars"&gt;&lt;/i&gt;</w:t>
+            </w:r>
+          </w:p>
+        </w:tc>
+      </w:tr>
+      <w:tr>
+        <w:trPr>
+          <w:trHeight w:val="454"/>
+        </w:trPr>
+        <w:tc>
+          <w:tcPr>
+            <w:tcW w:w="816" w:type="dxa"/>
+            <w:vAlign w:val="center"/>
+          </w:tcPr>
+          <w:p>
+            <w:pPr>
+              <w:rPr>
+                <w:noProof/>
+                <w:lang w:eastAsia="hu-HU"/>
+              </w:rPr>
+            </w:pPr>
+            <w:r>
+              <w:rPr>
+                <w:noProof/>
+                <w:lang w:eastAsia="hu-HU"/>
+              </w:rPr>
+              <w:drawing>
+                <wp:inline distT="0" distB="0" distL="0" distR="0" wp14:anchorId="77D95855" wp14:editId="681EB95A">
                   <wp:extent cx="371475" cy="333375"/>
                   <wp:effectExtent l="0" t="0" r="0" b="9525"/>
                   <wp:docPr id="52" name="Kép 52"/>
@@ -6805,7 +7575,7 @@
                           <pic:cNvPicPr/>
                         </pic:nvPicPr>
                         <pic:blipFill rotWithShape="1">
-                          <a:blip r:embed="rId16" cstate="print">
+                          <a:blip r:embed="rId19" cstate="print">
                             <a:extLst>
                               <a:ext uri="{28A0092B-C50C-407E-A947-70E740481C1C}">
                                 <a14:useLocalDpi xmlns:a14="http://schemas.microsoft.com/office/drawing/2010/main" val="0"/>
@@ -6870,7 +7640,7 @@
                 <w:lang w:eastAsia="hu-HU"/>
               </w:rPr>
               <w:drawing>
-                <wp:inline distT="0" distB="0" distL="0" distR="0" wp14:anchorId="5CE40458" wp14:editId="5042309B">
+                <wp:inline distT="0" distB="0" distL="0" distR="0" wp14:anchorId="7DB99C77" wp14:editId="54B47B36">
                   <wp:extent cx="523875" cy="282726"/>
                   <wp:effectExtent l="0" t="0" r="0" b="3175"/>
                   <wp:docPr id="60" name="Kép 60"/>
@@ -6885,7 +7655,7 @@
                           <pic:cNvPicPr/>
                         </pic:nvPicPr>
                         <pic:blipFill>
-                          <a:blip r:embed="rId20"/>
+                          <a:blip r:embed="rId26"/>
                           <a:stretch>
                             <a:fillRect/>
                           </a:stretch>
@@ -6960,7 +7730,7 @@
                 <w:lang w:eastAsia="hu-HU"/>
               </w:rPr>
               <w:drawing>
-                <wp:inline distT="0" distB="0" distL="0" distR="0" wp14:anchorId="0CEE85F1" wp14:editId="35951464">
+                <wp:inline distT="0" distB="0" distL="0" distR="0" wp14:anchorId="2AE7BBBB" wp14:editId="1719CB1B">
                   <wp:extent cx="361950" cy="323850"/>
                   <wp:effectExtent l="0" t="0" r="0" b="0"/>
                   <wp:docPr id="53" name="Kép 53"/>
@@ -6975,7 +7745,7 @@
                           <pic:cNvPicPr/>
                         </pic:nvPicPr>
                         <pic:blipFill rotWithShape="1">
-                          <a:blip r:embed="rId16" cstate="print">
+                          <a:blip r:embed="rId19" cstate="print">
                             <a:extLst>
                               <a:ext uri="{28A0092B-C50C-407E-A947-70E740481C1C}">
                                 <a14:useLocalDpi xmlns:a14="http://schemas.microsoft.com/office/drawing/2010/main" val="0"/>
@@ -7043,9 +7813,9 @@
                 <w:lang w:eastAsia="hu-HU"/>
               </w:rPr>
               <w:drawing>
-                <wp:inline distT="0" distB="0" distL="0" distR="0" wp14:anchorId="333C0FC1" wp14:editId="22352745">
-                  <wp:extent cx="333375" cy="276225"/>
-                  <wp:effectExtent l="0" t="0" r="9525" b="9525"/>
+                <wp:inline distT="0" distB="0" distL="0" distR="0" wp14:anchorId="539179F0" wp14:editId="0EFFCFB2">
+                  <wp:extent cx="314325" cy="260441"/>
+                  <wp:effectExtent l="0" t="0" r="0" b="6350"/>
                   <wp:docPr id="57" name="Kép 57"/>
                   <wp:cNvGraphicFramePr>
                     <a:graphicFrameLocks xmlns:a="http://schemas.openxmlformats.org/drawingml/2006/main" noChangeAspect="1"/>
@@ -7058,7 +7828,7 @@
                           <pic:cNvPicPr/>
                         </pic:nvPicPr>
                         <pic:blipFill>
-                          <a:blip r:embed="rId21"/>
+                          <a:blip r:embed="rId27"/>
                           <a:stretch>
                             <a:fillRect/>
                           </a:stretch>
@@ -7066,7 +7836,7 @@
                         <pic:spPr>
                           <a:xfrm>
                             <a:off x="0" y="0"/>
-                            <a:ext cx="333375" cy="276225"/>
+                            <a:ext cx="314435" cy="260532"/>
                           </a:xfrm>
                           <a:prstGeom prst="rect">
                             <a:avLst/>
@@ -7133,7 +7903,7 @@
                 <w:lang w:eastAsia="hu-HU"/>
               </w:rPr>
               <w:drawing>
-                <wp:inline distT="0" distB="0" distL="0" distR="0" wp14:anchorId="6C3058D5" wp14:editId="15CCCA42">
+                <wp:inline distT="0" distB="0" distL="0" distR="0" wp14:anchorId="06CF9B89" wp14:editId="658E8F43">
                   <wp:extent cx="266700" cy="314325"/>
                   <wp:effectExtent l="0" t="0" r="0" b="9525"/>
                   <wp:docPr id="54" name="Kép 54"/>
@@ -7148,7 +7918,7 @@
                           <pic:cNvPicPr/>
                         </pic:nvPicPr>
                         <pic:blipFill rotWithShape="1">
-                          <a:blip r:embed="rId16" cstate="print">
+                          <a:blip r:embed="rId19" cstate="print">
                             <a:extLst>
                               <a:ext uri="{28A0092B-C50C-407E-A947-70E740481C1C}">
                                 <a14:useLocalDpi xmlns:a14="http://schemas.microsoft.com/office/drawing/2010/main" val="0"/>
@@ -7251,7 +8021,7 @@
                 <w:lang w:eastAsia="hu-HU"/>
               </w:rPr>
               <w:drawing>
-                <wp:inline distT="0" distB="0" distL="0" distR="0" wp14:anchorId="784D9ADD" wp14:editId="543B03D3">
+                <wp:inline distT="0" distB="0" distL="0" distR="0" wp14:anchorId="291AFBE5" wp14:editId="0B3E5204">
                   <wp:extent cx="194959" cy="247650"/>
                   <wp:effectExtent l="0" t="0" r="0" b="0"/>
                   <wp:docPr id="56" name="Kép 56"/>
@@ -7266,7 +8036,7 @@
                           <pic:cNvPicPr/>
                         </pic:nvPicPr>
                         <pic:blipFill>
-                          <a:blip r:embed="rId17"/>
+                          <a:blip r:embed="rId20"/>
                           <a:stretch>
                             <a:fillRect/>
                           </a:stretch>
@@ -7318,7 +8088,7 @@
                 <w:lang w:eastAsia="hu-HU"/>
               </w:rPr>
               <w:drawing>
-                <wp:inline distT="0" distB="0" distL="0" distR="0" wp14:anchorId="09155590" wp14:editId="5736FB3F">
+                <wp:inline distT="0" distB="0" distL="0" distR="0" wp14:anchorId="70DD246A" wp14:editId="6ECAE2DA">
                   <wp:extent cx="182880" cy="228600"/>
                   <wp:effectExtent l="0" t="0" r="7620" b="0"/>
                   <wp:docPr id="61" name="Kép 61"/>
@@ -7333,7 +8103,7 @@
                           <pic:cNvPicPr/>
                         </pic:nvPicPr>
                         <pic:blipFill>
-                          <a:blip r:embed="rId22"/>
+                          <a:blip r:embed="rId28"/>
                           <a:stretch>
                             <a:fillRect/>
                           </a:stretch>

</xml_diff>

<commit_message>
adding html levels, filling content, basic css structure
</commit_message>
<xml_diff>
--- a/Wireframing/Wikipedia-wireframing.docx
+++ b/Wireframing/Wikipedia-wireframing.docx
@@ -489,6 +489,7 @@
                               <w:t>bg-color</w:t>
                             </w:r>
                             <w:proofErr w:type="spellEnd"/>
+                            <w:proofErr w:type="gramStart"/>
                             <w:r>
                               <w:rPr>
                                 <w:sz w:val="32"/>
@@ -505,6 +506,7 @@
                               <w:t>linear-gradient</w:t>
                             </w:r>
                             <w:proofErr w:type="spellEnd"/>
+                            <w:proofErr w:type="gramEnd"/>
                           </w:p>
                         </w:txbxContent>
                       </wps:txbx>
@@ -738,6 +740,7 @@
                               <w:t xml:space="preserve">: </w:t>
                             </w:r>
                             <w:proofErr w:type="spellStart"/>
+                            <w:proofErr w:type="gramStart"/>
                             <w:r>
                               <w:rPr>
                                 <w:sz w:val="32"/>
@@ -753,6 +756,7 @@
                               </w:rPr>
                               <w:t>(</w:t>
                             </w:r>
+                            <w:proofErr w:type="gramEnd"/>
                             <w:r>
                               <w:rPr>
                                 <w:sz w:val="32"/>
@@ -858,12 +862,21 @@
                                 <w:szCs w:val="32"/>
                               </w:rPr>
                             </w:pPr>
-                            <w:r>
-                              <w:rPr>
-                                <w:sz w:val="32"/>
-                                <w:szCs w:val="32"/>
-                              </w:rPr>
-                              <w:t>.account-line</w:t>
+                            <w:proofErr w:type="gramStart"/>
+                            <w:r>
+                              <w:rPr>
+                                <w:sz w:val="32"/>
+                                <w:szCs w:val="32"/>
+                              </w:rPr>
+                              <w:t>.</w:t>
+                            </w:r>
+                            <w:proofErr w:type="gramEnd"/>
+                            <w:r>
+                              <w:rPr>
+                                <w:sz w:val="32"/>
+                                <w:szCs w:val="32"/>
+                              </w:rPr>
+                              <w:t>account-line</w:t>
                             </w:r>
                             <w:r>
                               <w:rPr>
@@ -920,6 +933,7 @@
                               <w:t>.</w:t>
                             </w:r>
                             <w:proofErr w:type="spellStart"/>
+                            <w:proofErr w:type="gramStart"/>
                             <w:r>
                               <w:rPr>
                                 <w:sz w:val="32"/>
@@ -951,6 +965,7 @@
                               <w:t>edit-tab</w:t>
                             </w:r>
                             <w:proofErr w:type="spellEnd"/>
+                            <w:proofErr w:type="gramEnd"/>
                             <w:r>
                               <w:rPr>
                                 <w:sz w:val="32"/>
@@ -1439,6 +1454,7 @@
                               </w:rPr>
                             </w:pPr>
                             <w:proofErr w:type="spellStart"/>
+                            <w:proofErr w:type="gramStart"/>
                             <w:r>
                               <w:rPr>
                                 <w:sz w:val="32"/>
@@ -1447,6 +1463,7 @@
                               <w:t>p.infobox-heading</w:t>
                             </w:r>
                             <w:proofErr w:type="spellEnd"/>
+                            <w:proofErr w:type="gramEnd"/>
                             <w:r>
                               <w:rPr>
                                 <w:sz w:val="32"/>
@@ -1825,6 +1842,7 @@
                                 <w:szCs w:val="32"/>
                               </w:rPr>
                             </w:pPr>
+                            <w:proofErr w:type="gramStart"/>
                             <w:r>
                               <w:rPr>
                                 <w:sz w:val="32"/>
@@ -1833,6 +1851,7 @@
                               <w:t>.</w:t>
                             </w:r>
                             <w:proofErr w:type="spellStart"/>
+                            <w:proofErr w:type="gramEnd"/>
                             <w:r>
                               <w:rPr>
                                 <w:sz w:val="32"/>
@@ -2049,6 +2068,7 @@
                                 <w:szCs w:val="32"/>
                               </w:rPr>
                             </w:pPr>
+                            <w:proofErr w:type="gramStart"/>
                             <w:r>
                               <w:rPr>
                                 <w:sz w:val="32"/>
@@ -2057,6 +2077,7 @@
                               <w:t>.</w:t>
                             </w:r>
                             <w:proofErr w:type="spellStart"/>
+                            <w:proofErr w:type="gramEnd"/>
                             <w:r>
                               <w:rPr>
                                 <w:sz w:val="32"/>
@@ -2294,7 +2315,23 @@
                                 <w:sz w:val="32"/>
                                 <w:szCs w:val="32"/>
                               </w:rPr>
-                              <w:t xml:space="preserve">, a, </w:t>
+                              <w:t xml:space="preserve">, </w:t>
+                            </w:r>
+                            <w:proofErr w:type="gramStart"/>
+                            <w:r>
+                              <w:rPr>
+                                <w:sz w:val="32"/>
+                                <w:szCs w:val="32"/>
+                              </w:rPr>
+                              <w:t>a</w:t>
+                            </w:r>
+                            <w:proofErr w:type="gramEnd"/>
+                            <w:r>
+                              <w:rPr>
+                                <w:sz w:val="32"/>
+                                <w:szCs w:val="32"/>
+                              </w:rPr>
+                              <w:t xml:space="preserve">, </w:t>
                             </w:r>
                             <w:proofErr w:type="spellStart"/>
                             <w:r>
@@ -2493,6 +2530,7 @@
                                 <w:szCs w:val="32"/>
                               </w:rPr>
                             </w:pPr>
+                            <w:proofErr w:type="gramStart"/>
                             <w:r>
                               <w:rPr>
                                 <w:sz w:val="32"/>
@@ -2501,6 +2539,7 @@
                               <w:t>.</w:t>
                             </w:r>
                             <w:proofErr w:type="spellStart"/>
+                            <w:proofErr w:type="gramEnd"/>
                             <w:r>
                               <w:rPr>
                                 <w:sz w:val="32"/>
@@ -3130,6 +3169,7 @@
                                 <w:szCs w:val="32"/>
                               </w:rPr>
                             </w:pPr>
+                            <w:proofErr w:type="gramStart"/>
                             <w:r>
                               <w:rPr>
                                 <w:sz w:val="32"/>
@@ -3138,6 +3178,7 @@
                               <w:t>.</w:t>
                             </w:r>
                             <w:proofErr w:type="spellStart"/>
+                            <w:proofErr w:type="gramEnd"/>
                             <w:r>
                               <w:rPr>
                                 <w:sz w:val="32"/>
@@ -3527,6 +3568,7 @@
                                 <w:szCs w:val="32"/>
                               </w:rPr>
                             </w:pPr>
+                            <w:proofErr w:type="gramStart"/>
                             <w:r>
                               <w:rPr>
                                 <w:sz w:val="32"/>
@@ -3534,6 +3576,7 @@
                               </w:rPr>
                               <w:t>.</w:t>
                             </w:r>
+                            <w:proofErr w:type="gramEnd"/>
                             <w:r>
                               <w:rPr>
                                 <w:sz w:val="32"/>
@@ -4014,6 +4057,9 @@
         <w:t>breakpoints</w:t>
       </w:r>
       <w:proofErr w:type="spellEnd"/>
+      <w:r>
+        <w:t>:</w:t>
+      </w:r>
     </w:p>
     <w:p>
       <w:proofErr w:type="spellStart"/>
@@ -4030,7 +4076,27 @@
       </w:r>
       <w:proofErr w:type="spellEnd"/>
       <w:r>
-        <w:t xml:space="preserve"> – mobile-</w:t>
+        <w:t xml:space="preserve"> – </w:t>
+      </w:r>
+      <w:r>
+        <w:t xml:space="preserve">less </w:t>
+      </w:r>
+      <w:proofErr w:type="spellStart"/>
+      <w:r>
+        <w:t>than</w:t>
+      </w:r>
+      <w:proofErr w:type="spellEnd"/>
+      <w:r>
+        <w:t xml:space="preserve"> </w:t>
+      </w:r>
+      <w:r>
+        <w:t>768px</w:t>
+      </w:r>
+      <w:r>
+        <w:t xml:space="preserve"> – </w:t>
+      </w:r>
+      <w:r>
+        <w:t>mobile-</w:t>
       </w:r>
       <w:proofErr w:type="spellStart"/>
       <w:r>
@@ -4077,10 +4143,7 @@
       </w:r>
       <w:proofErr w:type="spellEnd"/>
       <w:r>
-        <w:t xml:space="preserve">: </w:t>
-      </w:r>
-      <w:r>
-        <w:t>@768px</w:t>
+        <w:t>: @768px</w:t>
       </w:r>
     </w:p>
     <w:p>
@@ -4098,15 +4161,17 @@
       </w:r>
       <w:proofErr w:type="spellEnd"/>
       <w:r>
-        <w:t xml:space="preserve">: </w:t>
-      </w:r>
-      <w:r>
-        <w:t>@992px</w:t>
+        <w:t>: @992px</w:t>
       </w:r>
     </w:p>
     <w:p>
-      <w:r>
-        <w:t xml:space="preserve">Extra </w:t>
+      <w:proofErr w:type="gramStart"/>
+      <w:r>
+        <w:t>Extra</w:t>
+      </w:r>
+      <w:proofErr w:type="gramEnd"/>
+      <w:r>
+        <w:t xml:space="preserve"> </w:t>
       </w:r>
       <w:proofErr w:type="spellStart"/>
       <w:r>
@@ -4122,19 +4187,10 @@
       </w:r>
       <w:proofErr w:type="spellEnd"/>
       <w:r>
-        <w:t xml:space="preserve">: </w:t>
-      </w:r>
-      <w:r>
-        <w:t>@1025px</w:t>
-      </w:r>
-      <w:r>
-        <w:t xml:space="preserve">  */</w:t>
+        <w:t>: @1025px  */</w:t>
       </w:r>
     </w:p>
-    <w:p>
-      <w:bookmarkStart w:id="0" w:name="_GoBack"/>
-      <w:bookmarkEnd w:id="0"/>
-    </w:p>
+    <w:p/>
     <w:p>
       <w:r>
         <w:t>@768</w:t>
@@ -4171,6 +4227,7 @@
       <w:r>
         <w:t>@992px</w:t>
       </w:r>
+      <w:proofErr w:type="gramStart"/>
       <w:r>
         <w:t xml:space="preserve">: </w:t>
       </w:r>
@@ -4182,6 +4239,7 @@
         <w:t>content</w:t>
       </w:r>
       <w:proofErr w:type="spellEnd"/>
+      <w:proofErr w:type="gramEnd"/>
       <w:r>
         <w:t xml:space="preserve"> {</w:t>
       </w:r>
@@ -5141,9 +5199,14 @@
       </w:r>
       <w:proofErr w:type="spellStart"/>
       <w:r>
-        <w:t>Georgia','Times',serif</w:t>
+        <w:t>Georgia','Times'</w:t>
+      </w:r>
+      <w:proofErr w:type="gramStart"/>
+      <w:r>
+        <w:t>,serif</w:t>
       </w:r>
       <w:proofErr w:type="spellEnd"/>
+      <w:proofErr w:type="gramEnd"/>
       <w:r>
         <w:t>;</w:t>
       </w:r>
@@ -5959,6 +6022,7 @@
               </w:rPr>
               <w:t>&lt;</w:t>
             </w:r>
+            <w:proofErr w:type="gramStart"/>
             <w:r>
               <w:rPr>
                 <w:rFonts w:ascii="Consolas" w:hAnsi="Consolas"/>
@@ -5968,6 +6032,7 @@
               </w:rPr>
               <w:t>link</w:t>
             </w:r>
+            <w:proofErr w:type="gramEnd"/>
             <w:r>
               <w:rPr>
                 <w:rStyle w:val="attributecolor"/>
@@ -6034,7 +6099,29 @@
                 <w:szCs w:val="23"/>
                 <w:shd w:val="clear" w:color="auto" w:fill="FFFFFF"/>
               </w:rPr>
-              <w:t xml:space="preserve">&lt;link </w:t>
+              <w:t>&lt;</w:t>
+            </w:r>
+            <w:proofErr w:type="gramStart"/>
+            <w:r>
+              <w:rPr>
+                <w:rStyle w:val="attributevaluecolor"/>
+                <w:rFonts w:ascii="Consolas" w:hAnsi="Consolas"/>
+                <w:sz w:val="23"/>
+                <w:szCs w:val="23"/>
+                <w:shd w:val="clear" w:color="auto" w:fill="FFFFFF"/>
+              </w:rPr>
+              <w:t>link</w:t>
+            </w:r>
+            <w:proofErr w:type="gramEnd"/>
+            <w:r>
+              <w:rPr>
+                <w:rStyle w:val="attributevaluecolor"/>
+                <w:rFonts w:ascii="Consolas" w:hAnsi="Consolas"/>
+                <w:sz w:val="23"/>
+                <w:szCs w:val="23"/>
+                <w:shd w:val="clear" w:color="auto" w:fill="FFFFFF"/>
+              </w:rPr>
+              <w:t xml:space="preserve"> </w:t>
             </w:r>
             <w:proofErr w:type="spellStart"/>
             <w:r>
@@ -6893,7 +6980,7 @@
             </w:r>
             <w:proofErr w:type="spellEnd"/>
             <w:r>
-              <w:t>='</w:t>
+              <w:t>=”</w:t>
             </w:r>
             <w:proofErr w:type="spellStart"/>
             <w:r>
@@ -6910,6 +6997,9 @@
             <w:proofErr w:type="spellEnd"/>
             <w:r>
               <w:t>-link-alt</w:t>
+            </w:r>
+            <w:r>
+              <w:t>”</w:t>
             </w:r>
             <w:r>
               <w:t>&gt;&lt;/i&gt;</w:t>
@@ -7019,7 +7109,7 @@
             </w:r>
             <w:proofErr w:type="spellEnd"/>
             <w:r>
-              <w:t>='</w:t>
+              <w:t>=”</w:t>
             </w:r>
             <w:proofErr w:type="spellStart"/>
             <w:r>
@@ -7035,7 +7125,7 @@
             </w:r>
             <w:proofErr w:type="spellEnd"/>
             <w:r>
-              <w:t xml:space="preserve">-down' </w:t>
+              <w:t xml:space="preserve">-down </w:t>
             </w:r>
             <w:proofErr w:type="spellStart"/>
             <w:r>
@@ -7043,7 +7133,10 @@
             </w:r>
             <w:proofErr w:type="spellEnd"/>
             <w:r>
-              <w:t>='font-size:24px'&gt;&lt;/i&gt;</w:t>
+              <w:t>='font-size:24px”</w:t>
+            </w:r>
+            <w:r>
+              <w:t>&gt;&lt;/i&gt;</w:t>
             </w:r>
           </w:p>
         </w:tc>
@@ -7256,13 +7349,18 @@
             </w:r>
             <w:proofErr w:type="spellEnd"/>
             <w:r>
-              <w:t>"&gt;</w:t>
+              <w:t>"</w:t>
+            </w:r>
+            <w:proofErr w:type="gramStart"/>
+            <w:r>
+              <w:t>&gt;</w:t>
             </w:r>
             <w:proofErr w:type="spellStart"/>
             <w:r>
               <w:t>history</w:t>
             </w:r>
             <w:proofErr w:type="spellEnd"/>
+            <w:proofErr w:type="gramEnd"/>
             <w:r>
               <w:t>&lt;/i&gt;</w:t>
             </w:r>
@@ -7284,7 +7382,10 @@
             </w:r>
             <w:proofErr w:type="spellEnd"/>
             <w:r>
-              <w:t>='</w:t>
+              <w:t>=</w:t>
+            </w:r>
+            <w:r>
+              <w:t>”</w:t>
             </w:r>
             <w:proofErr w:type="spellStart"/>
             <w:r>
@@ -7300,7 +7401,10 @@
             </w:r>
             <w:proofErr w:type="spellEnd"/>
             <w:r>
-              <w:t>'&gt;&lt;/i&gt;</w:t>
+              <w:t>”</w:t>
+            </w:r>
+            <w:r>
+              <w:t>&gt;&lt;/i&gt;</w:t>
             </w:r>
           </w:p>
         </w:tc>
@@ -7860,7 +7964,10 @@
             </w:r>
             <w:proofErr w:type="spellEnd"/>
             <w:r>
-              <w:t>='</w:t>
+              <w:t>=</w:t>
+            </w:r>
+            <w:r>
+              <w:t>”</w:t>
             </w:r>
             <w:proofErr w:type="spellStart"/>
             <w:r>
@@ -7875,6 +7982,9 @@
               <w:t>download</w:t>
             </w:r>
             <w:proofErr w:type="spellEnd"/>
+            <w:r>
+              <w:t>”</w:t>
+            </w:r>
             <w:r>
               <w:t>&gt;&lt;/i&gt;</w:t>
             </w:r>
@@ -8123,6 +8233,7 @@
                 </wp:inline>
               </w:drawing>
             </w:r>
+            <w:bookmarkStart w:id="0" w:name="_GoBack"/>
             <w:r>
               <w:t xml:space="preserve">&lt;i </w:t>
             </w:r>
@@ -8142,6 +8253,7 @@
             <w:r>
               <w:t xml:space="preserve"> fa-file-alt"&gt;&lt;/i&gt;</w:t>
             </w:r>
+            <w:bookmarkEnd w:id="0"/>
           </w:p>
         </w:tc>
       </w:tr>

</xml_diff>

<commit_message>
mobile menu and header
</commit_message>
<xml_diff>
--- a/Wireframing/Wikipedia-wireframing.docx
+++ b/Wireframing/Wikipedia-wireframing.docx
@@ -623,6 +623,7 @@
                         <w:t>bg-color</w:t>
                       </w:r>
                       <w:proofErr w:type="spellEnd"/>
+                      <w:proofErr w:type="gramStart"/>
                       <w:r>
                         <w:rPr>
                           <w:sz w:val="32"/>
@@ -639,6 +640,7 @@
                         <w:t>linear-gradient</w:t>
                       </w:r>
                       <w:proofErr w:type="spellEnd"/>
+                      <w:proofErr w:type="gramEnd"/>
                     </w:p>
                   </w:txbxContent>
                 </v:textbox>
@@ -1101,6 +1103,7 @@
                         <w:t xml:space="preserve">: </w:t>
                       </w:r>
                       <w:proofErr w:type="spellStart"/>
+                      <w:proofErr w:type="gramStart"/>
                       <w:r>
                         <w:rPr>
                           <w:sz w:val="32"/>
@@ -1116,6 +1119,7 @@
                         </w:rPr>
                         <w:t>(</w:t>
                       </w:r>
+                      <w:proofErr w:type="gramEnd"/>
                       <w:r>
                         <w:rPr>
                           <w:sz w:val="32"/>
@@ -1221,12 +1225,21 @@
                           <w:szCs w:val="32"/>
                         </w:rPr>
                       </w:pPr>
-                      <w:r>
-                        <w:rPr>
-                          <w:sz w:val="32"/>
-                          <w:szCs w:val="32"/>
-                        </w:rPr>
-                        <w:t>.account-line</w:t>
+                      <w:proofErr w:type="gramStart"/>
+                      <w:r>
+                        <w:rPr>
+                          <w:sz w:val="32"/>
+                          <w:szCs w:val="32"/>
+                        </w:rPr>
+                        <w:t>.</w:t>
+                      </w:r>
+                      <w:proofErr w:type="gramEnd"/>
+                      <w:r>
+                        <w:rPr>
+                          <w:sz w:val="32"/>
+                          <w:szCs w:val="32"/>
+                        </w:rPr>
+                        <w:t>account-line</w:t>
                       </w:r>
                       <w:r>
                         <w:rPr>
@@ -1283,6 +1296,7 @@
                         <w:t>.</w:t>
                       </w:r>
                       <w:proofErr w:type="spellStart"/>
+                      <w:proofErr w:type="gramStart"/>
                       <w:r>
                         <w:rPr>
                           <w:sz w:val="32"/>
@@ -1314,6 +1328,7 @@
                         <w:t>edit-tab</w:t>
                       </w:r>
                       <w:proofErr w:type="spellEnd"/>
+                      <w:proofErr w:type="gramEnd"/>
                       <w:r>
                         <w:rPr>
                           <w:sz w:val="32"/>
@@ -1568,6 +1583,7 @@
                         </w:rPr>
                       </w:pPr>
                       <w:proofErr w:type="spellStart"/>
+                      <w:proofErr w:type="gramStart"/>
                       <w:r>
                         <w:rPr>
                           <w:sz w:val="32"/>
@@ -1576,6 +1592,7 @@
                         <w:t>p.infobox-heading</w:t>
                       </w:r>
                       <w:proofErr w:type="spellEnd"/>
+                      <w:proofErr w:type="gramEnd"/>
                       <w:r>
                         <w:rPr>
                           <w:sz w:val="32"/>
@@ -1938,6 +1955,7 @@
                           <w:szCs w:val="32"/>
                         </w:rPr>
                       </w:pPr>
+                      <w:proofErr w:type="gramStart"/>
                       <w:r>
                         <w:rPr>
                           <w:sz w:val="32"/>
@@ -1946,6 +1964,7 @@
                         <w:t>.</w:t>
                       </w:r>
                       <w:proofErr w:type="spellStart"/>
+                      <w:proofErr w:type="gramEnd"/>
                       <w:r>
                         <w:rPr>
                           <w:sz w:val="32"/>
@@ -2164,6 +2183,7 @@
                           <w:szCs w:val="32"/>
                         </w:rPr>
                       </w:pPr>
+                      <w:proofErr w:type="gramStart"/>
                       <w:r>
                         <w:rPr>
                           <w:sz w:val="32"/>
@@ -2172,6 +2192,7 @@
                         <w:t>.</w:t>
                       </w:r>
                       <w:proofErr w:type="spellStart"/>
+                      <w:proofErr w:type="gramEnd"/>
                       <w:r>
                         <w:rPr>
                           <w:sz w:val="32"/>
@@ -2400,7 +2421,23 @@
                           <w:sz w:val="32"/>
                           <w:szCs w:val="32"/>
                         </w:rPr>
-                        <w:t xml:space="preserve">, a, </w:t>
+                        <w:t xml:space="preserve">, </w:t>
+                      </w:r>
+                      <w:proofErr w:type="gramStart"/>
+                      <w:r>
+                        <w:rPr>
+                          <w:sz w:val="32"/>
+                          <w:szCs w:val="32"/>
+                        </w:rPr>
+                        <w:t>a</w:t>
+                      </w:r>
+                      <w:proofErr w:type="gramEnd"/>
+                      <w:r>
+                        <w:rPr>
+                          <w:sz w:val="32"/>
+                          <w:szCs w:val="32"/>
+                        </w:rPr>
+                        <w:t xml:space="preserve">, </w:t>
                       </w:r>
                       <w:proofErr w:type="spellStart"/>
                       <w:r>
@@ -2594,6 +2631,7 @@
                           <w:szCs w:val="32"/>
                         </w:rPr>
                       </w:pPr>
+                      <w:proofErr w:type="gramStart"/>
                       <w:r>
                         <w:rPr>
                           <w:sz w:val="32"/>
@@ -2602,6 +2640,7 @@
                         <w:t>.</w:t>
                       </w:r>
                       <w:proofErr w:type="spellStart"/>
+                      <w:proofErr w:type="gramEnd"/>
                       <w:r>
                         <w:rPr>
                           <w:sz w:val="32"/>
@@ -3233,6 +3272,7 @@
                           <w:szCs w:val="32"/>
                         </w:rPr>
                       </w:pPr>
+                      <w:proofErr w:type="gramStart"/>
                       <w:r>
                         <w:rPr>
                           <w:sz w:val="32"/>
@@ -3241,6 +3281,7 @@
                         <w:t>.</w:t>
                       </w:r>
                       <w:proofErr w:type="spellStart"/>
+                      <w:proofErr w:type="gramEnd"/>
                       <w:r>
                         <w:rPr>
                           <w:sz w:val="32"/>
@@ -3662,6 +3703,7 @@
                           <w:szCs w:val="32"/>
                         </w:rPr>
                       </w:pPr>
+                      <w:proofErr w:type="gramStart"/>
                       <w:r>
                         <w:rPr>
                           <w:sz w:val="32"/>
@@ -3669,6 +3711,7 @@
                         </w:rPr>
                         <w:t>.</w:t>
                       </w:r>
+                      <w:proofErr w:type="gramEnd"/>
                       <w:r>
                         <w:rPr>
                           <w:sz w:val="32"/>
@@ -4545,6 +4588,135 @@
         <mc:AlternateContent>
           <mc:Choice Requires="wps">
             <w:drawing>
+              <wp:inline distT="0" distB="0" distL="0" distR="0" wp14:anchorId="34207442" wp14:editId="5C18D0CE">
+                <wp:extent cx="609600" cy="400050"/>
+                <wp:effectExtent l="0" t="0" r="0" b="0"/>
+                <wp:docPr id="196" name="Téglalap 196"/>
+                <wp:cNvGraphicFramePr/>
+                <a:graphic xmlns:a="http://schemas.openxmlformats.org/drawingml/2006/main">
+                  <a:graphicData uri="http://schemas.microsoft.com/office/word/2010/wordprocessingShape">
+                    <wps:wsp>
+                      <wps:cNvSpPr/>
+                      <wps:spPr>
+                        <a:xfrm>
+                          <a:off x="0" y="0"/>
+                          <a:ext cx="609600" cy="400050"/>
+                        </a:xfrm>
+                        <a:prstGeom prst="rect">
+                          <a:avLst/>
+                        </a:prstGeom>
+                        <a:solidFill>
+                          <a:srgbClr val="EAECF0"/>
+                        </a:solidFill>
+                        <a:ln>
+                          <a:noFill/>
+                        </a:ln>
+                      </wps:spPr>
+                      <wps:style>
+                        <a:lnRef idx="2">
+                          <a:schemeClr val="accent1">
+                            <a:shade val="50000"/>
+                          </a:schemeClr>
+                        </a:lnRef>
+                        <a:fillRef idx="1">
+                          <a:schemeClr val="accent1"/>
+                        </a:fillRef>
+                        <a:effectRef idx="0">
+                          <a:schemeClr val="accent1"/>
+                        </a:effectRef>
+                        <a:fontRef idx="minor">
+                          <a:schemeClr val="lt1"/>
+                        </a:fontRef>
+                      </wps:style>
+                      <wps:txbx>
+                        <w:txbxContent>
+                          <w:p>
+                            <w:pPr>
+                              <w:rPr>
+                                <w:color w:val="000000" w:themeColor="text1"/>
+                              </w:rPr>
+                            </w:pPr>
+                            <w:r>
+                              <w:rPr>
+                                <w:color w:val="000000" w:themeColor="text1"/>
+                              </w:rPr>
+                              <w:t>#eaecf0</w:t>
+                            </w:r>
+                          </w:p>
+                        </w:txbxContent>
+                      </wps:txbx>
+                      <wps:bodyPr rot="0" spcFirstLastPara="0" vertOverflow="overflow" horzOverflow="overflow" vert="horz" wrap="square" lIns="91440" tIns="45720" rIns="91440" bIns="45720" numCol="1" spcCol="0" rtlCol="0" fromWordArt="0" anchor="ctr" anchorCtr="0" forceAA="0" compatLnSpc="1">
+                        <a:prstTxWarp prst="textNoShape">
+                          <a:avLst/>
+                        </a:prstTxWarp>
+                        <a:noAutofit/>
+                      </wps:bodyPr>
+                    </wps:wsp>
+                  </a:graphicData>
+                </a:graphic>
+              </wp:inline>
+            </w:drawing>
+          </mc:Choice>
+          <mc:Fallback>
+            <w:pict>
+              <v:rect w14:anchorId="34207442" id="Téglalap 196" o:spid="_x0000_s1045" style="width:48pt;height:31.5pt;visibility:visible;mso-wrap-style:square;mso-left-percent:-10001;mso-top-percent:-10001;mso-position-horizontal:absolute;mso-position-horizontal-relative:char;mso-position-vertical:absolute;mso-position-vertical-relative:line;mso-left-percent:-10001;mso-top-percent:-10001;v-text-anchor:middle" o:gfxdata="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" fillcolor="#eaecf0" stroked="f" strokeweight="1pt">
+                <v:textbox>
+                  <w:txbxContent>
+                    <w:p>
+                      <w:pPr>
+                        <w:rPr>
+                          <w:color w:val="000000" w:themeColor="text1"/>
+                        </w:rPr>
+                      </w:pPr>
+                      <w:r>
+                        <w:rPr>
+                          <w:color w:val="000000" w:themeColor="text1"/>
+                        </w:rPr>
+                        <w:t>#eaecf0</w:t>
+                      </w:r>
+                    </w:p>
+                  </w:txbxContent>
+                </v:textbox>
+                <w10:anchorlock/>
+              </v:rect>
+            </w:pict>
+          </mc:Fallback>
+        </mc:AlternateContent>
+      </w:r>
+      <w:r>
+        <w:t xml:space="preserve">   </w:t>
+      </w:r>
+      <w:proofErr w:type="gramStart"/>
+      <w:r>
+        <w:t>mobile</w:t>
+      </w:r>
+      <w:proofErr w:type="gramEnd"/>
+      <w:r>
+        <w:t xml:space="preserve"> </w:t>
+      </w:r>
+      <w:proofErr w:type="spellStart"/>
+      <w:r>
+        <w:t>sidebar</w:t>
+      </w:r>
+      <w:proofErr w:type="spellEnd"/>
+      <w:r>
+        <w:t xml:space="preserve"> </w:t>
+      </w:r>
+      <w:proofErr w:type="spellStart"/>
+      <w:r>
+        <w:t>background</w:t>
+      </w:r>
+      <w:proofErr w:type="spellEnd"/>
+    </w:p>
+    <w:p>
+      <w:r>
+        <w:rPr>
+          <w:noProof/>
+          <w:lang w:eastAsia="hu-HU"/>
+        </w:rPr>
+        <mc:AlternateContent>
+          <mc:Choice Requires="wps">
+            <w:drawing>
               <wp:inline distT="0" distB="0" distL="0" distR="0">
                 <wp:extent cx="609600" cy="400050"/>
                 <wp:effectExtent l="0" t="0" r="0" b="0"/>
@@ -4622,7 +4794,7 @@
           </mc:Choice>
           <mc:Fallback>
             <w:pict>
-              <v:rect id="Téglalap 23" o:spid="_x0000_s1045" style="width:48pt;height:31.5pt;visibility:visible;mso-wrap-style:square;mso-left-percent:-10001;mso-top-percent:-10001;mso-position-horizontal:absolute;mso-position-horizontal-relative:char;mso-position-vertical:absolute;mso-position-vertical-relative:line;mso-left-percent:-10001;mso-top-percent:-10001;v-text-anchor:middle" o:gfxdata="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" fillcolor="#a2a9b1" stroked="f" strokeweight="1pt">
+              <v:rect id="Téglalap 23" o:spid="_x0000_s1046" style="width:48pt;height:31.5pt;visibility:visible;mso-wrap-style:square;mso-left-percent:-10001;mso-top-percent:-10001;mso-position-horizontal:absolute;mso-position-horizontal-relative:char;mso-position-vertical:absolute;mso-position-vertical-relative:line;mso-left-percent:-10001;mso-top-percent:-10001;v-text-anchor:middle" o:gfxdata="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" fillcolor="#a2a9b1" stroked="f" strokeweight="1pt">
                 <v:textbox>
                   <w:txbxContent>
                     <w:p>
@@ -4750,7 +4922,7 @@
           </mc:Choice>
           <mc:Fallback>
             <w:pict>
-              <v:rect w14:anchorId="0F0BBAB0" id="Téglalap 26" o:spid="_x0000_s1046" style="width:48pt;height:31.5pt;visibility:visible;mso-wrap-style:square;mso-left-percent:-10001;mso-top-percent:-10001;mso-position-horizontal:absolute;mso-position-horizontal-relative:char;mso-position-vertical:absolute;mso-position-vertical-relative:line;mso-left-percent:-10001;mso-top-percent:-10001;v-text-anchor:middle" o:gfxdata="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" fillcolor="#a2d7f9" stroked="f" strokeweight="1pt">
+              <v:rect w14:anchorId="0F0BBAB0" id="Téglalap 26" o:spid="_x0000_s1047" style="width:48pt;height:31.5pt;visibility:visible;mso-wrap-style:square;mso-left-percent:-10001;mso-top-percent:-10001;mso-position-horizontal:absolute;mso-position-horizontal-relative:char;mso-position-vertical:absolute;mso-position-vertical-relative:line;mso-left-percent:-10001;mso-top-percent:-10001;v-text-anchor:middle" o:gfxdata="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" fillcolor="#a2d7f9" stroked="f" strokeweight="1pt">
                 <v:textbox>
                   <w:txbxContent>
                     <w:p>
@@ -4877,7 +5049,7 @@
           </mc:Choice>
           <mc:Fallback>
             <w:pict>
-              <v:rect w14:anchorId="4C5E0B27" id="Téglalap 27" o:spid="_x0000_s1047" style="width:48pt;height:31.5pt;visibility:visible;mso-wrap-style:square;mso-left-percent:-10001;mso-top-percent:-10001;mso-position-horizontal:absolute;mso-position-horizontal-relative:char;mso-position-vertical:absolute;mso-position-vertical-relative:line;mso-left-percent:-10001;mso-top-percent:-10001;v-text-anchor:middle" o:gfxdata="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" fillcolor="#0645bf" stroked="f" strokeweight="1pt">
+              <v:rect w14:anchorId="4C5E0B27" id="Téglalap 27" o:spid="_x0000_s1048" style="width:48pt;height:31.5pt;visibility:visible;mso-wrap-style:square;mso-left-percent:-10001;mso-top-percent:-10001;mso-position-horizontal:absolute;mso-position-horizontal-relative:char;mso-position-vertical:absolute;mso-position-vertical-relative:line;mso-left-percent:-10001;mso-top-percent:-10001;v-text-anchor:middle" o:gfxdata="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" fillcolor="#0645bf" stroked="f" strokeweight="1pt">
                 <v:textbox>
                   <w:txbxContent>
                     <w:p>
@@ -4990,7 +5162,7 @@
           </mc:Choice>
           <mc:Fallback>
             <w:pict>
-              <v:rect w14:anchorId="6D096BA7" id="Téglalap 195" o:spid="_x0000_s1048" style="width:48pt;height:31.5pt;visibility:visible;mso-wrap-style:square;mso-left-percent:-10001;mso-top-percent:-10001;mso-position-horizontal:absolute;mso-position-horizontal-relative:char;mso-position-vertical:absolute;mso-position-vertical-relative:line;mso-left-percent:-10001;mso-top-percent:-10001;v-text-anchor:middle" o:gfxdata="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" fillcolor="#0645bf" stroked="f" strokeweight="1pt">
+              <v:rect w14:anchorId="6D096BA7" id="Téglalap 195" o:spid="_x0000_s1049" style="width:48pt;height:31.5pt;visibility:visible;mso-wrap-style:square;mso-left-percent:-10001;mso-top-percent:-10001;mso-position-horizontal:absolute;mso-position-horizontal-relative:char;mso-position-vertical:absolute;mso-position-vertical-relative:line;mso-left-percent:-10001;mso-top-percent:-10001;v-text-anchor:middle" o:gfxdata="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" fillcolor="#0645bf" stroked="f" strokeweight="1pt">
                 <v:textbox>
                   <w:txbxContent>
                     <w:p>
@@ -5095,8 +5267,6 @@
                               </w:rPr>
                               <w:t>54595d</w:t>
                             </w:r>
-                            <w:bookmarkStart w:id="0" w:name="_GoBack"/>
-                            <w:bookmarkEnd w:id="0"/>
                           </w:p>
                         </w:txbxContent>
                       </wps:txbx>
@@ -5114,7 +5284,7 @@
           </mc:Choice>
           <mc:Fallback>
             <w:pict>
-              <v:rect w14:anchorId="2D0C7CCF" id="Téglalap 28" o:spid="_x0000_s1049" style="width:48pt;height:31.5pt;visibility:visible;mso-wrap-style:square;mso-left-percent:-10001;mso-top-percent:-10001;mso-position-horizontal:absolute;mso-position-horizontal-relative:char;mso-position-vertical:absolute;mso-position-vertical-relative:line;mso-left-percent:-10001;mso-top-percent:-10001;v-text-anchor:middle" o:gfxdata="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" fillcolor="#54595d" stroked="f" strokeweight="1pt">
+              <v:rect w14:anchorId="2D0C7CCF" id="Téglalap 28" o:spid="_x0000_s1050" style="width:48pt;height:31.5pt;visibility:visible;mso-wrap-style:square;mso-left-percent:-10001;mso-top-percent:-10001;mso-position-horizontal:absolute;mso-position-horizontal-relative:char;mso-position-vertical:absolute;mso-position-vertical-relative:line;mso-left-percent:-10001;mso-top-percent:-10001;v-text-anchor:middle" o:gfxdata="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" fillcolor="#54595d" stroked="f" strokeweight="1pt">
                 <v:textbox>
                   <w:txbxContent>
                     <w:p>
@@ -5135,8 +5305,6 @@
                         </w:rPr>
                         <w:t>54595d</w:t>
                       </w:r>
-                      <w:bookmarkStart w:id="1" w:name="_GoBack"/>
-                      <w:bookmarkEnd w:id="1"/>
                     </w:p>
                   </w:txbxContent>
                 </v:textbox>
@@ -6268,7 +6436,7 @@
                 <w:lang w:eastAsia="hu-HU"/>
               </w:rPr>
               <w:drawing>
-                <wp:inline distT="0" distB="0" distL="0" distR="0" wp14:anchorId="0C17D875" wp14:editId="09D7C897">
+                <wp:inline distT="0" distB="0" distL="0" distR="0" wp14:anchorId="44B5FDF6" wp14:editId="14DCAB60">
                   <wp:extent cx="219075" cy="257175"/>
                   <wp:effectExtent l="0" t="0" r="9525" b="9525"/>
                   <wp:docPr id="46" name="Kép 46"/>
@@ -6388,7 +6556,7 @@
                 <w:lang w:eastAsia="hu-HU"/>
               </w:rPr>
               <w:drawing>
-                <wp:inline distT="0" distB="0" distL="0" distR="0" wp14:anchorId="3636F24B" wp14:editId="74F9EBE1">
+                <wp:inline distT="0" distB="0" distL="0" distR="0" wp14:anchorId="70A72FA7" wp14:editId="58DC1932">
                   <wp:extent cx="238125" cy="228600"/>
                   <wp:effectExtent l="0" t="0" r="9525" b="0"/>
                   <wp:docPr id="47" name="Kép 47"/>
@@ -6501,7 +6669,7 @@
                 <w:lang w:eastAsia="hu-HU"/>
               </w:rPr>
               <w:drawing>
-                <wp:inline distT="0" distB="0" distL="0" distR="0" wp14:anchorId="32DAFF44" wp14:editId="167F962B">
+                <wp:inline distT="0" distB="0" distL="0" distR="0" wp14:anchorId="0EBF7300" wp14:editId="61AB86B0">
                   <wp:extent cx="219075" cy="209550"/>
                   <wp:effectExtent l="0" t="0" r="9525" b="0"/>
                   <wp:docPr id="48" name="Kép 48"/>
@@ -6614,7 +6782,7 @@
                 <w:lang w:eastAsia="hu-HU"/>
               </w:rPr>
               <w:drawing>
-                <wp:inline distT="0" distB="0" distL="0" distR="0" wp14:anchorId="37B0A785" wp14:editId="0F176021">
+                <wp:inline distT="0" distB="0" distL="0" distR="0" wp14:anchorId="0C5AF6EA" wp14:editId="18BF34D8">
                   <wp:extent cx="180975" cy="228600"/>
                   <wp:effectExtent l="0" t="0" r="9525" b="0"/>
                   <wp:docPr id="49" name="Kép 49"/>
@@ -6719,7 +6887,7 @@
                 <w:lang w:eastAsia="hu-HU"/>
               </w:rPr>
               <w:drawing>
-                <wp:inline distT="0" distB="0" distL="0" distR="0" wp14:anchorId="0ECF780E" wp14:editId="483D6F0D">
+                <wp:inline distT="0" distB="0" distL="0" distR="0" wp14:anchorId="7A5B0108" wp14:editId="10438373">
                   <wp:extent cx="200025" cy="257175"/>
                   <wp:effectExtent l="0" t="0" r="9525" b="9525"/>
                   <wp:docPr id="50" name="Kép 50"/>
@@ -6786,7 +6954,7 @@
                 <w:lang w:eastAsia="hu-HU"/>
               </w:rPr>
               <w:drawing>
-                <wp:inline distT="0" distB="0" distL="0" distR="0" wp14:anchorId="77DA27E0" wp14:editId="0738BAA2">
+                <wp:inline distT="0" distB="0" distL="0" distR="0" wp14:anchorId="091689DA" wp14:editId="40B33714">
                   <wp:extent cx="228812" cy="219075"/>
                   <wp:effectExtent l="0" t="0" r="0" b="0"/>
                   <wp:docPr id="59" name="Kép 59"/>
@@ -6876,7 +7044,7 @@
                 <w:lang w:eastAsia="hu-HU"/>
               </w:rPr>
               <w:drawing>
-                <wp:inline distT="0" distB="0" distL="0" distR="0" wp14:anchorId="265C8EE0" wp14:editId="47E1FFCA">
+                <wp:inline distT="0" distB="0" distL="0" distR="0" wp14:anchorId="3654CDA9" wp14:editId="6E62AC9A">
                   <wp:extent cx="152400" cy="228600"/>
                   <wp:effectExtent l="0" t="0" r="0" b="0"/>
                   <wp:docPr id="51" name="Kép 51"/>
@@ -6943,7 +7111,7 @@
                 <w:lang w:eastAsia="hu-HU"/>
               </w:rPr>
               <w:drawing>
-                <wp:inline distT="0" distB="0" distL="0" distR="0" wp14:anchorId="441ECF1C" wp14:editId="6CFC4022">
+                <wp:inline distT="0" distB="0" distL="0" distR="0" wp14:anchorId="5A84727A" wp14:editId="262886C4">
                   <wp:extent cx="257175" cy="276225"/>
                   <wp:effectExtent l="0" t="0" r="9525" b="9525"/>
                   <wp:docPr id="58" name="Kép 58"/>
@@ -7039,7 +7207,7 @@
                 <w:lang w:eastAsia="hu-HU"/>
               </w:rPr>
               <w:drawing>
-                <wp:inline distT="0" distB="0" distL="0" distR="0" wp14:anchorId="243545D3" wp14:editId="2AC471AA">
+                <wp:inline distT="0" distB="0" distL="0" distR="0" wp14:anchorId="7BC6DBE0" wp14:editId="16EE15F1">
                   <wp:extent cx="295275" cy="266700"/>
                   <wp:effectExtent l="0" t="0" r="9525" b="0"/>
                   <wp:docPr id="45" name="Kép 45"/>
@@ -7173,7 +7341,7 @@
                 <w:lang w:eastAsia="hu-HU"/>
               </w:rPr>
               <w:drawing>
-                <wp:inline distT="0" distB="0" distL="0" distR="0" wp14:anchorId="4D496192" wp14:editId="1330FD93">
+                <wp:inline distT="0" distB="0" distL="0" distR="0" wp14:anchorId="46CC71E0" wp14:editId="2C39887A">
                   <wp:extent cx="200025" cy="219075"/>
                   <wp:effectExtent l="0" t="0" r="9525" b="9525"/>
                   <wp:docPr id="192" name="Kép 192"/>
@@ -7285,7 +7453,7 @@
                 <w:lang w:eastAsia="hu-HU"/>
               </w:rPr>
               <w:drawing>
-                <wp:inline distT="0" distB="0" distL="0" distR="0" wp14:anchorId="597CBA95" wp14:editId="210EB93A">
+                <wp:inline distT="0" distB="0" distL="0" distR="0" wp14:anchorId="36356B97" wp14:editId="3A6D4D55">
                   <wp:extent cx="371475" cy="276225"/>
                   <wp:effectExtent l="0" t="0" r="9525" b="9525"/>
                   <wp:docPr id="44" name="Kép 44"/>
@@ -7441,7 +7609,7 @@
                 <w:lang w:eastAsia="hu-HU"/>
               </w:rPr>
               <w:drawing>
-                <wp:inline distT="0" distB="0" distL="0" distR="0" wp14:anchorId="521A6038" wp14:editId="58EA34CF">
+                <wp:inline distT="0" distB="0" distL="0" distR="0" wp14:anchorId="0E3C88AE" wp14:editId="435423AC">
                   <wp:extent cx="209550" cy="200025"/>
                   <wp:effectExtent l="0" t="0" r="0" b="9525"/>
                   <wp:docPr id="193" name="Kép 193"/>
@@ -7499,7 +7667,7 @@
                 <w:lang w:eastAsia="hu-HU"/>
               </w:rPr>
               <w:drawing>
-                <wp:inline distT="0" distB="0" distL="0" distR="0" wp14:anchorId="2BF8DBB1" wp14:editId="0510DDC3">
+                <wp:inline distT="0" distB="0" distL="0" distR="0" wp14:anchorId="0DE95AA0" wp14:editId="4C465722">
                   <wp:extent cx="257175" cy="228600"/>
                   <wp:effectExtent l="0" t="0" r="9525" b="0"/>
                   <wp:docPr id="194" name="Kép 194"/>
@@ -7578,7 +7746,7 @@
                 <w:lang w:eastAsia="hu-HU"/>
               </w:rPr>
               <w:drawing>
-                <wp:inline distT="0" distB="0" distL="0" distR="0" wp14:anchorId="731827C0" wp14:editId="00B9ED83">
+                <wp:inline distT="0" distB="0" distL="0" distR="0" wp14:anchorId="4189973B" wp14:editId="567B9124">
                   <wp:extent cx="257175" cy="228600"/>
                   <wp:effectExtent l="0" t="0" r="9525" b="0"/>
                   <wp:docPr id="6" name="Kép 6"/>
@@ -7674,7 +7842,7 @@
                 <w:lang w:eastAsia="hu-HU"/>
               </w:rPr>
               <w:drawing>
-                <wp:inline distT="0" distB="0" distL="0" distR="0" wp14:anchorId="77D95855" wp14:editId="681EB95A">
+                <wp:inline distT="0" distB="0" distL="0" distR="0" wp14:anchorId="5D7C02B2" wp14:editId="798040BA">
                   <wp:extent cx="371475" cy="333375"/>
                   <wp:effectExtent l="0" t="0" r="0" b="9525"/>
                   <wp:docPr id="52" name="Kép 52"/>
@@ -7754,7 +7922,7 @@
                 <w:lang w:eastAsia="hu-HU"/>
               </w:rPr>
               <w:drawing>
-                <wp:inline distT="0" distB="0" distL="0" distR="0" wp14:anchorId="7DB99C77" wp14:editId="54B47B36">
+                <wp:inline distT="0" distB="0" distL="0" distR="0" wp14:anchorId="48400626" wp14:editId="5B38ACE8">
                   <wp:extent cx="523875" cy="282726"/>
                   <wp:effectExtent l="0" t="0" r="0" b="3175"/>
                   <wp:docPr id="60" name="Kép 60"/>
@@ -7844,7 +8012,7 @@
                 <w:lang w:eastAsia="hu-HU"/>
               </w:rPr>
               <w:drawing>
-                <wp:inline distT="0" distB="0" distL="0" distR="0" wp14:anchorId="2AE7BBBB" wp14:editId="1719CB1B">
+                <wp:inline distT="0" distB="0" distL="0" distR="0" wp14:anchorId="284E169A" wp14:editId="56C5CF03">
                   <wp:extent cx="361950" cy="323850"/>
                   <wp:effectExtent l="0" t="0" r="0" b="0"/>
                   <wp:docPr id="53" name="Kép 53"/>
@@ -7927,7 +8095,7 @@
                 <w:lang w:eastAsia="hu-HU"/>
               </w:rPr>
               <w:drawing>
-                <wp:inline distT="0" distB="0" distL="0" distR="0" wp14:anchorId="539179F0" wp14:editId="0EFFCFB2">
+                <wp:inline distT="0" distB="0" distL="0" distR="0" wp14:anchorId="7DA38159" wp14:editId="04A63CAE">
                   <wp:extent cx="314325" cy="260441"/>
                   <wp:effectExtent l="0" t="0" r="0" b="6350"/>
                   <wp:docPr id="57" name="Kép 57"/>
@@ -8023,7 +8191,7 @@
                 <w:lang w:eastAsia="hu-HU"/>
               </w:rPr>
               <w:drawing>
-                <wp:inline distT="0" distB="0" distL="0" distR="0" wp14:anchorId="06CF9B89" wp14:editId="658E8F43">
+                <wp:inline distT="0" distB="0" distL="0" distR="0" wp14:anchorId="787290BC" wp14:editId="5E277EF8">
                   <wp:extent cx="266700" cy="314325"/>
                   <wp:effectExtent l="0" t="0" r="0" b="9525"/>
                   <wp:docPr id="54" name="Kép 54"/>
@@ -8141,7 +8309,7 @@
                 <w:lang w:eastAsia="hu-HU"/>
               </w:rPr>
               <w:drawing>
-                <wp:inline distT="0" distB="0" distL="0" distR="0" wp14:anchorId="291AFBE5" wp14:editId="0B3E5204">
+                <wp:inline distT="0" distB="0" distL="0" distR="0" wp14:anchorId="2C3EE7E8" wp14:editId="045373C5">
                   <wp:extent cx="194959" cy="247650"/>
                   <wp:effectExtent l="0" t="0" r="0" b="0"/>
                   <wp:docPr id="56" name="Kép 56"/>
@@ -8208,7 +8376,7 @@
                 <w:lang w:eastAsia="hu-HU"/>
               </w:rPr>
               <w:drawing>
-                <wp:inline distT="0" distB="0" distL="0" distR="0" wp14:anchorId="70DD246A" wp14:editId="6ECAE2DA">
+                <wp:inline distT="0" distB="0" distL="0" distR="0" wp14:anchorId="108D00CB" wp14:editId="0C643661">
                   <wp:extent cx="182880" cy="228600"/>
                   <wp:effectExtent l="0" t="0" r="7620" b="0"/>
                   <wp:docPr id="61" name="Kép 61"/>
@@ -8262,6 +8430,586 @@
             <w:r>
               <w:t xml:space="preserve"> fa-file-alt"&gt;&lt;/i&gt;</w:t>
             </w:r>
+          </w:p>
+        </w:tc>
+      </w:tr>
+      <w:tr>
+        <w:trPr>
+          <w:trHeight w:val="454"/>
+        </w:trPr>
+        <w:tc>
+          <w:tcPr>
+            <w:tcW w:w="816" w:type="dxa"/>
+            <w:vAlign w:val="center"/>
+          </w:tcPr>
+          <w:p>
+            <w:pPr>
+              <w:rPr>
+                <w:noProof/>
+                <w:lang w:eastAsia="hu-HU"/>
+              </w:rPr>
+            </w:pPr>
+            <w:r>
+              <w:rPr>
+                <w:noProof/>
+                <w:lang w:eastAsia="hu-HU"/>
+              </w:rPr>
+              <w:drawing>
+                <wp:inline distT="0" distB="0" distL="0" distR="0" wp14:anchorId="7B86D76A" wp14:editId="7F02F5D7">
+                  <wp:extent cx="228600" cy="257175"/>
+                  <wp:effectExtent l="0" t="0" r="0" b="9525"/>
+                  <wp:docPr id="197" name="Kép 197"/>
+                  <wp:cNvGraphicFramePr>
+                    <a:graphicFrameLocks xmlns:a="http://schemas.openxmlformats.org/drawingml/2006/main" noChangeAspect="1"/>
+                  </wp:cNvGraphicFramePr>
+                  <a:graphic xmlns:a="http://schemas.openxmlformats.org/drawingml/2006/main">
+                    <a:graphicData uri="http://schemas.openxmlformats.org/drawingml/2006/picture">
+                      <pic:pic xmlns:pic="http://schemas.openxmlformats.org/drawingml/2006/picture">
+                        <pic:nvPicPr>
+                          <pic:cNvPr id="1" name=""/>
+                          <pic:cNvPicPr/>
+                        </pic:nvPicPr>
+                        <pic:blipFill rotWithShape="1">
+                          <a:blip r:embed="rId29"/>
+                          <a:srcRect b="91147"/>
+                          <a:stretch/>
+                        </pic:blipFill>
+                        <pic:spPr bwMode="auto">
+                          <a:xfrm>
+                            <a:off x="0" y="0"/>
+                            <a:ext cx="228600" cy="257175"/>
+                          </a:xfrm>
+                          <a:prstGeom prst="rect">
+                            <a:avLst/>
+                          </a:prstGeom>
+                          <a:ln>
+                            <a:noFill/>
+                          </a:ln>
+                          <a:extLst>
+                            <a:ext uri="{53640926-AAD7-44D8-BBD7-CCE9431645EC}">
+                              <a14:shadowObscured xmlns:a14="http://schemas.microsoft.com/office/drawing/2010/main"/>
+                            </a:ext>
+                          </a:extLst>
+                        </pic:spPr>
+                      </pic:pic>
+                    </a:graphicData>
+                  </a:graphic>
+                </wp:inline>
+              </w:drawing>
+            </w:r>
+          </w:p>
+        </w:tc>
+        <w:tc>
+          <w:tcPr>
+            <w:tcW w:w="8154" w:type="dxa"/>
+            <w:vAlign w:val="center"/>
+          </w:tcPr>
+          <w:p>
+            <w:pPr>
+              <w:rPr>
+                <w:rStyle w:val="tagcolor"/>
+                <w:rFonts w:ascii="Consolas" w:hAnsi="Consolas"/>
+                <w:sz w:val="23"/>
+                <w:szCs w:val="23"/>
+                <w:shd w:val="clear" w:color="auto" w:fill="FFFFFF"/>
+              </w:rPr>
+            </w:pPr>
+          </w:p>
+        </w:tc>
+        <w:tc>
+          <w:tcPr>
+            <w:tcW w:w="9316" w:type="dxa"/>
+            <w:shd w:val="clear" w:color="auto" w:fill="DEEAF6" w:themeFill="accent1" w:themeFillTint="33"/>
+            <w:vAlign w:val="center"/>
+          </w:tcPr>
+          <w:p>
+            <w:pPr>
+              <w:rPr>
+                <w:noProof/>
+                <w:lang w:eastAsia="hu-HU"/>
+              </w:rPr>
+            </w:pPr>
+            <w:r>
+              <w:rPr>
+                <w:noProof/>
+                <w:lang w:eastAsia="hu-HU"/>
+              </w:rPr>
+              <w:t>&lt;i class="fas fa-home"&gt;&lt;/i&gt;</w:t>
+            </w:r>
+          </w:p>
+        </w:tc>
+      </w:tr>
+      <w:tr>
+        <w:trPr>
+          <w:trHeight w:val="454"/>
+        </w:trPr>
+        <w:tc>
+          <w:tcPr>
+            <w:tcW w:w="816" w:type="dxa"/>
+            <w:vAlign w:val="center"/>
+          </w:tcPr>
+          <w:p>
+            <w:pPr>
+              <w:rPr>
+                <w:noProof/>
+                <w:lang w:eastAsia="hu-HU"/>
+              </w:rPr>
+            </w:pPr>
+            <w:r>
+              <w:rPr>
+                <w:noProof/>
+                <w:lang w:eastAsia="hu-HU"/>
+              </w:rPr>
+              <w:drawing>
+                <wp:inline distT="0" distB="0" distL="0" distR="0" wp14:anchorId="2F9E2E85" wp14:editId="626B7011">
+                  <wp:extent cx="209550" cy="219075"/>
+                  <wp:effectExtent l="0" t="0" r="0" b="9525"/>
+                  <wp:docPr id="198" name="Kép 198"/>
+                  <wp:cNvGraphicFramePr>
+                    <a:graphicFrameLocks xmlns:a="http://schemas.openxmlformats.org/drawingml/2006/main" noChangeAspect="1"/>
+                  </wp:cNvGraphicFramePr>
+                  <a:graphic xmlns:a="http://schemas.openxmlformats.org/drawingml/2006/main">
+                    <a:graphicData uri="http://schemas.openxmlformats.org/drawingml/2006/picture">
+                      <pic:pic xmlns:pic="http://schemas.openxmlformats.org/drawingml/2006/picture">
+                        <pic:nvPicPr>
+                          <pic:cNvPr id="1" name=""/>
+                          <pic:cNvPicPr/>
+                        </pic:nvPicPr>
+                        <pic:blipFill rotWithShape="1">
+                          <a:blip r:embed="rId29"/>
+                          <a:srcRect l="4167" t="14426" r="4167" b="78033"/>
+                          <a:stretch/>
+                        </pic:blipFill>
+                        <pic:spPr bwMode="auto">
+                          <a:xfrm>
+                            <a:off x="0" y="0"/>
+                            <a:ext cx="209550" cy="219075"/>
+                          </a:xfrm>
+                          <a:prstGeom prst="rect">
+                            <a:avLst/>
+                          </a:prstGeom>
+                          <a:ln>
+                            <a:noFill/>
+                          </a:ln>
+                          <a:extLst>
+                            <a:ext uri="{53640926-AAD7-44D8-BBD7-CCE9431645EC}">
+                              <a14:shadowObscured xmlns:a14="http://schemas.microsoft.com/office/drawing/2010/main"/>
+                            </a:ext>
+                          </a:extLst>
+                        </pic:spPr>
+                      </pic:pic>
+                    </a:graphicData>
+                  </a:graphic>
+                </wp:inline>
+              </w:drawing>
+            </w:r>
+          </w:p>
+        </w:tc>
+        <w:tc>
+          <w:tcPr>
+            <w:tcW w:w="8154" w:type="dxa"/>
+            <w:vAlign w:val="center"/>
+          </w:tcPr>
+          <w:p>
+            <w:pPr>
+              <w:rPr>
+                <w:rStyle w:val="tagcolor"/>
+                <w:rFonts w:ascii="Consolas" w:hAnsi="Consolas"/>
+                <w:sz w:val="23"/>
+                <w:szCs w:val="23"/>
+                <w:shd w:val="clear" w:color="auto" w:fill="FFFFFF"/>
+              </w:rPr>
+            </w:pPr>
+          </w:p>
+        </w:tc>
+        <w:tc>
+          <w:tcPr>
+            <w:tcW w:w="9316" w:type="dxa"/>
+            <w:shd w:val="clear" w:color="auto" w:fill="DEEAF6" w:themeFill="accent1" w:themeFillTint="33"/>
+            <w:vAlign w:val="center"/>
+          </w:tcPr>
+          <w:p>
+            <w:pPr>
+              <w:rPr>
+                <w:noProof/>
+                <w:lang w:eastAsia="hu-HU"/>
+              </w:rPr>
+            </w:pPr>
+            <w:r>
+              <w:rPr>
+                <w:noProof/>
+                <w:lang w:eastAsia="hu-HU"/>
+              </w:rPr>
+              <w:t>&lt;i class="fas fa-dice-five"&gt;&lt;/i&gt;</w:t>
+            </w:r>
+          </w:p>
+        </w:tc>
+      </w:tr>
+      <w:tr>
+        <w:trPr>
+          <w:trHeight w:val="454"/>
+        </w:trPr>
+        <w:tc>
+          <w:tcPr>
+            <w:tcW w:w="816" w:type="dxa"/>
+            <w:vAlign w:val="center"/>
+          </w:tcPr>
+          <w:p>
+            <w:pPr>
+              <w:rPr>
+                <w:noProof/>
+                <w:lang w:eastAsia="hu-HU"/>
+              </w:rPr>
+            </w:pPr>
+            <w:r>
+              <w:rPr>
+                <w:noProof/>
+                <w:lang w:eastAsia="hu-HU"/>
+              </w:rPr>
+              <w:drawing>
+                <wp:inline distT="0" distB="0" distL="0" distR="0" wp14:anchorId="4EB72E84" wp14:editId="64805ED5">
+                  <wp:extent cx="200025" cy="238125"/>
+                  <wp:effectExtent l="0" t="0" r="9525" b="9525"/>
+                  <wp:docPr id="199" name="Kép 199"/>
+                  <wp:cNvGraphicFramePr>
+                    <a:graphicFrameLocks xmlns:a="http://schemas.openxmlformats.org/drawingml/2006/main" noChangeAspect="1"/>
+                  </wp:cNvGraphicFramePr>
+                  <a:graphic xmlns:a="http://schemas.openxmlformats.org/drawingml/2006/main">
+                    <a:graphicData uri="http://schemas.openxmlformats.org/drawingml/2006/picture">
+                      <pic:pic xmlns:pic="http://schemas.openxmlformats.org/drawingml/2006/picture">
+                        <pic:nvPicPr>
+                          <pic:cNvPr id="1" name=""/>
+                          <pic:cNvPicPr/>
+                        </pic:nvPicPr>
+                        <pic:blipFill rotWithShape="1">
+                          <a:blip r:embed="rId29"/>
+                          <a:srcRect l="4167" t="28524" r="8334" b="63279"/>
+                          <a:stretch/>
+                        </pic:blipFill>
+                        <pic:spPr bwMode="auto">
+                          <a:xfrm>
+                            <a:off x="0" y="0"/>
+                            <a:ext cx="200025" cy="238125"/>
+                          </a:xfrm>
+                          <a:prstGeom prst="rect">
+                            <a:avLst/>
+                          </a:prstGeom>
+                          <a:ln>
+                            <a:noFill/>
+                          </a:ln>
+                          <a:extLst>
+                            <a:ext uri="{53640926-AAD7-44D8-BBD7-CCE9431645EC}">
+                              <a14:shadowObscured xmlns:a14="http://schemas.microsoft.com/office/drawing/2010/main"/>
+                            </a:ext>
+                          </a:extLst>
+                        </pic:spPr>
+                      </pic:pic>
+                    </a:graphicData>
+                  </a:graphic>
+                </wp:inline>
+              </w:drawing>
+            </w:r>
+          </w:p>
+        </w:tc>
+        <w:tc>
+          <w:tcPr>
+            <w:tcW w:w="8154" w:type="dxa"/>
+            <w:vAlign w:val="center"/>
+          </w:tcPr>
+          <w:p>
+            <w:pPr>
+              <w:rPr>
+                <w:rStyle w:val="tagcolor"/>
+                <w:rFonts w:ascii="Consolas" w:hAnsi="Consolas"/>
+                <w:sz w:val="23"/>
+                <w:szCs w:val="23"/>
+                <w:shd w:val="clear" w:color="auto" w:fill="FFFFFF"/>
+              </w:rPr>
+            </w:pPr>
+          </w:p>
+        </w:tc>
+        <w:tc>
+          <w:tcPr>
+            <w:tcW w:w="9316" w:type="dxa"/>
+            <w:shd w:val="clear" w:color="auto" w:fill="DEEAF6" w:themeFill="accent1" w:themeFillTint="33"/>
+            <w:vAlign w:val="center"/>
+          </w:tcPr>
+          <w:p>
+            <w:pPr>
+              <w:rPr>
+                <w:noProof/>
+                <w:lang w:eastAsia="hu-HU"/>
+              </w:rPr>
+            </w:pPr>
+            <w:r>
+              <w:rPr>
+                <w:noProof/>
+                <w:lang w:eastAsia="hu-HU"/>
+              </w:rPr>
+              <w:t>&lt;i class="fas fa-map-marker-alt"&gt;&lt;/i&gt;</w:t>
+            </w:r>
+          </w:p>
+        </w:tc>
+      </w:tr>
+      <w:tr>
+        <w:trPr>
+          <w:trHeight w:val="454"/>
+        </w:trPr>
+        <w:tc>
+          <w:tcPr>
+            <w:tcW w:w="816" w:type="dxa"/>
+            <w:vAlign w:val="center"/>
+          </w:tcPr>
+          <w:p>
+            <w:pPr>
+              <w:rPr>
+                <w:noProof/>
+                <w:lang w:eastAsia="hu-HU"/>
+              </w:rPr>
+            </w:pPr>
+            <w:r>
+              <w:rPr>
+                <w:noProof/>
+                <w:lang w:eastAsia="hu-HU"/>
+              </w:rPr>
+              <w:drawing>
+                <wp:inline distT="0" distB="0" distL="0" distR="0" wp14:anchorId="6F690CC5" wp14:editId="2C1BE165">
+                  <wp:extent cx="228600" cy="228600"/>
+                  <wp:effectExtent l="0" t="0" r="0" b="0"/>
+                  <wp:docPr id="201" name="Kép 201"/>
+                  <wp:cNvGraphicFramePr>
+                    <a:graphicFrameLocks xmlns:a="http://schemas.openxmlformats.org/drawingml/2006/main" noChangeAspect="1"/>
+                  </wp:cNvGraphicFramePr>
+                  <a:graphic xmlns:a="http://schemas.openxmlformats.org/drawingml/2006/main">
+                    <a:graphicData uri="http://schemas.openxmlformats.org/drawingml/2006/picture">
+                      <pic:pic xmlns:pic="http://schemas.openxmlformats.org/drawingml/2006/picture">
+                        <pic:nvPicPr>
+                          <pic:cNvPr id="1" name=""/>
+                          <pic:cNvPicPr/>
+                        </pic:nvPicPr>
+                        <pic:blipFill rotWithShape="1">
+                          <a:blip r:embed="rId29"/>
+                          <a:srcRect l="4167" t="49836" r="-4167" b="42295"/>
+                          <a:stretch/>
+                        </pic:blipFill>
+                        <pic:spPr bwMode="auto">
+                          <a:xfrm>
+                            <a:off x="0" y="0"/>
+                            <a:ext cx="228600" cy="228600"/>
+                          </a:xfrm>
+                          <a:prstGeom prst="rect">
+                            <a:avLst/>
+                          </a:prstGeom>
+                          <a:ln>
+                            <a:noFill/>
+                          </a:ln>
+                          <a:extLst>
+                            <a:ext uri="{53640926-AAD7-44D8-BBD7-CCE9431645EC}">
+                              <a14:shadowObscured xmlns:a14="http://schemas.microsoft.com/office/drawing/2010/main"/>
+                            </a:ext>
+                          </a:extLst>
+                        </pic:spPr>
+                      </pic:pic>
+                    </a:graphicData>
+                  </a:graphic>
+                </wp:inline>
+              </w:drawing>
+            </w:r>
+          </w:p>
+        </w:tc>
+        <w:tc>
+          <w:tcPr>
+            <w:tcW w:w="8154" w:type="dxa"/>
+            <w:vAlign w:val="center"/>
+          </w:tcPr>
+          <w:p>
+            <w:pPr>
+              <w:rPr>
+                <w:rStyle w:val="tagcolor"/>
+                <w:rFonts w:ascii="Consolas" w:hAnsi="Consolas"/>
+                <w:sz w:val="23"/>
+                <w:szCs w:val="23"/>
+                <w:shd w:val="clear" w:color="auto" w:fill="FFFFFF"/>
+              </w:rPr>
+            </w:pPr>
+          </w:p>
+        </w:tc>
+        <w:tc>
+          <w:tcPr>
+            <w:tcW w:w="9316" w:type="dxa"/>
+            <w:shd w:val="clear" w:color="auto" w:fill="DEEAF6" w:themeFill="accent1" w:themeFillTint="33"/>
+            <w:vAlign w:val="center"/>
+          </w:tcPr>
+          <w:p>
+            <w:pPr>
+              <w:rPr>
+                <w:noProof/>
+                <w:lang w:eastAsia="hu-HU"/>
+              </w:rPr>
+            </w:pPr>
+            <w:r>
+              <w:rPr>
+                <w:noProof/>
+                <w:lang w:eastAsia="hu-HU"/>
+              </w:rPr>
+              <w:drawing>
+                <wp:inline distT="0" distB="0" distL="0" distR="0" wp14:anchorId="0D5A8843" wp14:editId="35A05571">
+                  <wp:extent cx="298938" cy="228600"/>
+                  <wp:effectExtent l="0" t="0" r="6350" b="0"/>
+                  <wp:docPr id="200" name="Kép 200"/>
+                  <wp:cNvGraphicFramePr>
+                    <a:graphicFrameLocks xmlns:a="http://schemas.openxmlformats.org/drawingml/2006/main" noChangeAspect="1"/>
+                  </wp:cNvGraphicFramePr>
+                  <a:graphic xmlns:a="http://schemas.openxmlformats.org/drawingml/2006/main">
+                    <a:graphicData uri="http://schemas.openxmlformats.org/drawingml/2006/picture">
+                      <pic:pic xmlns:pic="http://schemas.openxmlformats.org/drawingml/2006/picture">
+                        <pic:nvPicPr>
+                          <pic:cNvPr id="1" name=""/>
+                          <pic:cNvPicPr/>
+                        </pic:nvPicPr>
+                        <pic:blipFill>
+                          <a:blip r:embed="rId30"/>
+                          <a:stretch>
+                            <a:fillRect/>
+                          </a:stretch>
+                        </pic:blipFill>
+                        <pic:spPr>
+                          <a:xfrm>
+                            <a:off x="0" y="0"/>
+                            <a:ext cx="304864" cy="233131"/>
+                          </a:xfrm>
+                          <a:prstGeom prst="rect">
+                            <a:avLst/>
+                          </a:prstGeom>
+                        </pic:spPr>
+                      </pic:pic>
+                    </a:graphicData>
+                  </a:graphic>
+                </wp:inline>
+              </w:drawing>
+            </w:r>
+            <w:r>
+              <w:rPr>
+                <w:noProof/>
+                <w:lang w:eastAsia="hu-HU"/>
+              </w:rPr>
+              <w:t xml:space="preserve"> </w:t>
+            </w:r>
+            <w:r>
+              <w:rPr>
+                <w:noProof/>
+                <w:lang w:eastAsia="hu-HU"/>
+              </w:rPr>
+              <w:t>&lt;i class="fas fa-sign-in-alt"&gt;&lt;/i&gt;</w:t>
+            </w:r>
+          </w:p>
+        </w:tc>
+      </w:tr>
+      <w:tr>
+        <w:trPr>
+          <w:trHeight w:val="454"/>
+        </w:trPr>
+        <w:tc>
+          <w:tcPr>
+            <w:tcW w:w="816" w:type="dxa"/>
+            <w:vAlign w:val="center"/>
+          </w:tcPr>
+          <w:p>
+            <w:pPr>
+              <w:rPr>
+                <w:noProof/>
+                <w:lang w:eastAsia="hu-HU"/>
+              </w:rPr>
+            </w:pPr>
+            <w:r>
+              <w:rPr>
+                <w:noProof/>
+                <w:lang w:eastAsia="hu-HU"/>
+              </w:rPr>
+              <w:drawing>
+                <wp:inline distT="0" distB="0" distL="0" distR="0" wp14:anchorId="06C932B3" wp14:editId="6FAABF30">
+                  <wp:extent cx="219075" cy="238125"/>
+                  <wp:effectExtent l="0" t="0" r="9525" b="9525"/>
+                  <wp:docPr id="202" name="Kép 202"/>
+                  <wp:cNvGraphicFramePr>
+                    <a:graphicFrameLocks xmlns:a="http://schemas.openxmlformats.org/drawingml/2006/main" noChangeAspect="1"/>
+                  </wp:cNvGraphicFramePr>
+                  <a:graphic xmlns:a="http://schemas.openxmlformats.org/drawingml/2006/main">
+                    <a:graphicData uri="http://schemas.openxmlformats.org/drawingml/2006/picture">
+                      <pic:pic xmlns:pic="http://schemas.openxmlformats.org/drawingml/2006/picture">
+                        <pic:nvPicPr>
+                          <pic:cNvPr id="1" name=""/>
+                          <pic:cNvPicPr/>
+                        </pic:nvPicPr>
+                        <pic:blipFill rotWithShape="1">
+                          <a:blip r:embed="rId29"/>
+                          <a:srcRect l="4168" t="91803" r="-1"/>
+                          <a:stretch/>
+                        </pic:blipFill>
+                        <pic:spPr bwMode="auto">
+                          <a:xfrm>
+                            <a:off x="0" y="0"/>
+                            <a:ext cx="219075" cy="238125"/>
+                          </a:xfrm>
+                          <a:prstGeom prst="rect">
+                            <a:avLst/>
+                          </a:prstGeom>
+                          <a:ln>
+                            <a:noFill/>
+                          </a:ln>
+                          <a:extLst>
+                            <a:ext uri="{53640926-AAD7-44D8-BBD7-CCE9431645EC}">
+                              <a14:shadowObscured xmlns:a14="http://schemas.microsoft.com/office/drawing/2010/main"/>
+                            </a:ext>
+                          </a:extLst>
+                        </pic:spPr>
+                      </pic:pic>
+                    </a:graphicData>
+                  </a:graphic>
+                </wp:inline>
+              </w:drawing>
+            </w:r>
+          </w:p>
+        </w:tc>
+        <w:tc>
+          <w:tcPr>
+            <w:tcW w:w="8154" w:type="dxa"/>
+            <w:vAlign w:val="center"/>
+          </w:tcPr>
+          <w:p>
+            <w:pPr>
+              <w:rPr>
+                <w:rStyle w:val="tagcolor"/>
+                <w:rFonts w:ascii="Consolas" w:hAnsi="Consolas"/>
+                <w:sz w:val="23"/>
+                <w:szCs w:val="23"/>
+                <w:shd w:val="clear" w:color="auto" w:fill="FFFFFF"/>
+              </w:rPr>
+            </w:pPr>
+          </w:p>
+        </w:tc>
+        <w:tc>
+          <w:tcPr>
+            <w:tcW w:w="9316" w:type="dxa"/>
+            <w:shd w:val="clear" w:color="auto" w:fill="DEEAF6" w:themeFill="accent1" w:themeFillTint="33"/>
+            <w:vAlign w:val="center"/>
+          </w:tcPr>
+          <w:p>
+            <w:pPr>
+              <w:rPr>
+                <w:noProof/>
+                <w:lang w:eastAsia="hu-HU"/>
+              </w:rPr>
+            </w:pPr>
+            <w:r>
+              <w:rPr>
+                <w:noProof/>
+                <w:lang w:eastAsia="hu-HU"/>
+              </w:rPr>
+              <w:t>&lt;i class="fas fa-heart"&gt;&lt;/i&gt;</w:t>
+            </w:r>
+            <w:bookmarkStart w:id="0" w:name="_GoBack"/>
+            <w:bookmarkEnd w:id="0"/>
           </w:p>
         </w:tc>
       </w:tr>

</xml_diff>